<commit_message>
fix: added .gitignore to ignore .dea and made changes to doc
</commit_message>
<xml_diff>
--- a/A11/CST8221_A11_Andrew170_Solomon691.docx
+++ b/A11/CST8221_A11_Andrew170_Solomon691.docx
@@ -451,8 +451,39 @@
         <w:rPr>
           <w:rFonts w:cs="Arial"/>
           <w:color w:val="000000"/>
+          <w:sz w:val="22"/>
+          <w:szCs w:val="22"/>
         </w:rPr>
         <w:t>041056170</w:t>
+      </w:r>
+      <w:r>
+        <w:rPr>
+          <w:rFonts w:cs="Arial"/>
+          <w:color w:val="000000"/>
+          <w:sz w:val="22"/>
+          <w:szCs w:val="22"/>
+        </w:rPr>
+        <w:t xml:space="preserve"> Solomon Thangthong </w:t>
+      </w:r>
+      <w:r>
+        <w:rPr>
+          <w:rFonts w:cs="Arial"/>
+          <w:b w:val="0"/>
+          <w:bCs/>
+          <w:color w:val="000000"/>
+          <w:sz w:val="22"/>
+          <w:szCs w:val="22"/>
+        </w:rPr>
+        <w:t>– id:</w:t>
+      </w:r>
+      <w:r>
+        <w:rPr>
+          <w:rFonts w:cs="Arial"/>
+          <w:color w:val="000000"/>
+          <w:sz w:val="22"/>
+          <w:szCs w:val="22"/>
+        </w:rPr>
+        <w:t xml:space="preserve"> 041023691</w:t>
       </w:r>
     </w:p>
     <w:p>
@@ -846,33 +877,33 @@
         </w:rPr>
         <w:t>:</w:t>
       </w:r>
-    </w:p>
-    <w:p>
-      <w:pPr>
-        <w:tabs>
-          <w:tab w:val="left" w:pos="1553"/>
-        </w:tabs>
-        <w:spacing w:before="120" w:after="120"/>
-        <w:ind w:right="38"/>
-        <w:jc w:val="center"/>
+      <w:r>
         <w:rPr>
           <w:rFonts w:ascii="Arial" w:eastAsia="Arial" w:hAnsi="Arial" w:cs="Arial"/>
           <w:i/>
+          <w:noProof/>
           <w:color w:val="C00000"/>
           <w:spacing w:val="-2"/>
           <w:sz w:val="24"/>
           <w:szCs w:val="24"/>
         </w:rPr>
-      </w:pPr>
-      <w:r>
-        <w:rPr>
+        <w:t xml:space="preserve"> </w:t>
+      </w:r>
+      <w:r>
+        <w:rPr>
+          <w:rFonts w:ascii="Arial" w:eastAsia="Arial" w:hAnsi="Arial" w:cs="Arial"/>
+          <w:i/>
           <w:noProof/>
+          <w:color w:val="C00000"/>
+          <w:spacing w:val="-2"/>
+          <w:sz w:val="24"/>
+          <w:szCs w:val="24"/>
         </w:rPr>
         <w:drawing>
-          <wp:inline distT="0" distB="0" distL="0" distR="0" wp14:anchorId="486F86FB" wp14:editId="7AAC1BAF">
-            <wp:extent cx="5735083" cy="2696705"/>
-            <wp:effectExtent l="0" t="0" r="0" b="8890"/>
-            <wp:docPr id="4" name="Picture 4"/>
+          <wp:inline distT="0" distB="0" distL="0" distR="0" wp14:anchorId="7470EB1B" wp14:editId="2AF8580E">
+            <wp:extent cx="2598291" cy="3990975"/>
+            <wp:effectExtent l="0" t="0" r="0" b="0"/>
+            <wp:docPr id="451384790" name="Picture 1" descr="A screenshot of a game&#10;&#10;Description automatically generated with medium confidence"/>
             <wp:cNvGraphicFramePr>
               <a:graphicFrameLocks xmlns:a="http://schemas.openxmlformats.org/drawingml/2006/main" noChangeAspect="1"/>
             </wp:cNvGraphicFramePr>
@@ -880,7 +911,7 @@
               <a:graphicData uri="http://schemas.openxmlformats.org/drawingml/2006/picture">
                 <pic:pic xmlns:pic="http://schemas.openxmlformats.org/drawingml/2006/picture">
                   <pic:nvPicPr>
-                    <pic:cNvPr id="0" name="Picture 2"/>
+                    <pic:cNvPr id="451384790" name="Picture 1" descr="A screenshot of a game&#10;&#10;Description automatically generated with medium confidence"/>
                     <pic:cNvPicPr>
                       <a:picLocks noChangeAspect="1" noChangeArrowheads="1"/>
                     </pic:cNvPicPr>
@@ -901,7 +932,7 @@
                   <pic:spPr bwMode="auto">
                     <a:xfrm>
                       <a:off x="0" y="0"/>
-                      <a:ext cx="5756594" cy="2706820"/>
+                      <a:ext cx="2598291" cy="3990975"/>
                     </a:xfrm>
                     <a:prstGeom prst="rect">
                       <a:avLst/>
@@ -920,6 +951,24 @@
     </w:p>
     <w:p>
       <w:pPr>
+        <w:tabs>
+          <w:tab w:val="left" w:pos="1553"/>
+        </w:tabs>
+        <w:spacing w:before="120" w:after="120"/>
+        <w:ind w:right="38"/>
+        <w:jc w:val="center"/>
+        <w:rPr>
+          <w:rFonts w:ascii="Arial" w:eastAsia="Arial" w:hAnsi="Arial" w:cs="Arial"/>
+          <w:i/>
+          <w:color w:val="C00000"/>
+          <w:spacing w:val="-2"/>
+          <w:sz w:val="24"/>
+          <w:szCs w:val="24"/>
+        </w:rPr>
+      </w:pPr>
+    </w:p>
+    <w:p>
+      <w:pPr>
         <w:pStyle w:val="ListParagraph"/>
         <w:numPr>
           <w:ilvl w:val="0"/>
@@ -1195,55 +1244,7 @@
           <w:sz w:val="24"/>
           <w:szCs w:val="28"/>
         </w:rPr>
-        <w:t xml:space="preserve">Allow users to create a game with a computer, selecting the game dimensions before starting </w:t>
-      </w:r>
-      <w:proofErr w:type="gramStart"/>
-      <w:r>
-        <w:rPr>
-          <w:rFonts w:ascii="Arial" w:eastAsia="Arial" w:hAnsi="Arial" w:cs="Arial"/>
-          <w:iCs/>
-          <w:color w:val="000000" w:themeColor="text1"/>
-          <w:spacing w:val="-2"/>
-          <w:sz w:val="24"/>
-          <w:szCs w:val="28"/>
-        </w:rPr>
-        <w:t>game</w:t>
-      </w:r>
-      <w:proofErr w:type="gramEnd"/>
-      <w:r>
-        <w:rPr>
-          <w:rFonts w:ascii="Arial" w:eastAsia="Arial" w:hAnsi="Arial" w:cs="Arial"/>
-          <w:iCs/>
-          <w:color w:val="000000" w:themeColor="text1"/>
-          <w:spacing w:val="-2"/>
-          <w:sz w:val="24"/>
-          <w:szCs w:val="28"/>
-        </w:rPr>
-        <w:t xml:space="preserve">. </w:t>
-      </w:r>
-      <w:proofErr w:type="gramStart"/>
-      <w:r>
-        <w:rPr>
-          <w:rFonts w:ascii="Arial" w:eastAsia="Arial" w:hAnsi="Arial" w:cs="Arial"/>
-          <w:iCs/>
-          <w:color w:val="000000" w:themeColor="text1"/>
-          <w:spacing w:val="-2"/>
-          <w:sz w:val="24"/>
-          <w:szCs w:val="28"/>
-        </w:rPr>
-        <w:t>User</w:t>
-      </w:r>
-      <w:proofErr w:type="gramEnd"/>
-      <w:r>
-        <w:rPr>
-          <w:rFonts w:ascii="Arial" w:eastAsia="Arial" w:hAnsi="Arial" w:cs="Arial"/>
-          <w:iCs/>
-          <w:color w:val="000000" w:themeColor="text1"/>
-          <w:spacing w:val="-2"/>
-          <w:sz w:val="24"/>
-          <w:szCs w:val="28"/>
-        </w:rPr>
-        <w:t xml:space="preserve"> can randomly place their ships or manually </w:t>
+        <w:t xml:space="preserve">Allow users to create a game with a computer, selecting the game dimensions before starting game. User can randomly place their ships or manually </w:t>
       </w:r>
       <w:r>
         <w:rPr>
@@ -1372,29 +1373,7 @@
             <w:sz w:val="24"/>
             <w:szCs w:val="28"/>
           </w:rPr>
-          <w:t>https://www.battl</w:t>
-        </w:r>
-        <w:r>
-          <w:rPr>
-            <w:rStyle w:val="Hyperlink"/>
-            <w:rFonts w:ascii="Arial" w:eastAsia="Arial" w:hAnsi="Arial" w:cs="Arial"/>
-            <w:i/>
-            <w:spacing w:val="-2"/>
-            <w:sz w:val="24"/>
-            <w:szCs w:val="28"/>
-          </w:rPr>
-          <w:t>e</w:t>
-        </w:r>
-        <w:r>
-          <w:rPr>
-            <w:rStyle w:val="Hyperlink"/>
-            <w:rFonts w:ascii="Arial" w:eastAsia="Arial" w:hAnsi="Arial" w:cs="Arial"/>
-            <w:i/>
-            <w:spacing w:val="-2"/>
-            <w:sz w:val="24"/>
-            <w:szCs w:val="28"/>
-          </w:rPr>
-          <w:t>shiponline.org/</w:t>
+          <w:t>https://www.battleshiponline.org/</w:t>
         </w:r>
       </w:hyperlink>
       <w:r>
@@ -2096,110 +2075,7 @@
           <w:sz w:val="24"/>
           <w:szCs w:val="28"/>
         </w:rPr>
-        <w:t xml:space="preserve">The </w:t>
-      </w:r>
-      <w:proofErr w:type="gramStart"/>
-      <w:r>
-        <w:rPr>
-          <w:rFonts w:ascii="Arial" w:eastAsia="Arial" w:hAnsi="Arial" w:cs="Arial"/>
-          <w:iCs/>
-          <w:color w:val="000000" w:themeColor="text1"/>
-          <w:spacing w:val="-2"/>
-          <w:sz w:val="24"/>
-          <w:szCs w:val="28"/>
-        </w:rPr>
-        <w:t>actors</w:t>
-      </w:r>
-      <w:proofErr w:type="gramEnd"/>
-      <w:r>
-        <w:rPr>
-          <w:rFonts w:ascii="Arial" w:eastAsia="Arial" w:hAnsi="Arial" w:cs="Arial"/>
-          <w:iCs/>
-          <w:color w:val="000000" w:themeColor="text1"/>
-          <w:spacing w:val="-2"/>
-          <w:sz w:val="24"/>
-          <w:szCs w:val="28"/>
-        </w:rPr>
-        <w:t xml:space="preserve"> in this game </w:t>
-      </w:r>
-      <w:proofErr w:type="gramStart"/>
-      <w:r>
-        <w:rPr>
-          <w:rFonts w:ascii="Arial" w:eastAsia="Arial" w:hAnsi="Arial" w:cs="Arial"/>
-          <w:iCs/>
-          <w:color w:val="000000" w:themeColor="text1"/>
-          <w:spacing w:val="-2"/>
-          <w:sz w:val="24"/>
-          <w:szCs w:val="28"/>
-        </w:rPr>
-        <w:t>is</w:t>
-      </w:r>
-      <w:proofErr w:type="gramEnd"/>
-      <w:r>
-        <w:rPr>
-          <w:rFonts w:ascii="Arial" w:eastAsia="Arial" w:hAnsi="Arial" w:cs="Arial"/>
-          <w:iCs/>
-          <w:color w:val="000000" w:themeColor="text1"/>
-          <w:spacing w:val="-2"/>
-          <w:sz w:val="24"/>
-          <w:szCs w:val="28"/>
-        </w:rPr>
-        <w:t xml:space="preserve"> </w:t>
-      </w:r>
-      <w:r>
-        <w:rPr>
-          <w:rFonts w:ascii="Arial" w:eastAsia="Arial" w:hAnsi="Arial" w:cs="Arial"/>
-          <w:iCs/>
-          <w:color w:val="000000" w:themeColor="text1"/>
-          <w:spacing w:val="-2"/>
-          <w:sz w:val="24"/>
-          <w:szCs w:val="28"/>
-        </w:rPr>
-        <w:t>one</w:t>
-      </w:r>
-      <w:r>
-        <w:rPr>
-          <w:rFonts w:ascii="Arial" w:eastAsia="Arial" w:hAnsi="Arial" w:cs="Arial"/>
-          <w:iCs/>
-          <w:color w:val="000000" w:themeColor="text1"/>
-          <w:spacing w:val="-2"/>
-          <w:sz w:val="24"/>
-          <w:szCs w:val="28"/>
-        </w:rPr>
-        <w:t xml:space="preserve"> player</w:t>
-      </w:r>
-      <w:r>
-        <w:rPr>
-          <w:rFonts w:ascii="Arial" w:eastAsia="Arial" w:hAnsi="Arial" w:cs="Arial"/>
-          <w:iCs/>
-          <w:color w:val="000000" w:themeColor="text1"/>
-          <w:spacing w:val="-2"/>
-          <w:sz w:val="24"/>
-          <w:szCs w:val="28"/>
-        </w:rPr>
-        <w:t xml:space="preserve"> and one computer</w:t>
-      </w:r>
-      <w:r>
-        <w:rPr>
-          <w:rFonts w:ascii="Arial" w:eastAsia="Arial" w:hAnsi="Arial" w:cs="Arial"/>
-          <w:iCs/>
-          <w:color w:val="000000" w:themeColor="text1"/>
-          <w:spacing w:val="-2"/>
-          <w:sz w:val="24"/>
-          <w:szCs w:val="28"/>
-        </w:rPr>
-        <w:t>, taking turns making attacks on each other’s side of the board</w:t>
-      </w:r>
-      <w:r>
-        <w:rPr>
-          <w:rFonts w:ascii="Arial" w:eastAsia="Arial" w:hAnsi="Arial" w:cs="Arial"/>
-          <w:iCs/>
-          <w:color w:val="000000" w:themeColor="text1"/>
-          <w:spacing w:val="-2"/>
-          <w:sz w:val="24"/>
-          <w:szCs w:val="28"/>
-        </w:rPr>
-        <w:t>.</w:t>
+        <w:t xml:space="preserve">The actors in this game are one player, one computer and an automatic feature. The player and computer take turns making attacks on each other’s side of the board. Alongside, both have options to randomize their board and more specifically, players can choose to design their ship layout. The player can reset games, change the language, change board dimensions and click the battleship icon to view information about the developers. </w:t>
       </w:r>
     </w:p>
     <w:p>
@@ -2269,122 +2145,23 @@
         <w:jc w:val="both"/>
         <w:rPr>
           <w:rFonts w:ascii="Arial" w:eastAsia="Arial" w:hAnsi="Arial" w:cs="Arial"/>
+          <w:i/>
+          <w:color w:val="C00000"/>
+          <w:spacing w:val="-2"/>
+          <w:sz w:val="24"/>
+          <w:szCs w:val="28"/>
+        </w:rPr>
+      </w:pPr>
+      <w:r>
+        <w:rPr>
+          <w:rFonts w:ascii="Arial" w:eastAsia="Arial" w:hAnsi="Arial" w:cs="Arial"/>
           <w:iCs/>
           <w:color w:val="000000" w:themeColor="text1"/>
           <w:spacing w:val="-2"/>
           <w:sz w:val="24"/>
           <w:szCs w:val="28"/>
         </w:rPr>
-      </w:pPr>
-      <w:r>
-        <w:rPr>
-          <w:rFonts w:ascii="Arial" w:eastAsia="Arial" w:hAnsi="Arial" w:cs="Arial"/>
-          <w:iCs/>
-          <w:color w:val="000000" w:themeColor="text1"/>
-          <w:spacing w:val="-2"/>
-          <w:sz w:val="24"/>
-          <w:szCs w:val="28"/>
-        </w:rPr>
-        <w:t xml:space="preserve">Preconditions </w:t>
-      </w:r>
-      <w:r>
-        <w:rPr>
-          <w:rFonts w:ascii="Arial" w:eastAsia="Arial" w:hAnsi="Arial" w:cs="Arial"/>
-          <w:iCs/>
-          <w:color w:val="000000" w:themeColor="text1"/>
-          <w:spacing w:val="-2"/>
-          <w:sz w:val="24"/>
-          <w:szCs w:val="28"/>
-        </w:rPr>
-        <w:t>include, b</w:t>
-      </w:r>
-      <w:r>
-        <w:rPr>
-          <w:rFonts w:ascii="Arial" w:eastAsia="Arial" w:hAnsi="Arial" w:cs="Arial"/>
-          <w:iCs/>
-          <w:color w:val="000000" w:themeColor="text1"/>
-          <w:spacing w:val="-2"/>
-          <w:sz w:val="24"/>
-          <w:szCs w:val="28"/>
-        </w:rPr>
-        <w:t xml:space="preserve">oard </w:t>
-      </w:r>
-      <w:r>
-        <w:rPr>
-          <w:rFonts w:ascii="Arial" w:eastAsia="Arial" w:hAnsi="Arial" w:cs="Arial"/>
-          <w:iCs/>
-          <w:color w:val="000000" w:themeColor="text1"/>
-          <w:spacing w:val="-2"/>
-          <w:sz w:val="24"/>
-          <w:szCs w:val="28"/>
-        </w:rPr>
-        <w:t xml:space="preserve">dimensions are </w:t>
-      </w:r>
-      <w:r>
-        <w:rPr>
-          <w:rFonts w:ascii="Arial" w:eastAsia="Arial" w:hAnsi="Arial" w:cs="Arial"/>
-          <w:iCs/>
-          <w:color w:val="000000" w:themeColor="text1"/>
-          <w:spacing w:val="-2"/>
-          <w:sz w:val="24"/>
-          <w:szCs w:val="28"/>
-        </w:rPr>
-        <w:t xml:space="preserve">set </w:t>
-      </w:r>
-      <w:r>
-        <w:rPr>
-          <w:rFonts w:ascii="Arial" w:eastAsia="Arial" w:hAnsi="Arial" w:cs="Arial"/>
-          <w:iCs/>
-          <w:color w:val="000000" w:themeColor="text1"/>
-          <w:spacing w:val="-2"/>
-          <w:sz w:val="24"/>
-          <w:szCs w:val="28"/>
-        </w:rPr>
-        <w:t>and determines how many ships either player will have to</w:t>
-      </w:r>
-      <w:r>
-        <w:rPr>
-          <w:rFonts w:ascii="Arial" w:eastAsia="Arial" w:hAnsi="Arial" w:cs="Arial"/>
-          <w:iCs/>
-          <w:color w:val="000000" w:themeColor="text1"/>
-          <w:spacing w:val="-2"/>
-          <w:sz w:val="24"/>
-          <w:szCs w:val="28"/>
-        </w:rPr>
-        <w:t xml:space="preserve"> place</w:t>
-      </w:r>
-      <w:r>
-        <w:rPr>
-          <w:rFonts w:ascii="Arial" w:eastAsia="Arial" w:hAnsi="Arial" w:cs="Arial"/>
-          <w:iCs/>
-          <w:color w:val="000000" w:themeColor="text1"/>
-          <w:spacing w:val="-2"/>
-          <w:sz w:val="24"/>
-          <w:szCs w:val="28"/>
-        </w:rPr>
-        <w:t xml:space="preserve"> </w:t>
-      </w:r>
-      <w:r>
-        <w:rPr>
-          <w:rFonts w:ascii="Arial" w:eastAsia="Arial" w:hAnsi="Arial" w:cs="Arial"/>
-          <w:iCs/>
-          <w:color w:val="000000" w:themeColor="text1"/>
-          <w:spacing w:val="-2"/>
-          <w:sz w:val="24"/>
-          <w:szCs w:val="28"/>
-        </w:rPr>
-        <w:t>on each side before game is started, game is started with either a random dimension set or one selected by the user.</w:t>
-      </w:r>
-      <w:r>
-        <w:rPr>
-          <w:rFonts w:ascii="Arial" w:eastAsia="Arial" w:hAnsi="Arial" w:cs="Arial"/>
-          <w:iCs/>
-          <w:color w:val="000000" w:themeColor="text1"/>
-          <w:spacing w:val="-2"/>
-          <w:sz w:val="24"/>
-          <w:szCs w:val="28"/>
-        </w:rPr>
-        <w:t xml:space="preserve"> All ships will need to be placed before starting the game.</w:t>
+        <w:t>The preconditions include choosing a board dimension size which determines how many ships either player will have to place on each side. By default, the dimension size is two, but the user can change the size before starting the game. Lastly, the player and machine must place all ships before the round begins.</w:t>
       </w:r>
     </w:p>
     <w:p>
@@ -2448,9 +2225,8 @@
           <w:sz w:val="24"/>
           <w:szCs w:val="28"/>
         </w:rPr>
-        <w:t xml:space="preserve">Users can select squares to attack on the adversary board. Each attack can either be a hit or a miss. </w:t>
-      </w:r>
-      <w:proofErr w:type="gramStart"/>
+        <w:t xml:space="preserve">Users can select squares to attack on the adversary board. Each attack can either be a hit or a miss. The game must end with one winner and allow the user to reset the game. </w:t>
+      </w:r>
       <w:r>
         <w:rPr>
           <w:rFonts w:ascii="Arial" w:eastAsia="Arial" w:hAnsi="Arial" w:cs="Arial"/>
@@ -2460,9 +2236,8 @@
           <w:sz w:val="24"/>
           <w:szCs w:val="28"/>
         </w:rPr>
-        <w:t>Game</w:t>
-      </w:r>
-      <w:proofErr w:type="gramEnd"/>
+        <w:t>While the game is active, a health bar will be displayed</w:t>
+      </w:r>
       <w:r>
         <w:rPr>
           <w:rFonts w:ascii="Arial" w:eastAsia="Arial" w:hAnsi="Arial" w:cs="Arial"/>
@@ -2472,7 +2247,7 @@
           <w:sz w:val="24"/>
           <w:szCs w:val="28"/>
         </w:rPr>
-        <w:t xml:space="preserve"> must end with one winner</w:t>
+        <w:t xml:space="preserve"> for both players</w:t>
       </w:r>
       <w:r>
         <w:rPr>
@@ -2483,18 +2258,7 @@
           <w:sz w:val="24"/>
           <w:szCs w:val="28"/>
         </w:rPr>
-        <w:t xml:space="preserve"> and allow the user to reset the game</w:t>
-      </w:r>
-      <w:r>
-        <w:rPr>
-          <w:rFonts w:ascii="Arial" w:eastAsia="Arial" w:hAnsi="Arial" w:cs="Arial"/>
-          <w:iCs/>
-          <w:color w:val="000000" w:themeColor="text1"/>
-          <w:spacing w:val="-2"/>
-          <w:sz w:val="24"/>
-          <w:szCs w:val="28"/>
-        </w:rPr>
-        <w:t>.</w:t>
+        <w:t>, counting down from 100% to 0%, and the menu bar will show the game log and a time counter.</w:t>
       </w:r>
     </w:p>
     <w:p>
@@ -2576,7 +2340,19 @@
           <w:sz w:val="24"/>
           <w:szCs w:val="28"/>
         </w:rPr>
-        <w:t xml:space="preserve">The game will come in English and French versions. I have selected these languages because I know them best and would appeal to Canadians who wish to play the game as these are the </w:t>
+        <w:t xml:space="preserve">The game will come in English and French versions. I have selected these languages because I know </w:t>
+      </w:r>
+      <w:r>
+        <w:rPr>
+          <w:rFonts w:ascii="Arial" w:eastAsia="Arial" w:hAnsi="Arial" w:cs="Arial"/>
+          <w:iCs/>
+          <w:color w:val="000000" w:themeColor="text1"/>
+          <w:spacing w:val="-2"/>
+          <w:sz w:val="24"/>
+          <w:szCs w:val="28"/>
+        </w:rPr>
+        <w:lastRenderedPageBreak/>
+        <w:t xml:space="preserve">them best and would appeal to Canadians who wish to play the game as these are the </w:t>
       </w:r>
       <w:proofErr w:type="spellStart"/>
       <w:r>
@@ -2664,7 +2440,6 @@
           <w:sz w:val="24"/>
           <w:szCs w:val="28"/>
         </w:rPr>
-        <w:lastRenderedPageBreak/>
         <w:t xml:space="preserve">Drawn </w:t>
       </w:r>
       <w:r>
@@ -2954,13 +2729,58 @@
         <w:jc w:val="both"/>
         <w:rPr>
           <w:rFonts w:ascii="Arial" w:hAnsi="Arial" w:cs="Arial"/>
-        </w:rPr>
-      </w:pPr>
-      <w:r>
+          <w:b/>
+        </w:rPr>
+      </w:pPr>
+    </w:p>
+    <w:p>
+      <w:pPr>
+        <w:pStyle w:val="ListParagraph"/>
+        <w:spacing w:before="120" w:after="120"/>
+        <w:jc w:val="both"/>
         <w:rPr>
           <w:rFonts w:ascii="Arial" w:hAnsi="Arial" w:cs="Arial"/>
           <w:b/>
         </w:rPr>
+      </w:pPr>
+    </w:p>
+    <w:p>
+      <w:pPr>
+        <w:pStyle w:val="ListParagraph"/>
+        <w:spacing w:before="120" w:after="120"/>
+        <w:jc w:val="both"/>
+        <w:rPr>
+          <w:rFonts w:ascii="Arial" w:hAnsi="Arial" w:cs="Arial"/>
+          <w:b/>
+        </w:rPr>
+      </w:pPr>
+    </w:p>
+    <w:p>
+      <w:pPr>
+        <w:pStyle w:val="ListParagraph"/>
+        <w:spacing w:before="120" w:after="120"/>
+        <w:jc w:val="both"/>
+        <w:rPr>
+          <w:rFonts w:ascii="Arial" w:hAnsi="Arial" w:cs="Arial"/>
+          <w:b/>
+        </w:rPr>
+      </w:pPr>
+    </w:p>
+    <w:p>
+      <w:pPr>
+        <w:pStyle w:val="ListParagraph"/>
+        <w:spacing w:before="120" w:after="120"/>
+        <w:jc w:val="both"/>
+        <w:rPr>
+          <w:rFonts w:ascii="Arial" w:hAnsi="Arial" w:cs="Arial"/>
+        </w:rPr>
+      </w:pPr>
+      <w:r>
+        <w:rPr>
+          <w:rFonts w:ascii="Arial" w:hAnsi="Arial" w:cs="Arial"/>
+          <w:b/>
+        </w:rPr>
+        <w:lastRenderedPageBreak/>
         <w:t>Actors table</w:t>
       </w:r>
       <w:r>
@@ -3065,7 +2885,7 @@
               <w:pStyle w:val="BodyText"/>
               <w:rPr>
                 <w:rFonts w:cs="Arial"/>
-                <w:sz w:val="20"/>
+                <w:szCs w:val="32"/>
               </w:rPr>
             </w:pPr>
             <w:r>
@@ -3080,7 +2900,38 @@
                 <w:rFonts w:cs="Arial"/>
                 <w:szCs w:val="32"/>
               </w:rPr>
-              <w:t>user selecting where they can place their ships and where they select to attack on the board resulting in either a hit or a miss</w:t>
+              <w:t xml:space="preserve">user selecting where they can place their ships and where they select to attack on the board resulting in either a hit or a </w:t>
+            </w:r>
+            <w:proofErr w:type="gramStart"/>
+            <w:r>
+              <w:rPr>
+                <w:rFonts w:cs="Arial"/>
+                <w:szCs w:val="32"/>
+              </w:rPr>
+              <w:t>miss</w:t>
+            </w:r>
+            <w:proofErr w:type="gramEnd"/>
+          </w:p>
+          <w:p>
+            <w:pPr>
+              <w:pStyle w:val="BodyText"/>
+              <w:rPr>
+                <w:rFonts w:cs="Arial"/>
+                <w:sz w:val="20"/>
+              </w:rPr>
+            </w:pPr>
+            <w:r>
+              <w:rPr>
+                <w:rFonts w:cs="Arial"/>
+                <w:szCs w:val="32"/>
+              </w:rPr>
+              <w:br/>
+            </w:r>
+            <w:r>
+              <w:rPr>
+                <w:rFonts w:cs="Arial"/>
+              </w:rPr>
+              <w:t>This actor also interacts with starting the game, resetting the game, changing board dimensions, and clicking on the about info section</w:t>
             </w:r>
           </w:p>
         </w:tc>
@@ -3142,19 +2993,11 @@
               </w:rPr>
               <w:t xml:space="preserve">This actor </w:t>
             </w:r>
-            <w:proofErr w:type="gramStart"/>
             <w:r>
               <w:rPr>
                 <w:rFonts w:cs="Arial"/>
               </w:rPr>
-              <w:t>a computer</w:t>
-            </w:r>
-            <w:proofErr w:type="gramEnd"/>
-            <w:r>
-              <w:rPr>
-                <w:rFonts w:cs="Arial"/>
-              </w:rPr>
-              <w:t xml:space="preserve"> player which randomly selects squares on the </w:t>
+              <w:t xml:space="preserve">a computer player which randomly selects squares on the </w:t>
             </w:r>
             <w:proofErr w:type="gramStart"/>
             <w:r>
@@ -3169,6 +3012,53 @@
                 <w:rFonts w:cs="Arial"/>
               </w:rPr>
               <w:t xml:space="preserve"> side of the board, resulting in either a hit or a miss. Computer players always have their ships randomly placed on the board.</w:t>
+            </w:r>
+          </w:p>
+        </w:tc>
+      </w:tr>
+      <w:tr>
+        <w:tc>
+          <w:tcPr>
+            <w:tcW w:w="2093" w:type="dxa"/>
+            <w:shd w:val="clear" w:color="auto" w:fill="F2F2F2" w:themeFill="background1" w:themeFillShade="F2"/>
+          </w:tcPr>
+          <w:p>
+            <w:pPr>
+              <w:pStyle w:val="ListParagraph"/>
+              <w:spacing w:before="120" w:after="120"/>
+              <w:jc w:val="both"/>
+              <w:rPr>
+                <w:rFonts w:ascii="Arial" w:eastAsia="Times New Roman" w:hAnsi="Arial" w:cs="Arial"/>
+                <w:sz w:val="20"/>
+                <w:szCs w:val="24"/>
+              </w:rPr>
+            </w:pPr>
+            <w:r>
+              <w:rPr>
+                <w:rFonts w:ascii="Arial" w:eastAsia="Times New Roman" w:hAnsi="Arial" w:cs="Arial"/>
+                <w:sz w:val="20"/>
+                <w:szCs w:val="24"/>
+              </w:rPr>
+              <w:t>Automatic Features</w:t>
+            </w:r>
+          </w:p>
+        </w:tc>
+        <w:tc>
+          <w:tcPr>
+            <w:tcW w:w="7483" w:type="dxa"/>
+          </w:tcPr>
+          <w:p>
+            <w:pPr>
+              <w:pStyle w:val="BodyText"/>
+              <w:rPr>
+                <w:rFonts w:cs="Arial"/>
+              </w:rPr>
+            </w:pPr>
+            <w:r>
+              <w:rPr>
+                <w:rFonts w:cs="Arial"/>
+              </w:rPr>
+              <w:t>This actor will take care of background tasks such as health bar, clock counter, and the game log.</w:t>
             </w:r>
           </w:p>
         </w:tc>
@@ -3391,25 +3281,7 @@
               <w:rPr>
                 <w:rFonts w:cs="Arial"/>
               </w:rPr>
-              <w:t xml:space="preserve">player or computer can </w:t>
-            </w:r>
-            <w:r>
-              <w:rPr>
-                <w:rFonts w:cs="Arial"/>
-              </w:rPr>
-              <w:t>miss</w:t>
-            </w:r>
-            <w:r>
-              <w:rPr>
-                <w:rFonts w:cs="Arial"/>
-              </w:rPr>
-              <w:t xml:space="preserve"> a ship on a given </w:t>
-            </w:r>
-            <w:r>
-              <w:rPr>
-                <w:rFonts w:cs="Arial"/>
-              </w:rPr>
-              <w:t>square, changing the color of the square indicating the miss</w:t>
+              <w:t>player or computer can miss a ship on a given square, changing the color of the square indicating the miss</w:t>
             </w:r>
           </w:p>
         </w:tc>
@@ -3584,13 +3456,7 @@
               <w:rPr>
                 <w:rFonts w:cs="Arial"/>
               </w:rPr>
-              <w:t xml:space="preserve">e player </w:t>
-            </w:r>
-            <w:r>
-              <w:rPr>
-                <w:rFonts w:cs="Arial"/>
-              </w:rPr>
-              <w:t xml:space="preserve">can change the language of the game </w:t>
+              <w:t xml:space="preserve">e player can change the language of the game </w:t>
             </w:r>
             <w:r>
               <w:rPr>
@@ -3655,13 +3521,7 @@
               <w:rPr>
                 <w:rFonts w:cs="Arial"/>
               </w:rPr>
-              <w:t xml:space="preserve">e player can </w:t>
-            </w:r>
-            <w:r>
-              <w:rPr>
-                <w:rFonts w:cs="Arial"/>
-              </w:rPr>
-              <w:t>reset the game and clear the current board/score.</w:t>
+              <w:t>e player can reset the game and clear the current board/score.</w:t>
             </w:r>
           </w:p>
           <w:p>
@@ -3674,6 +3534,95 @@
           </w:p>
         </w:tc>
       </w:tr>
+      <w:tr>
+        <w:tc>
+          <w:tcPr>
+            <w:tcW w:w="2093" w:type="dxa"/>
+            <w:shd w:val="clear" w:color="auto" w:fill="F2F2F2" w:themeFill="background1" w:themeFillShade="F2"/>
+          </w:tcPr>
+          <w:p>
+            <w:pPr>
+              <w:pStyle w:val="ListParagraph"/>
+              <w:spacing w:before="120" w:after="120"/>
+              <w:rPr>
+                <w:rFonts w:ascii="Arial" w:hAnsi="Arial" w:cs="Arial"/>
+                <w:sz w:val="20"/>
+              </w:rPr>
+            </w:pPr>
+            <w:r>
+              <w:rPr>
+                <w:rFonts w:ascii="Arial" w:hAnsi="Arial" w:cs="Arial"/>
+                <w:sz w:val="20"/>
+              </w:rPr>
+              <w:t>Play Game</w:t>
+            </w:r>
+          </w:p>
+        </w:tc>
+        <w:tc>
+          <w:tcPr>
+            <w:tcW w:w="7483" w:type="dxa"/>
+          </w:tcPr>
+          <w:p>
+            <w:pPr>
+              <w:pStyle w:val="BodyText"/>
+              <w:rPr>
+                <w:rFonts w:cs="Arial"/>
+              </w:rPr>
+            </w:pPr>
+            <w:r>
+              <w:rPr>
+                <w:rFonts w:cs="Arial"/>
+              </w:rPr>
+              <w:t>The use case is to describe how the player will start the game after the ship pieces are placed.</w:t>
+            </w:r>
+          </w:p>
+        </w:tc>
+      </w:tr>
+      <w:tr>
+        <w:tc>
+          <w:tcPr>
+            <w:tcW w:w="2093" w:type="dxa"/>
+            <w:shd w:val="clear" w:color="auto" w:fill="F2F2F2" w:themeFill="background1" w:themeFillShade="F2"/>
+          </w:tcPr>
+          <w:p>
+            <w:pPr>
+              <w:pStyle w:val="ListParagraph"/>
+              <w:spacing w:before="120" w:after="120"/>
+              <w:jc w:val="both"/>
+              <w:rPr>
+                <w:rFonts w:ascii="Arial" w:hAnsi="Arial" w:cs="Arial"/>
+                <w:sz w:val="20"/>
+              </w:rPr>
+            </w:pPr>
+            <w:r>
+              <w:rPr>
+                <w:rFonts w:ascii="Arial" w:hAnsi="Arial" w:cs="Arial"/>
+                <w:sz w:val="20"/>
+              </w:rPr>
+              <w:t>Board Size</w:t>
+            </w:r>
+          </w:p>
+        </w:tc>
+        <w:tc>
+          <w:tcPr>
+            <w:tcW w:w="7483" w:type="dxa"/>
+          </w:tcPr>
+          <w:p>
+            <w:pPr>
+              <w:pStyle w:val="BodyText"/>
+              <w:rPr>
+                <w:rFonts w:cs="Arial"/>
+              </w:rPr>
+            </w:pPr>
+            <w:r>
+              <w:rPr>
+                <w:rFonts w:cs="Arial"/>
+              </w:rPr>
+              <w:t>This use case is to change the default size of two to what the player desires.</w:t>
+            </w:r>
+          </w:p>
+        </w:tc>
+      </w:tr>
     </w:tbl>
     <w:p>
       <w:pPr>
@@ -3700,13 +3649,46 @@
           <w:sz w:val="24"/>
         </w:rPr>
       </w:pPr>
-      <w:r>
+    </w:p>
+    <w:p>
+      <w:pPr>
+        <w:pBdr>
+          <w:bottom w:val="single" w:sz="6" w:space="1" w:color="auto"/>
+        </w:pBdr>
+        <w:spacing w:after="120" w:line="0" w:lineRule="atLeast"/>
+        <w:ind w:left="111"/>
+        <w:jc w:val="both"/>
         <w:rPr>
           <w:rFonts w:ascii="Arial" w:eastAsia="Arial" w:hAnsi="Arial"/>
           <w:b/>
           <w:bCs/>
           <w:sz w:val="24"/>
         </w:rPr>
+      </w:pPr>
+    </w:p>
+    <w:p>
+      <w:pPr>
+        <w:pBdr>
+          <w:bottom w:val="single" w:sz="6" w:space="1" w:color="auto"/>
+        </w:pBdr>
+        <w:spacing w:after="120" w:line="0" w:lineRule="atLeast"/>
+        <w:ind w:left="111"/>
+        <w:jc w:val="both"/>
+        <w:rPr>
+          <w:rFonts w:ascii="Arial" w:eastAsia="Arial" w:hAnsi="Arial"/>
+          <w:b/>
+          <w:bCs/>
+          <w:sz w:val="24"/>
+        </w:rPr>
+      </w:pPr>
+      <w:r>
+        <w:rPr>
+          <w:rFonts w:ascii="Arial" w:eastAsia="Arial" w:hAnsi="Arial"/>
+          <w:b/>
+          <w:bCs/>
+          <w:sz w:val="24"/>
+        </w:rPr>
+        <w:lastRenderedPageBreak/>
         <w:t>Basic cycle</w:t>
       </w:r>
     </w:p>
@@ -4085,7 +4067,6 @@
           <w:color w:val="FF0000"/>
           <w:sz w:val="24"/>
         </w:rPr>
-        <w:lastRenderedPageBreak/>
         <w:t>NOTE</w:t>
       </w:r>
       <w:r>
@@ -9959,6 +9940,7 @@
     <w:lsdException w:name="HTML Sample" w:semiHidden="1" w:unhideWhenUsed="1"/>
     <w:lsdException w:name="HTML Typewriter" w:semiHidden="1" w:unhideWhenUsed="1"/>
     <w:lsdException w:name="HTML Variable" w:semiHidden="1" w:unhideWhenUsed="1"/>
+    <w:lsdException w:name="Normal Table" w:semiHidden="1" w:unhideWhenUsed="1"/>
     <w:lsdException w:name="annotation subject" w:semiHidden="1" w:unhideWhenUsed="1"/>
     <w:lsdException w:name="No List" w:semiHidden="1" w:unhideWhenUsed="1"/>
     <w:lsdException w:name="Outline List 1" w:semiHidden="1" w:unhideWhenUsed="1"/>
@@ -10005,8 +9987,10 @@
     <w:lsdException w:name="Table Subtle 2" w:semiHidden="1" w:unhideWhenUsed="1"/>
     <w:lsdException w:name="Table Web 1" w:semiHidden="1" w:unhideWhenUsed="1"/>
     <w:lsdException w:name="Table Web 2" w:semiHidden="1" w:unhideWhenUsed="1"/>
+    <w:lsdException w:name="Table Web 3" w:semiHidden="1" w:unhideWhenUsed="1"/>
     <w:lsdException w:name="Balloon Text" w:semiHidden="1" w:unhideWhenUsed="1"/>
     <w:lsdException w:name="Table Grid" w:uiPriority="0"/>
+    <w:lsdException w:name="Table Theme" w:semiHidden="1" w:unhideWhenUsed="1"/>
     <w:lsdException w:name="Placeholder Text" w:semiHidden="1"/>
     <w:lsdException w:name="No Spacing" w:uiPriority="1" w:qFormat="1"/>
     <w:lsdException w:name="Light Shading" w:uiPriority="60"/>

</xml_diff>

<commit_message>
Added new UC Model and Table Changes
</commit_message>
<xml_diff>
--- a/A11/CST8221_A11_Andrew170_Solomon691.docx
+++ b/A11/CST8221_A11_Andrew170_Solomon691.docx
@@ -1236,6 +1236,17 @@
         </w:rPr>
         <w:t xml:space="preserve"> can randomly place their ships or manually orient their ships on the board before the game begins. After all boats are placed on the grid, players take turns attacking each other by selecting a square on the grid. Audio will play indicating a hit or miss in addition to the square being colored to indicate a hit or miss. The game ends when all boats for either the player or adversary are eliminated. After this the user has an option to reset or redraw the game.  </w:t>
       </w:r>
+      <w:r>
+        <w:rPr>
+          <w:rFonts w:ascii="Arial" w:eastAsia="Arial" w:hAnsi="Arial" w:cs="Arial"/>
+          <w:iCs/>
+          <w:color w:val="000000" w:themeColor="text1"/>
+          <w:spacing w:val="-2"/>
+          <w:sz w:val="24"/>
+          <w:szCs w:val="28"/>
+        </w:rPr>
+        <w:t xml:space="preserve"> </w:t>
+      </w:r>
     </w:p>
     <w:p>
       <w:pPr>
@@ -2423,6 +2434,7 @@
         <w:jc w:val="both"/>
         <w:rPr>
           <w:rFonts w:ascii="Arial" w:hAnsi="Arial" w:cs="Arial"/>
+          <w:b/>
         </w:rPr>
       </w:pPr>
       <w:r>
@@ -2437,7 +2449,7 @@
       <w:pPr>
         <w:pStyle w:val="ListParagraph"/>
         <w:spacing w:before="120" w:after="120"/>
-        <w:jc w:val="center"/>
+        <w:jc w:val="both"/>
         <w:rPr>
           <w:rFonts w:ascii="Arial" w:hAnsi="Arial" w:cs="Arial"/>
         </w:rPr>
@@ -2446,11 +2458,12 @@
         <w:rPr>
           <w:noProof/>
         </w:rPr>
+        <w:lastRenderedPageBreak/>
         <w:drawing>
-          <wp:inline distT="0" distB="0" distL="0" distR="0" wp14:anchorId="68837B5F" wp14:editId="1720E26D">
-            <wp:extent cx="5581650" cy="4114800"/>
+          <wp:inline distT="0" distB="0" distL="0" distR="0" wp14:anchorId="1971699C" wp14:editId="2EED5805">
+            <wp:extent cx="4457700" cy="5695950"/>
             <wp:effectExtent l="0" t="0" r="0" b="0"/>
-            <wp:docPr id="2086472198" name="Picture 1" descr="A screenshot of a computer game&#10;&#10;Description automatically generated with low confidence"/>
+            <wp:docPr id="1574800563" name="Picture 1" descr="A diagram of a computer player&#10;&#10;Description automatically generated with low confidence"/>
             <wp:cNvGraphicFramePr>
               <a:graphicFrameLocks xmlns:a="http://schemas.openxmlformats.org/drawingml/2006/main" noChangeAspect="1"/>
             </wp:cNvGraphicFramePr>
@@ -2458,7 +2471,7 @@
               <a:graphicData uri="http://schemas.openxmlformats.org/drawingml/2006/picture">
                 <pic:pic xmlns:pic="http://schemas.openxmlformats.org/drawingml/2006/picture">
                   <pic:nvPicPr>
-                    <pic:cNvPr id="2086472198" name="Picture 1" descr="A screenshot of a computer game&#10;&#10;Description automatically generated with low confidence"/>
+                    <pic:cNvPr id="1574800563" name="Picture 1" descr="A diagram of a computer player&#10;&#10;Description automatically generated with low confidence"/>
                     <pic:cNvPicPr/>
                   </pic:nvPicPr>
                   <pic:blipFill>
@@ -2470,7 +2483,7 @@
                   <pic:spPr>
                     <a:xfrm>
                       <a:off x="0" y="0"/>
-                      <a:ext cx="5581650" cy="4114800"/>
+                      <a:ext cx="4457700" cy="5695950"/>
                     </a:xfrm>
                     <a:prstGeom prst="rect">
                       <a:avLst/>
@@ -2487,10 +2500,9 @@
       <w:pPr>
         <w:pStyle w:val="ListParagraph"/>
         <w:spacing w:before="120" w:after="120"/>
-        <w:jc w:val="both"/>
+        <w:jc w:val="center"/>
         <w:rPr>
           <w:rFonts w:ascii="Arial" w:hAnsi="Arial" w:cs="Arial"/>
-          <w:b/>
         </w:rPr>
       </w:pPr>
     </w:p>
@@ -2534,6 +2546,17 @@
         <w:jc w:val="both"/>
         <w:rPr>
           <w:rFonts w:ascii="Arial" w:hAnsi="Arial" w:cs="Arial"/>
+          <w:b/>
+        </w:rPr>
+      </w:pPr>
+    </w:p>
+    <w:p>
+      <w:pPr>
+        <w:pStyle w:val="ListParagraph"/>
+        <w:spacing w:before="120" w:after="120"/>
+        <w:jc w:val="both"/>
+        <w:rPr>
+          <w:rFonts w:ascii="Arial" w:hAnsi="Arial" w:cs="Arial"/>
         </w:rPr>
       </w:pPr>
       <w:r>
@@ -2541,7 +2564,6 @@
           <w:rFonts w:ascii="Arial" w:hAnsi="Arial" w:cs="Arial"/>
           <w:b/>
         </w:rPr>
-        <w:lastRenderedPageBreak/>
         <w:t>Actors table</w:t>
       </w:r>
       <w:r>
@@ -2679,6 +2701,7 @@
                 <w:rFonts w:cs="Arial"/>
                 <w:szCs w:val="32"/>
               </w:rPr>
+              <w:lastRenderedPageBreak/>
               <w:br/>
             </w:r>
             <w:r>
@@ -2713,6 +2736,7 @@
                 <w:sz w:val="20"/>
                 <w:szCs w:val="24"/>
               </w:rPr>
+              <w:lastRenderedPageBreak/>
               <w:t>Computer Player</w:t>
             </w:r>
           </w:p>
@@ -2951,7 +2975,7 @@
                 <w:rFonts w:ascii="Arial" w:hAnsi="Arial" w:cs="Arial"/>
                 <w:sz w:val="20"/>
               </w:rPr>
-              <w:t>Fire shot and hit</w:t>
+              <w:t>Random Layout</w:t>
             </w:r>
           </w:p>
         </w:tc>
@@ -2971,13 +2995,13 @@
               <w:rPr>
                 <w:rFonts w:cs="Arial"/>
               </w:rPr>
-              <w:t xml:space="preserve">This use case describes how the </w:t>
+              <w:t xml:space="preserve">This use case describes how </w:t>
             </w:r>
             <w:r>
               <w:rPr>
                 <w:rFonts w:cs="Arial"/>
               </w:rPr>
-              <w:t>player or computer can hit a ship on a given square, changing the color of the square indicating a hit</w:t>
+              <w:t>the board can be randomly generated</w:t>
             </w:r>
           </w:p>
         </w:tc>
@@ -3003,17 +3027,8 @@
                 <w:rFonts w:ascii="Arial" w:hAnsi="Arial" w:cs="Arial"/>
                 <w:sz w:val="20"/>
               </w:rPr>
-              <w:t xml:space="preserve">Fire shot and </w:t>
+              <w:t>Selection Hitbox</w:t>
             </w:r>
-            <w:proofErr w:type="gramStart"/>
-            <w:r>
-              <w:rPr>
-                <w:rFonts w:ascii="Arial" w:hAnsi="Arial" w:cs="Arial"/>
-                <w:sz w:val="20"/>
-              </w:rPr>
-              <w:t>miss</w:t>
-            </w:r>
-            <w:proofErr w:type="gramEnd"/>
           </w:p>
         </w:tc>
         <w:tc>
@@ -3037,7 +3052,13 @@
               <w:rPr>
                 <w:rFonts w:cs="Arial"/>
               </w:rPr>
-              <w:t>player or computer can miss a ship on a given square, changing the color of the square indicating the miss</w:t>
+              <w:t xml:space="preserve">player or computer can </w:t>
+            </w:r>
+            <w:r>
+              <w:rPr>
+                <w:rFonts w:cs="Arial"/>
+              </w:rPr>
+              <w:t>select a square on the board, resulting in a hit or miss</w:t>
             </w:r>
           </w:p>
         </w:tc>
@@ -3063,7 +3084,7 @@
                 <w:rFonts w:ascii="Arial" w:hAnsi="Arial" w:cs="Arial"/>
                 <w:sz w:val="20"/>
               </w:rPr>
-              <w:t>Place ship on board</w:t>
+              <w:t>About Info</w:t>
             </w:r>
           </w:p>
         </w:tc>
@@ -3082,7 +3103,7 @@
               <w:rPr>
                 <w:rFonts w:cs="Arial"/>
               </w:rPr>
-              <w:t>This use case describes how the player can manually place and orient the ships on their side of the board</w:t>
+              <w:t xml:space="preserve">This use case describes how the player can </w:t>
             </w:r>
           </w:p>
         </w:tc>
@@ -3108,7 +3129,7 @@
                 <w:rFonts w:ascii="Arial" w:hAnsi="Arial" w:cs="Arial"/>
                 <w:sz w:val="20"/>
               </w:rPr>
-              <w:t>Randomly place ship on board</w:t>
+              <w:t>Ship Layout Design</w:t>
             </w:r>
           </w:p>
         </w:tc>
@@ -3133,16 +3154,14 @@
               <w:rPr>
                 <w:rFonts w:cs="Arial"/>
               </w:rPr>
-              <w:t xml:space="preserve">e player, or the computer can randomly place their ships on the </w:t>
+              <w:t>e player</w:t>
             </w:r>
-            <w:proofErr w:type="gramStart"/>
             <w:r>
               <w:rPr>
                 <w:rFonts w:cs="Arial"/>
               </w:rPr>
-              <w:t>board</w:t>
+              <w:t xml:space="preserve"> can manually place their ships on the board and change their orientation.</w:t>
             </w:r>
-            <w:proofErr w:type="gramEnd"/>
           </w:p>
           <w:p>
             <w:pPr>
@@ -3234,7 +3253,7 @@
                 <w:rFonts w:ascii="Arial" w:hAnsi="Arial" w:cs="Arial"/>
                 <w:sz w:val="20"/>
               </w:rPr>
-              <w:t>Reset Game</w:t>
+              <w:t>Board Size</w:t>
             </w:r>
           </w:p>
         </w:tc>
@@ -3259,8 +3278,22 @@
               <w:rPr>
                 <w:rFonts w:cs="Arial"/>
               </w:rPr>
-              <w:t>e player can reset the game and clear the current board/score.</w:t>
+              <w:t xml:space="preserve">e player can </w:t>
             </w:r>
+            <w:r>
+              <w:rPr>
+                <w:rFonts w:cs="Arial"/>
+              </w:rPr>
+              <w:t xml:space="preserve">modify the dimensions of the board before playing a </w:t>
+            </w:r>
+            <w:proofErr w:type="gramStart"/>
+            <w:r>
+              <w:rPr>
+                <w:rFonts w:cs="Arial"/>
+              </w:rPr>
+              <w:t>game</w:t>
+            </w:r>
+            <w:proofErr w:type="gramEnd"/>
           </w:p>
           <w:p>
             <w:pPr>
@@ -3292,7 +3325,7 @@
                 <w:rFonts w:ascii="Arial" w:hAnsi="Arial" w:cs="Arial"/>
                 <w:sz w:val="20"/>
               </w:rPr>
-              <w:t>Play Game</w:t>
+              <w:t>Reset</w:t>
             </w:r>
           </w:p>
         </w:tc>
@@ -3311,7 +3344,13 @@
               <w:rPr>
                 <w:rFonts w:cs="Arial"/>
               </w:rPr>
-              <w:t>The use case is to describe how the player will start the game after the ship pieces are placed.</w:t>
+              <w:t xml:space="preserve">The use case is to describe how the player will </w:t>
+            </w:r>
+            <w:r>
+              <w:rPr>
+                <w:rFonts w:cs="Arial"/>
+              </w:rPr>
+              <w:t>reset the game after finishing a round, or alternatively, resetting a game at any point after its started.</w:t>
             </w:r>
           </w:p>
         </w:tc>
@@ -3337,7 +3376,7 @@
                 <w:rFonts w:ascii="Arial" w:hAnsi="Arial" w:cs="Arial"/>
                 <w:sz w:val="20"/>
               </w:rPr>
-              <w:t>Board Size</w:t>
+              <w:t>Play</w:t>
             </w:r>
           </w:p>
         </w:tc>
@@ -3356,11 +3395,141 @@
               <w:rPr>
                 <w:rFonts w:cs="Arial"/>
               </w:rPr>
-              <w:t>This use case is to change the default size of two to what the player desires.</w:t>
+              <w:t xml:space="preserve">This use case </w:t>
+            </w:r>
+            <w:r>
+              <w:rPr>
+                <w:rFonts w:cs="Arial"/>
+              </w:rPr>
+              <w:t xml:space="preserve">describes how the user can start the game </w:t>
             </w:r>
           </w:p>
         </w:tc>
       </w:tr>
+      <w:tr>
+        <w:tc>
+          <w:tcPr>
+            <w:tcW w:w="2093" w:type="dxa"/>
+            <w:shd w:val="clear" w:color="auto" w:fill="F2F2F2" w:themeFill="background1" w:themeFillShade="F2"/>
+          </w:tcPr>
+          <w:p>
+            <w:pPr>
+              <w:pStyle w:val="ListParagraph"/>
+              <w:spacing w:before="120" w:after="120"/>
+              <w:jc w:val="both"/>
+              <w:rPr>
+                <w:rFonts w:ascii="Arial" w:hAnsi="Arial" w:cs="Arial"/>
+                <w:sz w:val="20"/>
+              </w:rPr>
+            </w:pPr>
+            <w:r>
+              <w:rPr>
+                <w:rFonts w:ascii="Arial" w:hAnsi="Arial" w:cs="Arial"/>
+                <w:sz w:val="20"/>
+              </w:rPr>
+              <w:t>Health Life</w:t>
+            </w:r>
+          </w:p>
+        </w:tc>
+        <w:tc>
+          <w:tcPr>
+            <w:tcW w:w="7483" w:type="dxa"/>
+          </w:tcPr>
+          <w:p>
+            <w:pPr>
+              <w:pStyle w:val="BodyText"/>
+              <w:rPr>
+                <w:rFonts w:cs="Arial"/>
+              </w:rPr>
+            </w:pPr>
+            <w:r>
+              <w:rPr>
+                <w:rFonts w:cs="Arial"/>
+              </w:rPr>
+              <w:t xml:space="preserve">This use case describes </w:t>
+            </w:r>
+            <w:r>
+              <w:rPr>
+                <w:rFonts w:cs="Arial"/>
+              </w:rPr>
+              <w:t>both the user’s and the adversary’s life as a percentage</w:t>
+            </w:r>
+          </w:p>
+        </w:tc>
+      </w:tr>
+      <w:tr>
+        <w:tc>
+          <w:tcPr>
+            <w:tcW w:w="2093" w:type="dxa"/>
+            <w:shd w:val="clear" w:color="auto" w:fill="F2F2F2" w:themeFill="background1" w:themeFillShade="F2"/>
+          </w:tcPr>
+          <w:p>
+            <w:pPr>
+              <w:pStyle w:val="ListParagraph"/>
+              <w:spacing w:before="120" w:after="120"/>
+              <w:jc w:val="both"/>
+              <w:rPr>
+                <w:rFonts w:ascii="Arial" w:hAnsi="Arial" w:cs="Arial"/>
+                <w:sz w:val="20"/>
+              </w:rPr>
+            </w:pPr>
+            <w:r>
+              <w:rPr>
+                <w:rFonts w:ascii="Arial" w:hAnsi="Arial" w:cs="Arial"/>
+                <w:sz w:val="20"/>
+              </w:rPr>
+              <w:t>Game Log</w:t>
+            </w:r>
+          </w:p>
+        </w:tc>
+        <w:tc>
+          <w:tcPr>
+            <w:tcW w:w="7483" w:type="dxa"/>
+          </w:tcPr>
+          <w:p>
+            <w:pPr>
+              <w:pStyle w:val="BodyText"/>
+              <w:rPr>
+                <w:rFonts w:cs="Arial"/>
+              </w:rPr>
+            </w:pPr>
+            <w:r>
+              <w:rPr>
+                <w:rFonts w:cs="Arial"/>
+              </w:rPr>
+              <w:t xml:space="preserve">This use case describes both the user’s and the adversary’s </w:t>
+            </w:r>
+            <w:r>
+              <w:rPr>
+                <w:rFonts w:cs="Arial"/>
+              </w:rPr>
+              <w:t xml:space="preserve">past </w:t>
+            </w:r>
+            <w:proofErr w:type="gramStart"/>
+            <w:r>
+              <w:rPr>
+                <w:rFonts w:cs="Arial"/>
+              </w:rPr>
+              <w:t>moves</w:t>
+            </w:r>
+            <w:proofErr w:type="gramEnd"/>
+            <w:r>
+              <w:rPr>
+                <w:rFonts w:cs="Arial"/>
+              </w:rPr>
+              <w:t xml:space="preserve"> in the form of a </w:t>
+            </w:r>
+            <w:proofErr w:type="spellStart"/>
+            <w:r>
+              <w:rPr>
+                <w:rFonts w:cs="Arial"/>
+              </w:rPr>
+              <w:t>gamelog</w:t>
+            </w:r>
+            <w:proofErr w:type="spellEnd"/>
+          </w:p>
+        </w:tc>
+      </w:tr>
     </w:tbl>
     <w:p>
       <w:pPr>
@@ -3368,6 +3537,38 @@
         <w:jc w:val="both"/>
         <w:rPr>
           <w:rFonts w:ascii="Arial" w:eastAsia="Arial" w:hAnsi="Arial"/>
+          <w:sz w:val="24"/>
+        </w:rPr>
+      </w:pPr>
+    </w:p>
+    <w:p>
+      <w:pPr>
+        <w:pBdr>
+          <w:bottom w:val="single" w:sz="6" w:space="1" w:color="auto"/>
+        </w:pBdr>
+        <w:spacing w:after="120" w:line="0" w:lineRule="atLeast"/>
+        <w:ind w:left="111"/>
+        <w:jc w:val="both"/>
+        <w:rPr>
+          <w:rFonts w:ascii="Arial" w:eastAsia="Arial" w:hAnsi="Arial"/>
+          <w:b/>
+          <w:bCs/>
+          <w:sz w:val="24"/>
+        </w:rPr>
+      </w:pPr>
+    </w:p>
+    <w:p>
+      <w:pPr>
+        <w:pBdr>
+          <w:bottom w:val="single" w:sz="6" w:space="1" w:color="auto"/>
+        </w:pBdr>
+        <w:spacing w:after="120" w:line="0" w:lineRule="atLeast"/>
+        <w:ind w:left="111"/>
+        <w:jc w:val="both"/>
+        <w:rPr>
+          <w:rFonts w:ascii="Arial" w:eastAsia="Arial" w:hAnsi="Arial"/>
+          <w:b/>
+          <w:bCs/>
           <w:sz w:val="24"/>
         </w:rPr>
       </w:pPr>

</xml_diff>

<commit_message>
Update references and basic cycle
</commit_message>
<xml_diff>
--- a/A11/CST8221_A11_Andrew170_Solomon691.docx
+++ b/A11/CST8221_A11_Andrew170_Solomon691.docx
@@ -1115,7 +1115,31 @@
           <w:sz w:val="24"/>
           <w:szCs w:val="28"/>
         </w:rPr>
-        <w:t>Include the list of functionalities that you imagine to have in the game (they can be from Swing or JavaFX).</w:t>
+        <w:t xml:space="preserve">Include the list of functionalities that you imagine </w:t>
+      </w:r>
+      <w:proofErr w:type="gramStart"/>
+      <w:r>
+        <w:rPr>
+          <w:rFonts w:ascii="Arial" w:eastAsia="Arial" w:hAnsi="Arial" w:cs="Arial"/>
+          <w:i/>
+          <w:color w:val="C00000"/>
+          <w:spacing w:val="-2"/>
+          <w:sz w:val="24"/>
+          <w:szCs w:val="28"/>
+        </w:rPr>
+        <w:t>to have</w:t>
+      </w:r>
+      <w:proofErr w:type="gramEnd"/>
+      <w:r>
+        <w:rPr>
+          <w:rFonts w:ascii="Arial" w:eastAsia="Arial" w:hAnsi="Arial" w:cs="Arial"/>
+          <w:i/>
+          <w:color w:val="C00000"/>
+          <w:spacing w:val="-2"/>
+          <w:sz w:val="24"/>
+          <w:szCs w:val="28"/>
+        </w:rPr>
+        <w:t xml:space="preserve"> in the game (they can be from Swing or JavaFX).</w:t>
       </w:r>
     </w:p>
     <w:p>
@@ -1162,7 +1186,80 @@
           <w:sz w:val="24"/>
           <w:szCs w:val="28"/>
         </w:rPr>
-        <w:t xml:space="preserve">Allow users to create a game with a computer, selecting the game dimensions before starting game. User can randomly place their ships or manually orient their ships on the board before the game begins. After all boats are placed on the grid, players take turns attacking each other by selecting a square on the grid. Audio will play indicating a hit or miss in addition to the square being colored to indicate a hit or miss. The game ends when all boats for either the player or adversary are eliminated. After this the user has an option to reset or redraw the game.  </w:t>
+        <w:t xml:space="preserve">Allow users to create a game with a computer, selecting the game dimensions before starting </w:t>
+      </w:r>
+      <w:proofErr w:type="gramStart"/>
+      <w:r>
+        <w:rPr>
+          <w:rFonts w:ascii="Arial" w:eastAsia="Arial" w:hAnsi="Arial" w:cs="Arial"/>
+          <w:iCs/>
+          <w:color w:val="000000" w:themeColor="text1"/>
+          <w:spacing w:val="-2"/>
+          <w:sz w:val="24"/>
+          <w:szCs w:val="28"/>
+        </w:rPr>
+        <w:t>game</w:t>
+      </w:r>
+      <w:proofErr w:type="gramEnd"/>
+      <w:r>
+        <w:rPr>
+          <w:rFonts w:ascii="Arial" w:eastAsia="Arial" w:hAnsi="Arial" w:cs="Arial"/>
+          <w:iCs/>
+          <w:color w:val="000000" w:themeColor="text1"/>
+          <w:spacing w:val="-2"/>
+          <w:sz w:val="24"/>
+          <w:szCs w:val="28"/>
+        </w:rPr>
+        <w:t xml:space="preserve">. </w:t>
+      </w:r>
+      <w:proofErr w:type="gramStart"/>
+      <w:r>
+        <w:rPr>
+          <w:rFonts w:ascii="Arial" w:eastAsia="Arial" w:hAnsi="Arial" w:cs="Arial"/>
+          <w:iCs/>
+          <w:color w:val="000000" w:themeColor="text1"/>
+          <w:spacing w:val="-2"/>
+          <w:sz w:val="24"/>
+          <w:szCs w:val="28"/>
+        </w:rPr>
+        <w:t>User</w:t>
+      </w:r>
+      <w:proofErr w:type="gramEnd"/>
+      <w:r>
+        <w:rPr>
+          <w:rFonts w:ascii="Arial" w:eastAsia="Arial" w:hAnsi="Arial" w:cs="Arial"/>
+          <w:iCs/>
+          <w:color w:val="000000" w:themeColor="text1"/>
+          <w:spacing w:val="-2"/>
+          <w:sz w:val="24"/>
+          <w:szCs w:val="28"/>
+        </w:rPr>
+        <w:t xml:space="preserve"> can randomly place their ships or manually orient their ships on the board before the game begins. After all boats are placed on the grid, players take turns attacking each other by selecting a square on the grid. Audio will play indicating a hit or miss in addition to the square being colored to indicate a hit or miss</w:t>
+      </w:r>
+      <w:r>
+        <w:rPr>
+          <w:rFonts w:ascii="Arial" w:eastAsia="Arial" w:hAnsi="Arial" w:cs="Arial"/>
+          <w:b/>
+          <w:bCs/>
+          <w:iCs/>
+          <w:color w:val="000000" w:themeColor="text1"/>
+          <w:spacing w:val="-2"/>
+          <w:sz w:val="24"/>
+          <w:szCs w:val="28"/>
+          <w:vertAlign w:val="superscript"/>
+        </w:rPr>
+        <w:t>1</w:t>
+      </w:r>
+      <w:r>
+        <w:rPr>
+          <w:rFonts w:ascii="Arial" w:eastAsia="Arial" w:hAnsi="Arial" w:cs="Arial"/>
+          <w:iCs/>
+          <w:color w:val="000000" w:themeColor="text1"/>
+          <w:spacing w:val="-2"/>
+          <w:sz w:val="24"/>
+          <w:szCs w:val="28"/>
+        </w:rPr>
+        <w:t xml:space="preserve">. The game ends when all boats for either the player or adversary are eliminated. After this the user has an option to reset the game.  </w:t>
       </w:r>
       <w:r>
         <w:rPr>
@@ -1258,7 +1355,29 @@
             <w:sz w:val="24"/>
             <w:szCs w:val="28"/>
           </w:rPr>
-          <w:t>https://www.battleshiponline.org/</w:t>
+          <w:t>https://ww</w:t>
+        </w:r>
+        <w:r>
+          <w:rPr>
+            <w:rStyle w:val="Hyperlink"/>
+            <w:rFonts w:ascii="Arial" w:eastAsia="Arial" w:hAnsi="Arial" w:cs="Arial"/>
+            <w:i/>
+            <w:spacing w:val="-2"/>
+            <w:sz w:val="24"/>
+            <w:szCs w:val="28"/>
+          </w:rPr>
+          <w:t>w</w:t>
+        </w:r>
+        <w:r>
+          <w:rPr>
+            <w:rStyle w:val="Hyperlink"/>
+            <w:rFonts w:ascii="Arial" w:eastAsia="Arial" w:hAnsi="Arial" w:cs="Arial"/>
+            <w:i/>
+            <w:spacing w:val="-2"/>
+            <w:sz w:val="24"/>
+            <w:szCs w:val="28"/>
+          </w:rPr>
+          <w:t>.battleshiponline.org/</w:t>
         </w:r>
       </w:hyperlink>
       <w:r>
@@ -1401,8 +1520,21 @@
           <w:sz w:val="24"/>
           <w:szCs w:val="24"/>
         </w:rPr>
-        <w:t>A Game/History log displaying all plays including hits, misses and ships sunk</w:t>
-      </w:r>
+        <w:t xml:space="preserve">A Game/History log displaying all plays including hits, misses and ships </w:t>
+      </w:r>
+      <w:proofErr w:type="gramStart"/>
+      <w:r>
+        <w:rPr>
+          <w:rFonts w:ascii="Arial" w:eastAsia="Arial" w:hAnsi="Arial" w:cs="Arial"/>
+          <w:iCs/>
+          <w:color w:val="000000" w:themeColor="text1"/>
+          <w:spacing w:val="-2"/>
+          <w:sz w:val="24"/>
+          <w:szCs w:val="24"/>
+        </w:rPr>
+        <w:t>sunk</w:t>
+      </w:r>
+      <w:proofErr w:type="gramEnd"/>
     </w:p>
     <w:p>
       <w:pPr>
@@ -1804,7 +1936,31 @@
           <w:sz w:val="24"/>
           <w:szCs w:val="28"/>
         </w:rPr>
-        <w:t xml:space="preserve">The actors in this game are one player, one computer and an automatic feature. The player and computer take turns making attacks on each other’s side of the board. Alongside, both have options to randomize their board and more specifically, players can choose to design their ship layout. The player can reset games, change the language, change board dimensions and click the battleship icon to view information about the developers. </w:t>
+        <w:t xml:space="preserve">The actors in this game are one player, one computer and an automatic feature. The player and computer take turns making attacks on each other’s side of the board. Alongside, both have options to randomize their board and more specifically, players can choose to design their ship layout. The player can reset games, change the language, change board </w:t>
+      </w:r>
+      <w:proofErr w:type="gramStart"/>
+      <w:r>
+        <w:rPr>
+          <w:rFonts w:ascii="Arial" w:eastAsia="Arial" w:hAnsi="Arial" w:cs="Arial"/>
+          <w:iCs/>
+          <w:color w:val="000000" w:themeColor="text1"/>
+          <w:spacing w:val="-2"/>
+          <w:sz w:val="24"/>
+          <w:szCs w:val="28"/>
+        </w:rPr>
+        <w:t>dimensions</w:t>
+      </w:r>
+      <w:proofErr w:type="gramEnd"/>
+      <w:r>
+        <w:rPr>
+          <w:rFonts w:ascii="Arial" w:eastAsia="Arial" w:hAnsi="Arial" w:cs="Arial"/>
+          <w:iCs/>
+          <w:color w:val="000000" w:themeColor="text1"/>
+          <w:spacing w:val="-2"/>
+          <w:sz w:val="24"/>
+          <w:szCs w:val="28"/>
+        </w:rPr>
+        <w:t xml:space="preserve"> and click the battleship icon to view information about the developers. </w:t>
       </w:r>
     </w:p>
     <w:p>
@@ -2083,7 +2239,6 @@
         <w:lastRenderedPageBreak/>
         <w:t xml:space="preserve">them best and would appeal to Canadians who wish to play the game as these are the </w:t>
       </w:r>
-      <w:proofErr w:type="spellStart"/>
       <w:r>
         <w:rPr>
           <w:rFonts w:ascii="Arial" w:eastAsia="Arial" w:hAnsi="Arial" w:cs="Arial"/>
@@ -2093,9 +2248,8 @@
           <w:sz w:val="24"/>
           <w:szCs w:val="28"/>
         </w:rPr>
-        <w:t>nations</w:t>
-      </w:r>
-      <w:proofErr w:type="spellEnd"/>
+        <w:t>nation’s</w:t>
+      </w:r>
       <w:r>
         <w:rPr>
           <w:rFonts w:ascii="Arial" w:eastAsia="Arial" w:hAnsi="Arial" w:cs="Arial"/>
@@ -2300,6 +2454,7 @@
           <w:bCs/>
         </w:rPr>
       </w:pPr>
+      <w:bookmarkStart w:id="0" w:name="_Ref135077649"/>
       <w:r>
         <w:rPr>
           <w:b/>
@@ -2307,6 +2462,7 @@
         </w:rPr>
         <w:t>Template Solution</w:t>
       </w:r>
+      <w:bookmarkEnd w:id="0"/>
     </w:p>
     <w:p>
       <w:pPr>
@@ -2349,10 +2505,9 @@
         <w:rPr>
           <w:noProof/>
         </w:rPr>
-        <w:lastRenderedPageBreak/>
         <w:drawing>
-          <wp:inline distT="0" distB="0" distL="0" distR="0" wp14:anchorId="1971699C" wp14:editId="1B6B6ABB">
-            <wp:extent cx="4457700" cy="5305425"/>
+          <wp:inline distT="0" distB="0" distL="0" distR="0" wp14:anchorId="1971699C" wp14:editId="68955B71">
+            <wp:extent cx="4457700" cy="4867275"/>
             <wp:effectExtent l="0" t="0" r="0" b="9525"/>
             <wp:docPr id="1574800563" name="Picture 1" descr="A diagram of a computer player&#10;&#10;Description automatically generated with low confidence"/>
             <wp:cNvGraphicFramePr>
@@ -2374,7 +2529,7 @@
                   <pic:spPr>
                     <a:xfrm>
                       <a:off x="0" y="0"/>
-                      <a:ext cx="4457700" cy="5305425"/>
+                      <a:ext cx="4457700" cy="4867275"/>
                     </a:xfrm>
                     <a:prstGeom prst="rect">
                       <a:avLst/>
@@ -2391,11 +2546,32 @@
       <w:pPr>
         <w:pStyle w:val="ListParagraph"/>
         <w:spacing w:before="120" w:after="120"/>
-        <w:jc w:val="center"/>
         <w:rPr>
           <w:rFonts w:ascii="Arial" w:hAnsi="Arial" w:cs="Arial"/>
-        </w:rPr>
-      </w:pPr>
+          <w:sz w:val="16"/>
+          <w:szCs w:val="16"/>
+          <w:vertAlign w:val="superscript"/>
+        </w:rPr>
+      </w:pPr>
+      <w:r>
+        <w:rPr>
+          <w:rFonts w:ascii="Arial" w:hAnsi="Arial" w:cs="Arial"/>
+          <w:sz w:val="20"/>
+          <w:szCs w:val="20"/>
+        </w:rPr>
+        <w:t>Image Generate with Lucidchart</w:t>
+      </w:r>
+      <w:r>
+        <w:rPr>
+          <w:rFonts w:ascii="Arial" w:hAnsi="Arial" w:cs="Arial"/>
+          <w:b/>
+          <w:bCs/>
+          <w:sz w:val="16"/>
+          <w:szCs w:val="16"/>
+          <w:vertAlign w:val="superscript"/>
+        </w:rPr>
+        <w:t>2</w:t>
+      </w:r>
     </w:p>
     <w:p>
       <w:pPr>
@@ -2404,57 +2580,14 @@
         <w:jc w:val="both"/>
         <w:rPr>
           <w:rFonts w:ascii="Arial" w:hAnsi="Arial" w:cs="Arial"/>
-          <w:b/>
-        </w:rPr>
-      </w:pPr>
-    </w:p>
-    <w:p>
-      <w:pPr>
-        <w:pStyle w:val="ListParagraph"/>
-        <w:spacing w:before="120" w:after="120"/>
-        <w:jc w:val="both"/>
+        </w:rPr>
+      </w:pPr>
+      <w:r>
         <w:rPr>
           <w:rFonts w:ascii="Arial" w:hAnsi="Arial" w:cs="Arial"/>
           <w:b/>
         </w:rPr>
-      </w:pPr>
-    </w:p>
-    <w:p>
-      <w:pPr>
-        <w:pStyle w:val="ListParagraph"/>
-        <w:spacing w:before="120" w:after="120"/>
-        <w:jc w:val="both"/>
-        <w:rPr>
-          <w:rFonts w:ascii="Arial" w:hAnsi="Arial" w:cs="Arial"/>
-          <w:b/>
-        </w:rPr>
-      </w:pPr>
-    </w:p>
-    <w:p>
-      <w:pPr>
-        <w:pStyle w:val="ListParagraph"/>
-        <w:spacing w:before="120" w:after="120"/>
-        <w:jc w:val="both"/>
-        <w:rPr>
-          <w:rFonts w:ascii="Arial" w:hAnsi="Arial" w:cs="Arial"/>
-          <w:b/>
-        </w:rPr>
-      </w:pPr>
-    </w:p>
-    <w:p>
-      <w:pPr>
-        <w:pStyle w:val="ListParagraph"/>
-        <w:spacing w:before="120" w:after="120"/>
-        <w:jc w:val="both"/>
-        <w:rPr>
-          <w:rFonts w:ascii="Arial" w:hAnsi="Arial" w:cs="Arial"/>
-        </w:rPr>
-      </w:pPr>
-      <w:r>
-        <w:rPr>
-          <w:rFonts w:ascii="Arial" w:hAnsi="Arial" w:cs="Arial"/>
-          <w:b/>
-        </w:rPr>
+        <w:lastRenderedPageBreak/>
         <w:t>Actors table</w:t>
       </w:r>
       <w:r>
@@ -2567,8 +2700,17 @@
                 <w:rFonts w:cs="Arial"/>
                 <w:szCs w:val="32"/>
               </w:rPr>
-              <w:t>This actor represents a user selecting where they can place their ships and where they select to attack on the board resulting in either a hit or a miss</w:t>
+              <w:t xml:space="preserve">This actor represents a user selecting where they can place their ships and where they select to attack on the board resulting in either a hit or a </w:t>
             </w:r>
+            <w:proofErr w:type="gramStart"/>
+            <w:r>
+              <w:rPr>
+                <w:rFonts w:cs="Arial"/>
+                <w:szCs w:val="32"/>
+              </w:rPr>
+              <w:t>miss</w:t>
+            </w:r>
+            <w:proofErr w:type="gramEnd"/>
           </w:p>
           <w:p>
             <w:pPr>
@@ -2589,14 +2731,7 @@
               <w:rPr>
                 <w:rFonts w:cs="Arial"/>
               </w:rPr>
-              <w:t xml:space="preserve">This actor also interacts with starting the game, resetting the game, </w:t>
-            </w:r>
-            <w:r>
-              <w:rPr>
-                <w:rFonts w:cs="Arial"/>
-              </w:rPr>
-              <w:lastRenderedPageBreak/>
-              <w:t>changing board dimensions, and clicking on the about info section</w:t>
+              <w:t>This actor also interacts with starting the game, resetting the game, changing board dimensions, and clicking on the about info section</w:t>
             </w:r>
           </w:p>
         </w:tc>
@@ -2624,7 +2759,6 @@
                 <w:sz w:val="20"/>
                 <w:szCs w:val="24"/>
               </w:rPr>
-              <w:lastRenderedPageBreak/>
               <w:t>Computer Player</w:t>
             </w:r>
           </w:p>
@@ -2657,13 +2791,39 @@
               <w:rPr>
                 <w:rFonts w:cs="Arial"/>
               </w:rPr>
-              <w:t xml:space="preserve">This actor </w:t>
+              <w:t>This actor</w:t>
             </w:r>
             <w:r>
               <w:rPr>
                 <w:rFonts w:cs="Arial"/>
               </w:rPr>
-              <w:t>a computer player which randomly selects squares on the users side of the board, resulting in either a hit or a miss. Computer players always have their ships randomly placed on the board.</w:t>
+              <w:t xml:space="preserve"> is</w:t>
+            </w:r>
+            <w:r>
+              <w:rPr>
+                <w:rFonts w:cs="Arial"/>
+              </w:rPr>
+              <w:t xml:space="preserve"> </w:t>
+            </w:r>
+            <w:r>
+              <w:rPr>
+                <w:rFonts w:cs="Arial"/>
+              </w:rPr>
+              <w:t xml:space="preserve">a computer player which randomly selects squares on the </w:t>
+            </w:r>
+            <w:proofErr w:type="gramStart"/>
+            <w:r>
+              <w:rPr>
+                <w:rFonts w:cs="Arial"/>
+              </w:rPr>
+              <w:t>users</w:t>
+            </w:r>
+            <w:proofErr w:type="gramEnd"/>
+            <w:r>
+              <w:rPr>
+                <w:rFonts w:cs="Arial"/>
+              </w:rPr>
+              <w:t xml:space="preserve"> side of the board, resulting in either a hit or a miss. Computer players always have their ships randomly placed on the board.</w:t>
             </w:r>
           </w:p>
         </w:tc>
@@ -2734,17 +2894,6 @@
         <w:jc w:val="both"/>
         <w:rPr>
           <w:rFonts w:ascii="Arial" w:hAnsi="Arial" w:cs="Arial"/>
-          <w:b/>
-        </w:rPr>
-      </w:pPr>
-    </w:p>
-    <w:p>
-      <w:pPr>
-        <w:pStyle w:val="ListParagraph"/>
-        <w:spacing w:before="120" w:after="120"/>
-        <w:jc w:val="both"/>
-        <w:rPr>
-          <w:rFonts w:ascii="Arial" w:hAnsi="Arial" w:cs="Arial"/>
         </w:rPr>
       </w:pPr>
       <w:r>
@@ -2758,7 +2907,7 @@
         <w:rPr>
           <w:rFonts w:ascii="Arial" w:hAnsi="Arial" w:cs="Arial"/>
         </w:rPr>
-        <w:t xml:space="preserve"> (example):</w:t>
+        <w:t xml:space="preserve"> </w:t>
       </w:r>
     </w:p>
     <w:tbl>
@@ -3150,8 +3299,16 @@
               <w:rPr>
                 <w:rFonts w:cs="Arial"/>
               </w:rPr>
-              <w:t>modify the dimensions of the board before playing a game</w:t>
+              <w:t xml:space="preserve">modify the dimensions of the board before playing a </w:t>
             </w:r>
+            <w:proofErr w:type="gramStart"/>
+            <w:r>
+              <w:rPr>
+                <w:rFonts w:cs="Arial"/>
+              </w:rPr>
+              <w:t>game</w:t>
+            </w:r>
+            <w:proofErr w:type="gramEnd"/>
           </w:p>
           <w:p>
             <w:pPr>
@@ -3349,7 +3506,21 @@
               <w:rPr>
                 <w:rFonts w:cs="Arial"/>
               </w:rPr>
-              <w:t xml:space="preserve">This use case describes both the user’s and the adversary’s past moves in the form of a </w:t>
+              <w:t xml:space="preserve">This use case describes both the user’s and the adversary’s past </w:t>
+            </w:r>
+            <w:proofErr w:type="gramStart"/>
+            <w:r>
+              <w:rPr>
+                <w:rFonts w:cs="Arial"/>
+              </w:rPr>
+              <w:t>moves</w:t>
+            </w:r>
+            <w:proofErr w:type="gramEnd"/>
+            <w:r>
+              <w:rPr>
+                <w:rFonts w:cs="Arial"/>
+              </w:rPr>
+              <w:t xml:space="preserve"> in the form of a </w:t>
             </w:r>
             <w:proofErr w:type="spellStart"/>
             <w:r>
@@ -3395,7 +3566,6 @@
           <w:bottom w:val="single" w:sz="6" w:space="1" w:color="auto"/>
         </w:pBdr>
         <w:spacing w:after="120" w:line="0" w:lineRule="atLeast"/>
-        <w:ind w:left="111"/>
         <w:jc w:val="both"/>
         <w:rPr>
           <w:rFonts w:ascii="Arial" w:eastAsia="Arial" w:hAnsi="Arial"/>
@@ -3420,38 +3590,6 @@
           <w:sz w:val="24"/>
         </w:rPr>
       </w:pPr>
-    </w:p>
-    <w:p>
-      <w:pPr>
-        <w:pBdr>
-          <w:bottom w:val="single" w:sz="6" w:space="1" w:color="auto"/>
-        </w:pBdr>
-        <w:spacing w:after="120" w:line="0" w:lineRule="atLeast"/>
-        <w:ind w:left="111"/>
-        <w:jc w:val="both"/>
-        <w:rPr>
-          <w:rFonts w:ascii="Arial" w:eastAsia="Arial" w:hAnsi="Arial"/>
-          <w:b/>
-          <w:bCs/>
-          <w:sz w:val="24"/>
-        </w:rPr>
-      </w:pPr>
-    </w:p>
-    <w:p>
-      <w:pPr>
-        <w:pBdr>
-          <w:bottom w:val="single" w:sz="6" w:space="1" w:color="auto"/>
-        </w:pBdr>
-        <w:spacing w:after="120" w:line="0" w:lineRule="atLeast"/>
-        <w:ind w:left="111"/>
-        <w:jc w:val="both"/>
-        <w:rPr>
-          <w:rFonts w:ascii="Arial" w:eastAsia="Arial" w:hAnsi="Arial"/>
-          <w:b/>
-          <w:bCs/>
-          <w:sz w:val="24"/>
-        </w:rPr>
-      </w:pPr>
       <w:r>
         <w:rPr>
           <w:rFonts w:ascii="Arial" w:eastAsia="Arial" w:hAnsi="Arial"/>
@@ -3499,7 +3637,6 @@
           <w:sz w:val="24"/>
           <w:szCs w:val="28"/>
         </w:rPr>
-        <w:lastRenderedPageBreak/>
         <w:t>Create a brief description about how your game can be used.</w:t>
       </w:r>
     </w:p>
@@ -3541,7 +3678,31 @@
           <w:sz w:val="24"/>
           <w:szCs w:val="28"/>
         </w:rPr>
-        <w:t xml:space="preserve">: If you have to design the solution to be saved and played later, how are the stems. Most importantly, how someone can play the </w:t>
+        <w:t xml:space="preserve">: If you </w:t>
+      </w:r>
+      <w:proofErr w:type="gramStart"/>
+      <w:r>
+        <w:rPr>
+          <w:rFonts w:ascii="Arial" w:eastAsia="Arial" w:hAnsi="Arial" w:cs="Arial"/>
+          <w:i/>
+          <w:color w:val="C00000"/>
+          <w:spacing w:val="-2"/>
+          <w:sz w:val="24"/>
+          <w:szCs w:val="28"/>
+        </w:rPr>
+        <w:t>have to</w:t>
+      </w:r>
+      <w:proofErr w:type="gramEnd"/>
+      <w:r>
+        <w:rPr>
+          <w:rFonts w:ascii="Arial" w:eastAsia="Arial" w:hAnsi="Arial" w:cs="Arial"/>
+          <w:i/>
+          <w:color w:val="C00000"/>
+          <w:spacing w:val="-2"/>
+          <w:sz w:val="24"/>
+          <w:szCs w:val="28"/>
+        </w:rPr>
+        <w:t xml:space="preserve"> design the solution to be saved and played later, how are the stems. Most importantly, how someone can play the </w:t>
       </w:r>
       <w:r>
         <w:rPr>
@@ -3582,7 +3743,59 @@
           <w:color w:val="000000" w:themeColor="text1"/>
           <w:sz w:val="24"/>
         </w:rPr>
-        <w:t xml:space="preserve">Battleship will be played by first selecting the dimension of the board. The user has the option to randomly </w:t>
+        <w:t>Battleship will be played by first selecting the dimension of the board. The user has the option to</w:t>
+      </w:r>
+      <w:r>
+        <w:rPr>
+          <w:rFonts w:ascii="Times New Roman" w:eastAsia="Times New Roman" w:hAnsi="Times New Roman"/>
+          <w:color w:val="000000" w:themeColor="text1"/>
+          <w:sz w:val="24"/>
+        </w:rPr>
+        <w:t xml:space="preserve"> select the size of the board or leave it as default. Once the board dimension is defined, the number of ships either player can have will be determined. The player will have the ability to manually orient and place the ships on the board or randomly place them.</w:t>
+      </w:r>
+      <w:r>
+        <w:rPr>
+          <w:rFonts w:ascii="Times New Roman" w:eastAsia="Times New Roman" w:hAnsi="Times New Roman"/>
+          <w:color w:val="000000" w:themeColor="text1"/>
+          <w:sz w:val="24"/>
+        </w:rPr>
+        <w:t xml:space="preserve"> Once the ships are all on </w:t>
+      </w:r>
+      <w:proofErr w:type="gramStart"/>
+      <w:r>
+        <w:rPr>
+          <w:rFonts w:ascii="Times New Roman" w:eastAsia="Times New Roman" w:hAnsi="Times New Roman"/>
+          <w:color w:val="000000" w:themeColor="text1"/>
+          <w:sz w:val="24"/>
+        </w:rPr>
+        <w:t>the board</w:t>
+      </w:r>
+      <w:proofErr w:type="gramEnd"/>
+      <w:r>
+        <w:rPr>
+          <w:rFonts w:ascii="Times New Roman" w:eastAsia="Times New Roman" w:hAnsi="Times New Roman"/>
+          <w:color w:val="000000" w:themeColor="text1"/>
+          <w:sz w:val="24"/>
+        </w:rPr>
+        <w:t xml:space="preserve">, the user and computer will take turn selecting squares to attack. After each attack the square will show green indicating a miss or red, indicating a hit. The game ends when all ships on one side are eliminated, resulting in either a computer or user </w:t>
+      </w:r>
+      <w:proofErr w:type="gramStart"/>
+      <w:r>
+        <w:rPr>
+          <w:rFonts w:ascii="Times New Roman" w:eastAsia="Times New Roman" w:hAnsi="Times New Roman"/>
+          <w:color w:val="000000" w:themeColor="text1"/>
+          <w:sz w:val="24"/>
+        </w:rPr>
+        <w:t>win</w:t>
+      </w:r>
+      <w:proofErr w:type="gramEnd"/>
+      <w:r>
+        <w:rPr>
+          <w:rFonts w:ascii="Times New Roman" w:eastAsia="Times New Roman" w:hAnsi="Times New Roman"/>
+          <w:color w:val="000000" w:themeColor="text1"/>
+          <w:sz w:val="24"/>
+        </w:rPr>
+        <w:t xml:space="preserve">. The user then has the option to reset the board and start again. </w:t>
       </w:r>
     </w:p>
     <w:p>
@@ -3654,7 +3867,31 @@
           <w:sz w:val="24"/>
           <w:szCs w:val="28"/>
         </w:rPr>
-        <w:t>Here some ideas to think about your language....</w:t>
+        <w:t xml:space="preserve">Here </w:t>
+      </w:r>
+      <w:proofErr w:type="gramStart"/>
+      <w:r>
+        <w:rPr>
+          <w:rFonts w:ascii="Arial" w:eastAsia="Arial" w:hAnsi="Arial" w:cs="Arial"/>
+          <w:i/>
+          <w:color w:val="C00000"/>
+          <w:spacing w:val="-2"/>
+          <w:sz w:val="24"/>
+          <w:szCs w:val="28"/>
+        </w:rPr>
+        <w:t>some</w:t>
+      </w:r>
+      <w:proofErr w:type="gramEnd"/>
+      <w:r>
+        <w:rPr>
+          <w:rFonts w:ascii="Arial" w:eastAsia="Arial" w:hAnsi="Arial" w:cs="Arial"/>
+          <w:i/>
+          <w:color w:val="C00000"/>
+          <w:spacing w:val="-2"/>
+          <w:sz w:val="24"/>
+          <w:szCs w:val="28"/>
+        </w:rPr>
+        <w:t xml:space="preserve"> ideas to think about your language....</w:t>
       </w:r>
     </w:p>
     <w:p>
@@ -3688,7 +3925,31 @@
           <w:sz w:val="24"/>
           <w:szCs w:val="28"/>
         </w:rPr>
-        <w:t>Try to create a game whose execution can be very intuitive (easy to be played).</w:t>
+        <w:t xml:space="preserve">Try to create a game whose execution can be very intuitive (easy to </w:t>
+      </w:r>
+      <w:proofErr w:type="gramStart"/>
+      <w:r>
+        <w:rPr>
+          <w:rFonts w:ascii="Arial" w:eastAsia="Arial" w:hAnsi="Arial" w:cs="Arial"/>
+          <w:i/>
+          <w:color w:val="C00000"/>
+          <w:spacing w:val="-2"/>
+          <w:sz w:val="24"/>
+          <w:szCs w:val="28"/>
+        </w:rPr>
+        <w:t>be played</w:t>
+      </w:r>
+      <w:proofErr w:type="gramEnd"/>
+      <w:r>
+        <w:rPr>
+          <w:rFonts w:ascii="Arial" w:eastAsia="Arial" w:hAnsi="Arial" w:cs="Arial"/>
+          <w:i/>
+          <w:color w:val="C00000"/>
+          <w:spacing w:val="-2"/>
+          <w:sz w:val="24"/>
+          <w:szCs w:val="28"/>
+        </w:rPr>
+        <w:t>).</w:t>
       </w:r>
     </w:p>
     <w:p>
@@ -3777,32 +4038,48 @@
           <w:sz w:val="24"/>
         </w:rPr>
       </w:pPr>
-      <w:r>
+    </w:p>
+    <w:p>
+      <w:pPr>
+        <w:rPr>
+          <w:rFonts w:ascii="Arial" w:eastAsia="Arial" w:hAnsi="Arial"/>
+          <w:iCs/>
+          <w:color w:val="000000" w:themeColor="text1"/>
+          <w:sz w:val="24"/>
+        </w:rPr>
+      </w:pPr>
+      <w:r>
+        <w:rPr>
+          <w:rFonts w:ascii="Arial" w:eastAsia="Arial" w:hAnsi="Arial"/>
+          <w:iCs/>
+          <w:color w:val="000000" w:themeColor="text1"/>
+          <w:sz w:val="24"/>
+        </w:rPr>
+        <w:t>1</w:t>
+      </w:r>
+      <w:r>
+        <w:rPr>
+          <w:rFonts w:ascii="Arial" w:eastAsia="Arial" w:hAnsi="Arial"/>
+          <w:iCs/>
+          <w:color w:val="000000" w:themeColor="text1"/>
+          <w:sz w:val="24"/>
+        </w:rPr>
+        <w:t xml:space="preserve"> ) “Battleship Game - Play Battleship Online,” Battleship Online. https://www.battleshiponline.org/</w:t>
+      </w:r>
+    </w:p>
+    <w:p>
+      <w:pPr>
+        <w:ind w:left="5"/>
         <w:rPr>
           <w:rFonts w:ascii="Arial" w:eastAsia="Arial" w:hAnsi="Arial"/>
           <w:i/>
           <w:color w:val="FF0000"/>
           <w:sz w:val="24"/>
         </w:rPr>
-        <w:t>[Include eventual references used here]</w:t>
-      </w:r>
+      </w:pPr>
     </w:p>
     <w:p>
       <w:pPr>
-        <w:pStyle w:val="ListParagraph"/>
-        <w:ind w:left="725"/>
-        <w:rPr>
-          <w:rFonts w:ascii="Arial" w:eastAsia="Arial" w:hAnsi="Arial"/>
-          <w:i/>
-          <w:color w:val="FF0000"/>
-          <w:sz w:val="24"/>
-        </w:rPr>
-      </w:pPr>
-    </w:p>
-    <w:p>
-      <w:pPr>
-        <w:pStyle w:val="ListParagraph"/>
-        <w:ind w:left="725"/>
         <w:rPr>
           <w:rFonts w:ascii="Arial" w:eastAsia="Arial" w:hAnsi="Arial"/>
           <w:iCs/>
@@ -3817,32 +4094,27 @@
           <w:color w:val="000000" w:themeColor="text1"/>
           <w:sz w:val="24"/>
         </w:rPr>
-        <w:t xml:space="preserve">LUCID – UC Model Building Program </w:t>
-      </w:r>
-    </w:p>
-    <w:p>
-      <w:pPr>
-        <w:pStyle w:val="ListParagraph"/>
-        <w:ind w:left="725"/>
+        <w:t>2</w:t>
+      </w:r>
+      <w:r>
         <w:rPr>
           <w:rFonts w:ascii="Arial" w:eastAsia="Arial" w:hAnsi="Arial"/>
           <w:iCs/>
           <w:color w:val="000000" w:themeColor="text1"/>
           <w:sz w:val="24"/>
         </w:rPr>
-      </w:pPr>
-    </w:p>
-    <w:p>
-      <w:pPr>
-        <w:pStyle w:val="ListParagraph"/>
-        <w:ind w:left="725"/>
+        <w:t xml:space="preserve"> ) </w:t>
+      </w:r>
+      <w:r>
         <w:rPr>
           <w:rFonts w:ascii="Arial" w:eastAsia="Arial" w:hAnsi="Arial"/>
           <w:iCs/>
           <w:color w:val="000000" w:themeColor="text1"/>
           <w:sz w:val="24"/>
         </w:rPr>
-      </w:pPr>
+        <w:t xml:space="preserve">Lucid, “Intelligent Diagramming | </w:t>
+      </w:r>
+      <w:proofErr w:type="spellStart"/>
       <w:r>
         <w:rPr>
           <w:rFonts w:ascii="Arial" w:eastAsia="Arial" w:hAnsi="Arial"/>
@@ -3850,8 +4122,60 @@
           <w:color w:val="000000" w:themeColor="text1"/>
           <w:sz w:val="24"/>
         </w:rPr>
-        <w:t xml:space="preserve">Battleship Reference Link </w:t>
-      </w:r>
+        <w:t>Lucidchart</w:t>
+      </w:r>
+      <w:proofErr w:type="spellEnd"/>
+      <w:r>
+        <w:rPr>
+          <w:rFonts w:ascii="Arial" w:eastAsia="Arial" w:hAnsi="Arial"/>
+          <w:iCs/>
+          <w:color w:val="000000" w:themeColor="text1"/>
+          <w:sz w:val="24"/>
+        </w:rPr>
+        <w:t xml:space="preserve">,” </w:t>
+      </w:r>
+      <w:proofErr w:type="spellStart"/>
+      <w:r>
+        <w:rPr>
+          <w:rFonts w:ascii="Arial" w:eastAsia="Arial" w:hAnsi="Arial"/>
+          <w:i/>
+          <w:color w:val="000000" w:themeColor="text1"/>
+          <w:sz w:val="24"/>
+        </w:rPr>
+        <w:t>Lucidchart</w:t>
+      </w:r>
+      <w:proofErr w:type="spellEnd"/>
+      <w:r>
+        <w:rPr>
+          <w:rFonts w:ascii="Arial" w:eastAsia="Arial" w:hAnsi="Arial"/>
+          <w:iCs/>
+          <w:color w:val="000000" w:themeColor="text1"/>
+          <w:sz w:val="24"/>
+        </w:rPr>
+        <w:t>. https://www.lucidchart.com/pages/</w:t>
+      </w:r>
+    </w:p>
+    <w:p>
+      <w:pPr>
+        <w:rPr>
+          <w:rFonts w:ascii="Arial" w:eastAsia="Arial" w:hAnsi="Arial"/>
+          <w:iCs/>
+          <w:color w:val="000000" w:themeColor="text1"/>
+          <w:sz w:val="24"/>
+        </w:rPr>
+      </w:pPr>
+    </w:p>
+    <w:p>
+      <w:pPr>
+        <w:pStyle w:val="ListParagraph"/>
+        <w:ind w:left="725"/>
+        <w:rPr>
+          <w:rFonts w:ascii="Arial" w:eastAsia="Arial" w:hAnsi="Arial"/>
+          <w:iCs/>
+          <w:color w:val="000000" w:themeColor="text1"/>
+          <w:sz w:val="24"/>
+        </w:rPr>
+      </w:pPr>
     </w:p>
     <w:p>
       <w:pPr>

</xml_diff>

<commit_message>
Update UC model + Tables
</commit_message>
<xml_diff>
--- a/A11/CST8221_A11_Andrew170_Solomon691.docx
+++ b/A11/CST8221_A11_Andrew170_Solomon691.docx
@@ -463,27 +463,7 @@
           <w:sz w:val="22"/>
           <w:szCs w:val="22"/>
         </w:rPr>
-        <w:t xml:space="preserve"> Solomon </w:t>
-      </w:r>
-      <w:proofErr w:type="spellStart"/>
-      <w:r>
-        <w:rPr>
-          <w:rFonts w:cs="Arial"/>
-          <w:color w:val="000000"/>
-          <w:sz w:val="22"/>
-          <w:szCs w:val="22"/>
-        </w:rPr>
-        <w:t>Thangthong</w:t>
-      </w:r>
-      <w:proofErr w:type="spellEnd"/>
-      <w:r>
-        <w:rPr>
-          <w:rFonts w:cs="Arial"/>
-          <w:color w:val="000000"/>
-          <w:sz w:val="22"/>
-          <w:szCs w:val="22"/>
-        </w:rPr>
-        <w:t xml:space="preserve"> </w:t>
+        <w:t xml:space="preserve"> Solomon Thangthong </w:t>
       </w:r>
       <w:r>
         <w:rPr>
@@ -1115,31 +1095,7 @@
           <w:sz w:val="24"/>
           <w:szCs w:val="28"/>
         </w:rPr>
-        <w:t xml:space="preserve">Include the list of functionalities that you imagine </w:t>
-      </w:r>
-      <w:proofErr w:type="gramStart"/>
-      <w:r>
-        <w:rPr>
-          <w:rFonts w:ascii="Arial" w:eastAsia="Arial" w:hAnsi="Arial" w:cs="Arial"/>
-          <w:i/>
-          <w:color w:val="C00000"/>
-          <w:spacing w:val="-2"/>
-          <w:sz w:val="24"/>
-          <w:szCs w:val="28"/>
-        </w:rPr>
-        <w:t>to have</w:t>
-      </w:r>
-      <w:proofErr w:type="gramEnd"/>
-      <w:r>
-        <w:rPr>
-          <w:rFonts w:ascii="Arial" w:eastAsia="Arial" w:hAnsi="Arial" w:cs="Arial"/>
-          <w:i/>
-          <w:color w:val="C00000"/>
-          <w:spacing w:val="-2"/>
-          <w:sz w:val="24"/>
-          <w:szCs w:val="28"/>
-        </w:rPr>
-        <w:t xml:space="preserve"> in the game (they can be from Swing or JavaFX).</w:t>
+        <w:t>Include the list of functionalities that you imagine to have in the game (they can be from Swing or JavaFX).</w:t>
       </w:r>
     </w:p>
     <w:p>
@@ -1186,9 +1142,8 @@
           <w:sz w:val="24"/>
           <w:szCs w:val="28"/>
         </w:rPr>
-        <w:t xml:space="preserve">Allow users to create a game with a computer, selecting the game dimensions before starting </w:t>
-      </w:r>
-      <w:proofErr w:type="gramStart"/>
+        <w:t>Allow users to create a game with a computer, selecting the game dimensions</w:t>
+      </w:r>
       <w:r>
         <w:rPr>
           <w:rFonts w:ascii="Arial" w:eastAsia="Arial" w:hAnsi="Arial" w:cs="Arial"/>
@@ -1198,9 +1153,8 @@
           <w:sz w:val="24"/>
           <w:szCs w:val="28"/>
         </w:rPr>
-        <w:t>game</w:t>
-      </w:r>
-      <w:proofErr w:type="gramEnd"/>
+        <w:t xml:space="preserve"> and language</w:t>
+      </w:r>
       <w:r>
         <w:rPr>
           <w:rFonts w:ascii="Arial" w:eastAsia="Arial" w:hAnsi="Arial" w:cs="Arial"/>
@@ -1210,31 +1164,7 @@
           <w:sz w:val="24"/>
           <w:szCs w:val="28"/>
         </w:rPr>
-        <w:t xml:space="preserve">. </w:t>
-      </w:r>
-      <w:proofErr w:type="gramStart"/>
-      <w:r>
-        <w:rPr>
-          <w:rFonts w:ascii="Arial" w:eastAsia="Arial" w:hAnsi="Arial" w:cs="Arial"/>
-          <w:iCs/>
-          <w:color w:val="000000" w:themeColor="text1"/>
-          <w:spacing w:val="-2"/>
-          <w:sz w:val="24"/>
-          <w:szCs w:val="28"/>
-        </w:rPr>
-        <w:t>User</w:t>
-      </w:r>
-      <w:proofErr w:type="gramEnd"/>
-      <w:r>
-        <w:rPr>
-          <w:rFonts w:ascii="Arial" w:eastAsia="Arial" w:hAnsi="Arial" w:cs="Arial"/>
-          <w:iCs/>
-          <w:color w:val="000000" w:themeColor="text1"/>
-          <w:spacing w:val="-2"/>
-          <w:sz w:val="24"/>
-          <w:szCs w:val="28"/>
-        </w:rPr>
-        <w:t xml:space="preserve"> can randomly place their ships or manually orient their ships on the board before the game begins. After all boats are placed on the grid, players take turns attacking each other by selecting a square on the grid. Audio will play indicating a hit or miss in addition to the square being colored to indicate a hit or miss</w:t>
+        <w:t xml:space="preserve"> before starting game. User can randomly place their ships or manually orient their ships on the board before the game begins. After all boats are placed on the grid, players take turns attacking each other by selecting a square on the grid. Audio will play indicating a hit or miss in addition to the square being colored to indicate a hit or miss</w:t>
       </w:r>
       <w:r>
         <w:rPr>
@@ -1259,7 +1189,29 @@
           <w:sz w:val="24"/>
           <w:szCs w:val="28"/>
         </w:rPr>
-        <w:t xml:space="preserve">. The game ends when all boats for either the player or adversary are eliminated. After this the user has an option to reset the game.  </w:t>
+        <w:t>.</w:t>
+      </w:r>
+      <w:r>
+        <w:rPr>
+          <w:rFonts w:ascii="Arial" w:eastAsia="Arial" w:hAnsi="Arial" w:cs="Arial"/>
+          <w:iCs/>
+          <w:color w:val="000000" w:themeColor="text1"/>
+          <w:spacing w:val="-2"/>
+          <w:sz w:val="24"/>
+          <w:szCs w:val="28"/>
+        </w:rPr>
+        <w:t xml:space="preserve"> In addition, the user can click a button to show information about the game.</w:t>
+      </w:r>
+      <w:r>
+        <w:rPr>
+          <w:rFonts w:ascii="Arial" w:eastAsia="Arial" w:hAnsi="Arial" w:cs="Arial"/>
+          <w:iCs/>
+          <w:color w:val="000000" w:themeColor="text1"/>
+          <w:spacing w:val="-2"/>
+          <w:sz w:val="24"/>
+          <w:szCs w:val="28"/>
+        </w:rPr>
+        <w:t xml:space="preserve"> The game ends when all boats for either the player or adversary are eliminated. After this the user has an option to reset the game.  </w:t>
       </w:r>
       <w:r>
         <w:rPr>
@@ -1355,29 +1307,7 @@
             <w:sz w:val="24"/>
             <w:szCs w:val="28"/>
           </w:rPr>
-          <w:t>https://ww</w:t>
-        </w:r>
-        <w:r>
-          <w:rPr>
-            <w:rStyle w:val="Hyperlink"/>
-            <w:rFonts w:ascii="Arial" w:eastAsia="Arial" w:hAnsi="Arial" w:cs="Arial"/>
-            <w:i/>
-            <w:spacing w:val="-2"/>
-            <w:sz w:val="24"/>
-            <w:szCs w:val="28"/>
-          </w:rPr>
-          <w:t>w</w:t>
-        </w:r>
-        <w:r>
-          <w:rPr>
-            <w:rStyle w:val="Hyperlink"/>
-            <w:rFonts w:ascii="Arial" w:eastAsia="Arial" w:hAnsi="Arial" w:cs="Arial"/>
-            <w:i/>
-            <w:spacing w:val="-2"/>
-            <w:sz w:val="24"/>
-            <w:szCs w:val="28"/>
-          </w:rPr>
-          <w:t>.battleshiponline.org/</w:t>
+          <w:t>https://www.battleshiponline.org/</w:t>
         </w:r>
       </w:hyperlink>
       <w:r>
@@ -1520,21 +1450,8 @@
           <w:sz w:val="24"/>
           <w:szCs w:val="24"/>
         </w:rPr>
-        <w:t xml:space="preserve">A Game/History log displaying all plays including hits, misses and ships </w:t>
-      </w:r>
-      <w:proofErr w:type="gramStart"/>
-      <w:r>
-        <w:rPr>
-          <w:rFonts w:ascii="Arial" w:eastAsia="Arial" w:hAnsi="Arial" w:cs="Arial"/>
-          <w:iCs/>
-          <w:color w:val="000000" w:themeColor="text1"/>
-          <w:spacing w:val="-2"/>
-          <w:sz w:val="24"/>
-          <w:szCs w:val="24"/>
-        </w:rPr>
-        <w:t>sunk</w:t>
-      </w:r>
-      <w:proofErr w:type="gramEnd"/>
+        <w:t>A Game/History log displaying all plays including hits, misses and ships sunk</w:t>
+      </w:r>
     </w:p>
     <w:p>
       <w:pPr>
@@ -1704,6 +1621,40 @@
           <w:szCs w:val="24"/>
         </w:rPr>
         <w:t>Life indicator, showing the percentage of life left, in addition to a battleship display showing which ships are sunk and which are alive.</w:t>
+      </w:r>
+    </w:p>
+    <w:p>
+      <w:pPr>
+        <w:pStyle w:val="ListParagraph"/>
+        <w:numPr>
+          <w:ilvl w:val="0"/>
+          <w:numId w:val="49"/>
+        </w:numPr>
+        <w:tabs>
+          <w:tab w:val="left" w:pos="1553"/>
+        </w:tabs>
+        <w:spacing w:before="120" w:after="120"/>
+        <w:ind w:right="38"/>
+        <w:jc w:val="both"/>
+        <w:rPr>
+          <w:rFonts w:ascii="Arial" w:eastAsia="Arial" w:hAnsi="Arial" w:cs="Arial"/>
+          <w:iCs/>
+          <w:color w:val="000000" w:themeColor="text1"/>
+          <w:spacing w:val="-2"/>
+          <w:sz w:val="24"/>
+          <w:szCs w:val="24"/>
+        </w:rPr>
+      </w:pPr>
+      <w:r>
+        <w:rPr>
+          <w:rFonts w:ascii="Arial" w:eastAsia="Arial" w:hAnsi="Arial" w:cs="Arial"/>
+          <w:iCs/>
+          <w:color w:val="000000" w:themeColor="text1"/>
+          <w:spacing w:val="-2"/>
+          <w:sz w:val="24"/>
+          <w:szCs w:val="24"/>
+        </w:rPr>
+        <w:t>Option to show about info for the user</w:t>
       </w:r>
     </w:p>
     <w:p>
@@ -1936,9 +1887,8 @@
           <w:sz w:val="24"/>
           <w:szCs w:val="28"/>
         </w:rPr>
-        <w:t xml:space="preserve">The actors in this game are one player, one computer and an automatic feature. The player and computer take turns making attacks on each other’s side of the board. Alongside, both have options to randomize their board and more specifically, players can choose to design their ship layout. The player can reset games, change the language, change board </w:t>
-      </w:r>
-      <w:proofErr w:type="gramStart"/>
+        <w:t>The actors in this game are one player, one computer. The player and computer take turns making attacks on each other’s side of the board.</w:t>
+      </w:r>
       <w:r>
         <w:rPr>
           <w:rFonts w:ascii="Arial" w:eastAsia="Arial" w:hAnsi="Arial" w:cs="Arial"/>
@@ -1948,9 +1898,8 @@
           <w:sz w:val="24"/>
           <w:szCs w:val="28"/>
         </w:rPr>
-        <w:t>dimensions</w:t>
-      </w:r>
-      <w:proofErr w:type="gramEnd"/>
+        <w:t xml:space="preserve"> The Computer actor will always</w:t>
+      </w:r>
       <w:r>
         <w:rPr>
           <w:rFonts w:ascii="Arial" w:eastAsia="Arial" w:hAnsi="Arial" w:cs="Arial"/>
@@ -1960,7 +1909,117 @@
           <w:sz w:val="24"/>
           <w:szCs w:val="28"/>
         </w:rPr>
-        <w:t xml:space="preserve"> and click the battleship icon to view information about the developers. </w:t>
+        <w:t xml:space="preserve"> randomize their board</w:t>
+      </w:r>
+      <w:r>
+        <w:rPr>
+          <w:rFonts w:ascii="Arial" w:eastAsia="Arial" w:hAnsi="Arial" w:cs="Arial"/>
+          <w:iCs/>
+          <w:color w:val="000000" w:themeColor="text1"/>
+          <w:spacing w:val="-2"/>
+          <w:sz w:val="24"/>
+          <w:szCs w:val="28"/>
+        </w:rPr>
+        <w:t>, the User can also randomize. In addition to this,</w:t>
+      </w:r>
+      <w:r>
+        <w:rPr>
+          <w:rFonts w:ascii="Arial" w:eastAsia="Arial" w:hAnsi="Arial" w:cs="Arial"/>
+          <w:iCs/>
+          <w:color w:val="000000" w:themeColor="text1"/>
+          <w:spacing w:val="-2"/>
+          <w:sz w:val="24"/>
+          <w:szCs w:val="28"/>
+        </w:rPr>
+        <w:t xml:space="preserve"> </w:t>
+      </w:r>
+      <w:r>
+        <w:rPr>
+          <w:rFonts w:ascii="Arial" w:eastAsia="Arial" w:hAnsi="Arial" w:cs="Arial"/>
+          <w:iCs/>
+          <w:color w:val="000000" w:themeColor="text1"/>
+          <w:spacing w:val="-2"/>
+          <w:sz w:val="24"/>
+          <w:szCs w:val="28"/>
+        </w:rPr>
+        <w:t>user’s</w:t>
+      </w:r>
+      <w:r>
+        <w:rPr>
+          <w:rFonts w:ascii="Arial" w:eastAsia="Arial" w:hAnsi="Arial" w:cs="Arial"/>
+          <w:iCs/>
+          <w:color w:val="000000" w:themeColor="text1"/>
+          <w:spacing w:val="-2"/>
+          <w:sz w:val="24"/>
+          <w:szCs w:val="28"/>
+        </w:rPr>
+        <w:t xml:space="preserve"> can choose to </w:t>
+      </w:r>
+      <w:r>
+        <w:rPr>
+          <w:rFonts w:ascii="Arial" w:eastAsia="Arial" w:hAnsi="Arial" w:cs="Arial"/>
+          <w:iCs/>
+          <w:color w:val="000000" w:themeColor="text1"/>
+          <w:spacing w:val="-2"/>
+          <w:sz w:val="24"/>
+          <w:szCs w:val="28"/>
+        </w:rPr>
+        <w:t xml:space="preserve">manually </w:t>
+      </w:r>
+      <w:r>
+        <w:rPr>
+          <w:rFonts w:ascii="Arial" w:eastAsia="Arial" w:hAnsi="Arial" w:cs="Arial"/>
+          <w:iCs/>
+          <w:color w:val="000000" w:themeColor="text1"/>
+          <w:spacing w:val="-2"/>
+          <w:sz w:val="24"/>
+          <w:szCs w:val="28"/>
+        </w:rPr>
+        <w:t xml:space="preserve">design their ship layout. The player can reset games, change the language, change board </w:t>
+      </w:r>
+      <w:r>
+        <w:rPr>
+          <w:rFonts w:ascii="Arial" w:eastAsia="Arial" w:hAnsi="Arial" w:cs="Arial"/>
+          <w:iCs/>
+          <w:color w:val="000000" w:themeColor="text1"/>
+          <w:spacing w:val="-2"/>
+          <w:sz w:val="24"/>
+          <w:szCs w:val="28"/>
+        </w:rPr>
+        <w:t>dimensions,</w:t>
+      </w:r>
+      <w:r>
+        <w:rPr>
+          <w:rFonts w:ascii="Arial" w:eastAsia="Arial" w:hAnsi="Arial" w:cs="Arial"/>
+          <w:iCs/>
+          <w:color w:val="000000" w:themeColor="text1"/>
+          <w:spacing w:val="-2"/>
+          <w:sz w:val="24"/>
+          <w:szCs w:val="28"/>
+        </w:rPr>
+        <w:t xml:space="preserve"> and click the battleship icon to view information about the </w:t>
+      </w:r>
+      <w:r>
+        <w:rPr>
+          <w:rFonts w:ascii="Arial" w:eastAsia="Arial" w:hAnsi="Arial" w:cs="Arial"/>
+          <w:iCs/>
+          <w:color w:val="000000" w:themeColor="text1"/>
+          <w:spacing w:val="-2"/>
+          <w:sz w:val="24"/>
+          <w:szCs w:val="28"/>
+        </w:rPr>
+        <w:t>game</w:t>
+      </w:r>
+      <w:r>
+        <w:rPr>
+          <w:rFonts w:ascii="Arial" w:eastAsia="Arial" w:hAnsi="Arial" w:cs="Arial"/>
+          <w:iCs/>
+          <w:color w:val="000000" w:themeColor="text1"/>
+          <w:spacing w:val="-2"/>
+          <w:sz w:val="24"/>
+          <w:szCs w:val="28"/>
+        </w:rPr>
+        <w:t xml:space="preserve">. </w:t>
       </w:r>
     </w:p>
     <w:p>
@@ -2046,7 +2105,37 @@
           <w:sz w:val="24"/>
           <w:szCs w:val="28"/>
         </w:rPr>
-        <w:t>The preconditions include choosing a board dimension size which determines how many ships either player will have to place on each side. By default, the dimension size is two, but the user can change the size before starting the game. Lastly, the player and machine must place all ships before the round begins.</w:t>
+        <w:t xml:space="preserve">The preconditions include choosing a board dimension size which determines how many ships either player will have to place on each side. By default, the </w:t>
+      </w:r>
+      <w:commentRangeStart w:id="0"/>
+      <w:r>
+        <w:rPr>
+          <w:rFonts w:ascii="Arial" w:eastAsia="Arial" w:hAnsi="Arial" w:cs="Arial"/>
+          <w:iCs/>
+          <w:color w:val="000000" w:themeColor="text1"/>
+          <w:spacing w:val="-2"/>
+          <w:sz w:val="24"/>
+          <w:szCs w:val="28"/>
+        </w:rPr>
+        <w:t xml:space="preserve">dimension size is two, </w:t>
+      </w:r>
+      <w:commentRangeEnd w:id="0"/>
+      <w:r>
+        <w:rPr>
+          <w:rStyle w:val="CommentReference"/>
+        </w:rPr>
+        <w:commentReference w:id="0"/>
+      </w:r>
+      <w:r>
+        <w:rPr>
+          <w:rFonts w:ascii="Arial" w:eastAsia="Arial" w:hAnsi="Arial" w:cs="Arial"/>
+          <w:iCs/>
+          <w:color w:val="000000" w:themeColor="text1"/>
+          <w:spacing w:val="-2"/>
+          <w:sz w:val="24"/>
+          <w:szCs w:val="28"/>
+        </w:rPr>
+        <w:t>but the user can change the size before starting the game. Lastly, the player and machine must place all ships before the round begins.</w:t>
       </w:r>
     </w:p>
     <w:p>
@@ -2110,7 +2199,29 @@
           <w:sz w:val="24"/>
           <w:szCs w:val="28"/>
         </w:rPr>
-        <w:t xml:space="preserve">Users can select squares to attack on the adversary board. Each attack can either be a hit or a miss. The game must end with one winner and allow the user to reset the game. </w:t>
+        <w:t>Users can select squares to attack on the adversary board</w:t>
+      </w:r>
+      <w:r>
+        <w:rPr>
+          <w:rFonts w:ascii="Arial" w:eastAsia="Arial" w:hAnsi="Arial" w:cs="Arial"/>
+          <w:iCs/>
+          <w:color w:val="000000" w:themeColor="text1"/>
+          <w:spacing w:val="-2"/>
+          <w:sz w:val="24"/>
+          <w:szCs w:val="28"/>
+        </w:rPr>
+        <w:t>, the computer randomly selects squares to attack on the User’</w:t>
+      </w:r>
+      <w:r>
+        <w:rPr>
+          <w:rFonts w:ascii="Arial" w:eastAsia="Arial" w:hAnsi="Arial" w:cs="Arial"/>
+          <w:iCs/>
+          <w:color w:val="000000" w:themeColor="text1"/>
+          <w:spacing w:val="-2"/>
+          <w:sz w:val="24"/>
+          <w:szCs w:val="28"/>
+        </w:rPr>
+        <w:t xml:space="preserve">. Each attack can either be a hit or a miss. The game must end with one winner and allow the user to reset the game. </w:t>
       </w:r>
       <w:r>
         <w:rPr>
@@ -2166,41 +2277,6 @@
     </w:p>
     <w:p>
       <w:pPr>
-        <w:pBdr>
-          <w:bottom w:val="single" w:sz="6" w:space="1" w:color="auto"/>
-        </w:pBdr>
-        <w:spacing w:after="120" w:line="0" w:lineRule="atLeast"/>
-        <w:jc w:val="both"/>
-        <w:rPr>
-          <w:rFonts w:ascii="Arial" w:eastAsia="Arial" w:hAnsi="Arial"/>
-          <w:b/>
-          <w:bCs/>
-          <w:sz w:val="24"/>
-        </w:rPr>
-      </w:pPr>
-      <w:r>
-        <w:rPr>
-          <w:rFonts w:ascii="Arial" w:eastAsia="Arial" w:hAnsi="Arial"/>
-          <w:b/>
-          <w:bCs/>
-          <w:sz w:val="24"/>
-        </w:rPr>
-        <w:t>Languages</w:t>
-      </w:r>
-    </w:p>
-    <w:p>
-      <w:pPr>
-        <w:spacing w:after="120" w:line="0" w:lineRule="atLeast"/>
-        <w:jc w:val="both"/>
-        <w:rPr>
-          <w:rFonts w:ascii="Arial" w:eastAsia="Arial" w:hAnsi="Arial"/>
-          <w:sz w:val="16"/>
-          <w:szCs w:val="16"/>
-        </w:rPr>
-      </w:pPr>
-    </w:p>
-    <w:p>
-      <w:pPr>
         <w:tabs>
           <w:tab w:val="left" w:pos="1553"/>
         </w:tabs>
@@ -2216,86 +2292,6 @@
           <w:szCs w:val="16"/>
         </w:rPr>
       </w:pPr>
-      <w:r>
-        <w:rPr>
-          <w:rFonts w:ascii="Arial" w:eastAsia="Arial" w:hAnsi="Arial" w:cs="Arial"/>
-          <w:iCs/>
-          <w:color w:val="000000" w:themeColor="text1"/>
-          <w:spacing w:val="-2"/>
-          <w:sz w:val="24"/>
-          <w:szCs w:val="28"/>
-        </w:rPr>
-        <w:t xml:space="preserve">The game will come in English and French versions. I have selected these languages because I know </w:t>
-      </w:r>
-      <w:r>
-        <w:rPr>
-          <w:rFonts w:ascii="Arial" w:eastAsia="Arial" w:hAnsi="Arial" w:cs="Arial"/>
-          <w:iCs/>
-          <w:color w:val="000000" w:themeColor="text1"/>
-          <w:spacing w:val="-2"/>
-          <w:sz w:val="24"/>
-          <w:szCs w:val="28"/>
-        </w:rPr>
-        <w:lastRenderedPageBreak/>
-        <w:t xml:space="preserve">them best and would appeal to Canadians who wish to play the game as these are the </w:t>
-      </w:r>
-      <w:r>
-        <w:rPr>
-          <w:rFonts w:ascii="Arial" w:eastAsia="Arial" w:hAnsi="Arial" w:cs="Arial"/>
-          <w:iCs/>
-          <w:color w:val="000000" w:themeColor="text1"/>
-          <w:spacing w:val="-2"/>
-          <w:sz w:val="24"/>
-          <w:szCs w:val="28"/>
-        </w:rPr>
-        <w:t>nation’s</w:t>
-      </w:r>
-      <w:r>
-        <w:rPr>
-          <w:rFonts w:ascii="Arial" w:eastAsia="Arial" w:hAnsi="Arial" w:cs="Arial"/>
-          <w:iCs/>
-          <w:color w:val="000000" w:themeColor="text1"/>
-          <w:spacing w:val="-2"/>
-          <w:sz w:val="24"/>
-          <w:szCs w:val="28"/>
-        </w:rPr>
-        <w:t xml:space="preserve"> two official languages.</w:t>
-      </w:r>
-    </w:p>
-    <w:p>
-      <w:pPr>
-        <w:pBdr>
-          <w:bottom w:val="single" w:sz="6" w:space="1" w:color="auto"/>
-        </w:pBdr>
-        <w:spacing w:after="120" w:line="0" w:lineRule="atLeast"/>
-        <w:jc w:val="both"/>
-        <w:rPr>
-          <w:rFonts w:ascii="Arial" w:eastAsia="Arial" w:hAnsi="Arial"/>
-          <w:b/>
-          <w:bCs/>
-          <w:sz w:val="24"/>
-        </w:rPr>
-      </w:pPr>
-      <w:r>
-        <w:rPr>
-          <w:rFonts w:ascii="Arial" w:eastAsia="Arial" w:hAnsi="Arial"/>
-          <w:b/>
-          <w:bCs/>
-          <w:sz w:val="24"/>
-        </w:rPr>
-        <w:t>Details</w:t>
-      </w:r>
-    </w:p>
-    <w:p>
-      <w:pPr>
-        <w:spacing w:after="120" w:line="0" w:lineRule="atLeast"/>
-        <w:jc w:val="both"/>
-        <w:rPr>
-          <w:rFonts w:ascii="Arial" w:eastAsia="Arial" w:hAnsi="Arial"/>
-          <w:sz w:val="16"/>
-          <w:szCs w:val="16"/>
-        </w:rPr>
-      </w:pPr>
     </w:p>
     <w:p>
       <w:pPr>
@@ -2310,53 +2306,13 @@
           <w:i/>
           <w:color w:val="C00000"/>
           <w:spacing w:val="-2"/>
-          <w:sz w:val="24"/>
-          <w:szCs w:val="28"/>
-        </w:rPr>
-      </w:pPr>
-      <w:r>
-        <w:rPr>
-          <w:rFonts w:ascii="Arial" w:eastAsia="Arial" w:hAnsi="Arial" w:cs="Arial"/>
-          <w:i/>
-          <w:color w:val="C00000"/>
-          <w:spacing w:val="-2"/>
-          <w:sz w:val="24"/>
-          <w:szCs w:val="28"/>
-        </w:rPr>
-        <w:t xml:space="preserve">Drawn the UC (Use-Case) diagram (ex: in an image from Paint / Visio / </w:t>
-      </w:r>
-      <w:proofErr w:type="spellStart"/>
-      <w:r>
-        <w:rPr>
-          <w:rFonts w:ascii="Arial" w:eastAsia="Arial" w:hAnsi="Arial" w:cs="Arial"/>
-          <w:i/>
-          <w:color w:val="C00000"/>
-          <w:spacing w:val="-2"/>
-          <w:sz w:val="24"/>
-          <w:szCs w:val="28"/>
-        </w:rPr>
-        <w:t>Powerpoint</w:t>
-      </w:r>
-      <w:proofErr w:type="spellEnd"/>
-      <w:r>
-        <w:rPr>
-          <w:rFonts w:ascii="Arial" w:eastAsia="Arial" w:hAnsi="Arial" w:cs="Arial"/>
-          <w:i/>
-          <w:color w:val="C00000"/>
-          <w:spacing w:val="-2"/>
-          <w:sz w:val="24"/>
-          <w:szCs w:val="28"/>
-        </w:rPr>
-        <w:t xml:space="preserve"> slide, or any sketch tool), describing:</w:t>
-      </w:r>
-    </w:p>
-    <w:p>
-      <w:pPr>
-        <w:pStyle w:val="ListParagraph"/>
-        <w:numPr>
-          <w:ilvl w:val="0"/>
-          <w:numId w:val="43"/>
-        </w:numPr>
+          <w:sz w:val="16"/>
+          <w:szCs w:val="16"/>
+        </w:rPr>
+      </w:pPr>
+    </w:p>
+    <w:p>
+      <w:pPr>
         <w:tabs>
           <w:tab w:val="left" w:pos="1553"/>
         </w:tabs>
@@ -2368,29 +2324,48 @@
           <w:i/>
           <w:color w:val="C00000"/>
           <w:spacing w:val="-2"/>
-          <w:sz w:val="24"/>
-          <w:szCs w:val="28"/>
-        </w:rPr>
-      </w:pPr>
-      <w:r>
-        <w:rPr>
-          <w:rFonts w:ascii="Arial" w:eastAsia="Arial" w:hAnsi="Arial" w:cs="Arial"/>
-          <w:i/>
-          <w:color w:val="C00000"/>
-          <w:spacing w:val="-2"/>
-          <w:sz w:val="24"/>
-          <w:szCs w:val="28"/>
-        </w:rPr>
-        <w:t>Manual / automatic features (ex: user selections / time features);</w:t>
-      </w:r>
-    </w:p>
-    <w:p>
-      <w:pPr>
-        <w:pStyle w:val="ListParagraph"/>
-        <w:numPr>
-          <w:ilvl w:val="0"/>
-          <w:numId w:val="43"/>
-        </w:numPr>
+          <w:sz w:val="16"/>
+          <w:szCs w:val="16"/>
+        </w:rPr>
+      </w:pPr>
+    </w:p>
+    <w:p>
+      <w:pPr>
+        <w:pBdr>
+          <w:bottom w:val="single" w:sz="6" w:space="1" w:color="auto"/>
+        </w:pBdr>
+        <w:spacing w:after="120" w:line="0" w:lineRule="atLeast"/>
+        <w:jc w:val="both"/>
+        <w:rPr>
+          <w:rFonts w:ascii="Arial" w:eastAsia="Arial" w:hAnsi="Arial"/>
+          <w:b/>
+          <w:bCs/>
+          <w:sz w:val="24"/>
+        </w:rPr>
+      </w:pPr>
+      <w:r>
+        <w:rPr>
+          <w:rFonts w:ascii="Arial" w:eastAsia="Arial" w:hAnsi="Arial"/>
+          <w:b/>
+          <w:bCs/>
+          <w:sz w:val="24"/>
+        </w:rPr>
+        <w:t>Languages</w:t>
+      </w:r>
+    </w:p>
+    <w:p>
+      <w:pPr>
+        <w:spacing w:after="120" w:line="0" w:lineRule="atLeast"/>
+        <w:jc w:val="both"/>
+        <w:rPr>
+          <w:rFonts w:ascii="Arial" w:eastAsia="Arial" w:hAnsi="Arial"/>
+          <w:sz w:val="16"/>
+          <w:szCs w:val="16"/>
+        </w:rPr>
+      </w:pPr>
+    </w:p>
+    <w:p>
+      <w:pPr>
         <w:tabs>
           <w:tab w:val="left" w:pos="1553"/>
         </w:tabs>
@@ -2402,21 +2377,78 @@
           <w:i/>
           <w:color w:val="C00000"/>
           <w:spacing w:val="-2"/>
+          <w:sz w:val="16"/>
+          <w:szCs w:val="16"/>
+        </w:rPr>
+      </w:pPr>
+      <w:r>
+        <w:rPr>
+          <w:rFonts w:ascii="Arial" w:eastAsia="Arial" w:hAnsi="Arial" w:cs="Arial"/>
+          <w:iCs/>
+          <w:color w:val="000000" w:themeColor="text1"/>
+          <w:spacing w:val="-2"/>
           <w:sz w:val="24"/>
           <w:szCs w:val="28"/>
         </w:rPr>
-      </w:pPr>
-      <w:r>
-        <w:rPr>
-          <w:rFonts w:ascii="Arial" w:eastAsia="Arial" w:hAnsi="Arial" w:cs="Arial"/>
-          <w:i/>
-          <w:color w:val="C00000"/>
+        <w:t xml:space="preserve">The game will come in English and French versions. I have selected these languages because I know them best and would appeal to Canadians who wish to play the game as these are the </w:t>
+      </w:r>
+      <w:r>
+        <w:rPr>
+          <w:rFonts w:ascii="Arial" w:eastAsia="Arial" w:hAnsi="Arial" w:cs="Arial"/>
+          <w:iCs/>
+          <w:color w:val="000000" w:themeColor="text1"/>
           <w:spacing w:val="-2"/>
           <w:sz w:val="24"/>
           <w:szCs w:val="28"/>
         </w:rPr>
-        <w:t>Relationships between actors / functionalities.</w:t>
-      </w:r>
+        <w:t>nation’s</w:t>
+      </w:r>
+      <w:r>
+        <w:rPr>
+          <w:rFonts w:ascii="Arial" w:eastAsia="Arial" w:hAnsi="Arial" w:cs="Arial"/>
+          <w:iCs/>
+          <w:color w:val="000000" w:themeColor="text1"/>
+          <w:spacing w:val="-2"/>
+          <w:sz w:val="24"/>
+          <w:szCs w:val="28"/>
+        </w:rPr>
+        <w:t xml:space="preserve"> two official languages.</w:t>
+      </w:r>
+    </w:p>
+    <w:p>
+      <w:pPr>
+        <w:pBdr>
+          <w:bottom w:val="single" w:sz="6" w:space="1" w:color="auto"/>
+        </w:pBdr>
+        <w:spacing w:after="120" w:line="0" w:lineRule="atLeast"/>
+        <w:jc w:val="both"/>
+        <w:rPr>
+          <w:rFonts w:ascii="Arial" w:eastAsia="Arial" w:hAnsi="Arial"/>
+          <w:b/>
+          <w:bCs/>
+          <w:sz w:val="24"/>
+        </w:rPr>
+      </w:pPr>
+      <w:r>
+        <w:rPr>
+          <w:rFonts w:ascii="Arial" w:eastAsia="Arial" w:hAnsi="Arial"/>
+          <w:b/>
+          <w:bCs/>
+          <w:sz w:val="24"/>
+        </w:rPr>
+        <w:t>Details</w:t>
+      </w:r>
+    </w:p>
+    <w:p>
+      <w:pPr>
+        <w:spacing w:after="120" w:line="0" w:lineRule="atLeast"/>
+        <w:jc w:val="both"/>
+        <w:rPr>
+          <w:rFonts w:ascii="Arial" w:eastAsia="Arial" w:hAnsi="Arial"/>
+          <w:sz w:val="16"/>
+          <w:szCs w:val="16"/>
+        </w:rPr>
+      </w:pPr>
     </w:p>
     <w:p>
       <w:pPr>
@@ -2454,7 +2486,7 @@
           <w:bCs/>
         </w:rPr>
       </w:pPr>
-      <w:bookmarkStart w:id="0" w:name="_Ref135077649"/>
+      <w:bookmarkStart w:id="1" w:name="_Ref135077649"/>
       <w:r>
         <w:rPr>
           <w:b/>
@@ -2462,7 +2494,7 @@
         </w:rPr>
         <w:t>Template Solution</w:t>
       </w:r>
-      <w:bookmarkEnd w:id="0"/>
+      <w:bookmarkEnd w:id="1"/>
     </w:p>
     <w:p>
       <w:pPr>
@@ -2506,10 +2538,10 @@
           <w:noProof/>
         </w:rPr>
         <w:drawing>
-          <wp:inline distT="0" distB="0" distL="0" distR="0" wp14:anchorId="1971699C" wp14:editId="68955B71">
-            <wp:extent cx="4457700" cy="4867275"/>
+          <wp:inline distT="0" distB="0" distL="0" distR="0" wp14:anchorId="7A8FA8BE" wp14:editId="74496A72">
+            <wp:extent cx="6438900" cy="4924425"/>
             <wp:effectExtent l="0" t="0" r="0" b="9525"/>
-            <wp:docPr id="1574800563" name="Picture 1" descr="A diagram of a computer player&#10;&#10;Description automatically generated with low confidence"/>
+            <wp:docPr id="1394167812" name="Picture 1" descr="A picture containing text, diagram, screenshot, line&#10;&#10;Description automatically generated"/>
             <wp:cNvGraphicFramePr>
               <a:graphicFrameLocks xmlns:a="http://schemas.openxmlformats.org/drawingml/2006/main" noChangeAspect="1"/>
             </wp:cNvGraphicFramePr>
@@ -2517,11 +2549,11 @@
               <a:graphicData uri="http://schemas.openxmlformats.org/drawingml/2006/picture">
                 <pic:pic xmlns:pic="http://schemas.openxmlformats.org/drawingml/2006/picture">
                   <pic:nvPicPr>
-                    <pic:cNvPr id="1574800563" name="Picture 1" descr="A diagram of a computer player&#10;&#10;Description automatically generated with low confidence"/>
+                    <pic:cNvPr id="1394167812" name="Picture 1" descr="A picture containing text, diagram, screenshot, line&#10;&#10;Description automatically generated"/>
                     <pic:cNvPicPr/>
                   </pic:nvPicPr>
                   <pic:blipFill>
-                    <a:blip r:embed="rId13"/>
+                    <a:blip r:embed="rId17"/>
                     <a:stretch>
                       <a:fillRect/>
                     </a:stretch>
@@ -2529,7 +2561,7 @@
                   <pic:spPr>
                     <a:xfrm>
                       <a:off x="0" y="0"/>
-                      <a:ext cx="4457700" cy="4867275"/>
+                      <a:ext cx="6438900" cy="4924425"/>
                     </a:xfrm>
                     <a:prstGeom prst="rect">
                       <a:avLst/>
@@ -2559,7 +2591,39 @@
           <w:sz w:val="20"/>
           <w:szCs w:val="20"/>
         </w:rPr>
-        <w:t>Image Generate with Lucidchart</w:t>
+        <w:t xml:space="preserve">Image Generate </w:t>
+      </w:r>
+      <w:commentRangeStart w:id="2"/>
+      <w:commentRangeStart w:id="3"/>
+      <w:r>
+        <w:rPr>
+          <w:rFonts w:ascii="Arial" w:hAnsi="Arial" w:cs="Arial"/>
+          <w:sz w:val="20"/>
+          <w:szCs w:val="20"/>
+        </w:rPr>
+        <w:t>with</w:t>
+      </w:r>
+      <w:commentRangeEnd w:id="2"/>
+      <w:r>
+        <w:rPr>
+          <w:rStyle w:val="CommentReference"/>
+        </w:rPr>
+        <w:commentReference w:id="2"/>
+      </w:r>
+      <w:commentRangeEnd w:id="3"/>
+      <w:r>
+        <w:rPr>
+          <w:rStyle w:val="CommentReference"/>
+        </w:rPr>
+        <w:commentReference w:id="3"/>
+      </w:r>
+      <w:r>
+        <w:rPr>
+          <w:rFonts w:ascii="Arial" w:hAnsi="Arial" w:cs="Arial"/>
+          <w:sz w:val="20"/>
+          <w:szCs w:val="20"/>
+        </w:rPr>
+        <w:t xml:space="preserve"> Lucidchart</w:t>
       </w:r>
       <w:r>
         <w:rPr>
@@ -2572,6 +2636,17 @@
         </w:rPr>
         <w:t>2</w:t>
       </w:r>
+    </w:p>
+    <w:p>
+      <w:pPr>
+        <w:pStyle w:val="ListParagraph"/>
+        <w:spacing w:before="120" w:after="120"/>
+        <w:jc w:val="both"/>
+        <w:rPr>
+          <w:rFonts w:ascii="Arial" w:hAnsi="Arial" w:cs="Arial"/>
+          <w:b/>
+        </w:rPr>
+      </w:pPr>
     </w:p>
     <w:p>
       <w:pPr>
@@ -2700,32 +2775,14 @@
                 <w:rFonts w:cs="Arial"/>
                 <w:szCs w:val="32"/>
               </w:rPr>
-              <w:t xml:space="preserve">This actor represents a user selecting where they can place their ships and where they select to attack on the board resulting in either a hit or a </w:t>
+              <w:t>This actor represents a user selecting where they can place their ships and where they select to attack on the board resulting in either a hit or a miss</w:t>
             </w:r>
-            <w:proofErr w:type="gramStart"/>
             <w:r>
               <w:rPr>
                 <w:rFonts w:cs="Arial"/>
                 <w:szCs w:val="32"/>
               </w:rPr>
-              <w:t>miss</w:t>
-            </w:r>
-            <w:proofErr w:type="gramEnd"/>
-          </w:p>
-          <w:p>
-            <w:pPr>
-              <w:pStyle w:val="BodyText"/>
-              <w:rPr>
-                <w:rFonts w:cs="Arial"/>
-                <w:sz w:val="20"/>
-              </w:rPr>
-            </w:pPr>
-            <w:r>
-              <w:rPr>
-                <w:rFonts w:cs="Arial"/>
-                <w:szCs w:val="32"/>
-              </w:rPr>
-              <w:br/>
+              <w:t xml:space="preserve">. </w:t>
             </w:r>
             <w:r>
               <w:rPr>
@@ -2811,14 +2868,12 @@
               </w:rPr>
               <w:t xml:space="preserve">a computer player which randomly selects squares on the </w:t>
             </w:r>
-            <w:proofErr w:type="gramStart"/>
             <w:r>
               <w:rPr>
                 <w:rFonts w:cs="Arial"/>
               </w:rPr>
-              <w:t>users</w:t>
+              <w:t>user’s</w:t>
             </w:r>
-            <w:proofErr w:type="gramEnd"/>
             <w:r>
               <w:rPr>
                 <w:rFonts w:cs="Arial"/>
@@ -2828,53 +2883,6 @@
           </w:p>
         </w:tc>
       </w:tr>
-      <w:tr>
-        <w:tc>
-          <w:tcPr>
-            <w:tcW w:w="2093" w:type="dxa"/>
-            <w:shd w:val="clear" w:color="auto" w:fill="F2F2F2" w:themeFill="background1" w:themeFillShade="F2"/>
-          </w:tcPr>
-          <w:p>
-            <w:pPr>
-              <w:pStyle w:val="ListParagraph"/>
-              <w:spacing w:before="120" w:after="120"/>
-              <w:jc w:val="both"/>
-              <w:rPr>
-                <w:rFonts w:ascii="Arial" w:eastAsia="Times New Roman" w:hAnsi="Arial" w:cs="Arial"/>
-                <w:sz w:val="20"/>
-                <w:szCs w:val="24"/>
-              </w:rPr>
-            </w:pPr>
-            <w:r>
-              <w:rPr>
-                <w:rFonts w:ascii="Arial" w:eastAsia="Times New Roman" w:hAnsi="Arial" w:cs="Arial"/>
-                <w:sz w:val="20"/>
-                <w:szCs w:val="24"/>
-              </w:rPr>
-              <w:t>Automatic Features</w:t>
-            </w:r>
-          </w:p>
-        </w:tc>
-        <w:tc>
-          <w:tcPr>
-            <w:tcW w:w="7483" w:type="dxa"/>
-          </w:tcPr>
-          <w:p>
-            <w:pPr>
-              <w:pStyle w:val="BodyText"/>
-              <w:rPr>
-                <w:rFonts w:cs="Arial"/>
-              </w:rPr>
-            </w:pPr>
-            <w:r>
-              <w:rPr>
-                <w:rFonts w:cs="Arial"/>
-              </w:rPr>
-              <w:t>This actor will take care of background tasks such as health bar, clock counter, and the game log.</w:t>
-            </w:r>
-          </w:p>
-        </w:tc>
-      </w:tr>
     </w:tbl>
     <w:p>
       <w:pPr>
@@ -2917,13 +2925,13 @@
         <w:tblLook w:val="04A0" w:firstRow="1" w:lastRow="0" w:firstColumn="1" w:lastColumn="0" w:noHBand="0" w:noVBand="1"/>
       </w:tblPr>
       <w:tblGrid>
-        <w:gridCol w:w="2093"/>
-        <w:gridCol w:w="7483"/>
+        <w:gridCol w:w="3145"/>
+        <w:gridCol w:w="6431"/>
       </w:tblGrid>
       <w:tr>
         <w:tc>
           <w:tcPr>
-            <w:tcW w:w="2093" w:type="dxa"/>
+            <w:tcW w:w="3145" w:type="dxa"/>
             <w:shd w:val="clear" w:color="auto" w:fill="D9D9D9"/>
           </w:tcPr>
           <w:p>
@@ -2950,7 +2958,7 @@
         </w:tc>
         <w:tc>
           <w:tcPr>
-            <w:tcW w:w="7483" w:type="dxa"/>
+            <w:tcW w:w="6431" w:type="dxa"/>
             <w:shd w:val="clear" w:color="auto" w:fill="D9D9D9"/>
           </w:tcPr>
           <w:p>
@@ -2971,7 +2979,7 @@
       <w:tr>
         <w:tc>
           <w:tcPr>
-            <w:tcW w:w="2093" w:type="dxa"/>
+            <w:tcW w:w="3145" w:type="dxa"/>
             <w:shd w:val="clear" w:color="auto" w:fill="F2F2F2"/>
           </w:tcPr>
           <w:p>
@@ -2990,232 +2998,13 @@
                 <w:rFonts w:ascii="Arial" w:hAnsi="Arial" w:cs="Arial"/>
                 <w:sz w:val="20"/>
               </w:rPr>
-              <w:t>Random Layout</w:t>
-            </w:r>
-          </w:p>
-        </w:tc>
-        <w:tc>
-          <w:tcPr>
-            <w:tcW w:w="7483" w:type="dxa"/>
-          </w:tcPr>
-          <w:p>
-            <w:pPr>
-              <w:pStyle w:val="BodyText"/>
-              <w:rPr>
-                <w:rFonts w:cs="Arial"/>
-                <w:sz w:val="20"/>
-              </w:rPr>
-            </w:pPr>
-            <w:r>
-              <w:rPr>
-                <w:rFonts w:cs="Arial"/>
-              </w:rPr>
-              <w:t xml:space="preserve">This use case describes how </w:t>
-            </w:r>
-            <w:r>
-              <w:rPr>
-                <w:rFonts w:cs="Arial"/>
-              </w:rPr>
-              <w:t>the board can be randomly generated</w:t>
-            </w:r>
-          </w:p>
-        </w:tc>
-      </w:tr>
-      <w:tr>
-        <w:tc>
-          <w:tcPr>
-            <w:tcW w:w="2093" w:type="dxa"/>
-            <w:shd w:val="clear" w:color="auto" w:fill="F2F2F2"/>
-          </w:tcPr>
-          <w:p>
-            <w:pPr>
-              <w:pStyle w:val="ListParagraph"/>
-              <w:spacing w:before="120" w:after="120"/>
-              <w:jc w:val="both"/>
-              <w:rPr>
-                <w:rFonts w:ascii="Arial" w:hAnsi="Arial" w:cs="Arial"/>
-                <w:sz w:val="20"/>
-              </w:rPr>
-            </w:pPr>
-            <w:r>
-              <w:rPr>
-                <w:rFonts w:ascii="Arial" w:hAnsi="Arial" w:cs="Arial"/>
-                <w:sz w:val="20"/>
-              </w:rPr>
-              <w:t>Selection Hitbox</w:t>
-            </w:r>
-          </w:p>
-        </w:tc>
-        <w:tc>
-          <w:tcPr>
-            <w:tcW w:w="7483" w:type="dxa"/>
-          </w:tcPr>
-          <w:p>
-            <w:pPr>
-              <w:pStyle w:val="BodyText"/>
-              <w:rPr>
-                <w:rFonts w:cs="Arial"/>
-              </w:rPr>
-            </w:pPr>
-            <w:r>
-              <w:rPr>
-                <w:rFonts w:cs="Arial"/>
-              </w:rPr>
-              <w:t xml:space="preserve">This use case describes how the </w:t>
-            </w:r>
-            <w:r>
-              <w:rPr>
-                <w:rFonts w:cs="Arial"/>
-              </w:rPr>
-              <w:t xml:space="preserve">player or computer can </w:t>
-            </w:r>
-            <w:r>
-              <w:rPr>
-                <w:rFonts w:cs="Arial"/>
-              </w:rPr>
-              <w:t>select a square on the board, resulting in a hit or miss</w:t>
-            </w:r>
-          </w:p>
-        </w:tc>
-      </w:tr>
-      <w:tr>
-        <w:tc>
-          <w:tcPr>
-            <w:tcW w:w="2093" w:type="dxa"/>
-            <w:shd w:val="clear" w:color="auto" w:fill="F2F2F2"/>
-          </w:tcPr>
-          <w:p>
-            <w:pPr>
-              <w:pStyle w:val="ListParagraph"/>
-              <w:spacing w:before="120" w:after="120"/>
-              <w:jc w:val="both"/>
-              <w:rPr>
-                <w:rFonts w:ascii="Arial" w:hAnsi="Arial" w:cs="Arial"/>
-                <w:sz w:val="20"/>
-              </w:rPr>
-            </w:pPr>
-            <w:r>
-              <w:rPr>
-                <w:rFonts w:ascii="Arial" w:hAnsi="Arial" w:cs="Arial"/>
-                <w:sz w:val="20"/>
-              </w:rPr>
-              <w:t>About Info</w:t>
-            </w:r>
-          </w:p>
-        </w:tc>
-        <w:tc>
-          <w:tcPr>
-            <w:tcW w:w="7483" w:type="dxa"/>
-          </w:tcPr>
-          <w:p>
-            <w:pPr>
-              <w:pStyle w:val="BodyText"/>
-              <w:rPr>
-                <w:rFonts w:cs="Arial"/>
-              </w:rPr>
-            </w:pPr>
-            <w:r>
-              <w:rPr>
-                <w:rFonts w:cs="Arial"/>
-              </w:rPr>
-              <w:t xml:space="preserve">This use case describes how the player can </w:t>
-            </w:r>
-          </w:p>
-        </w:tc>
-      </w:tr>
-      <w:tr>
-        <w:tc>
-          <w:tcPr>
-            <w:tcW w:w="2093" w:type="dxa"/>
-            <w:shd w:val="clear" w:color="auto" w:fill="F2F2F2"/>
-          </w:tcPr>
-          <w:p>
-            <w:pPr>
-              <w:pStyle w:val="ListParagraph"/>
-              <w:spacing w:before="120" w:after="120"/>
-              <w:jc w:val="both"/>
-              <w:rPr>
-                <w:rFonts w:ascii="Arial" w:hAnsi="Arial" w:cs="Arial"/>
-                <w:sz w:val="20"/>
-              </w:rPr>
-            </w:pPr>
-            <w:r>
-              <w:rPr>
-                <w:rFonts w:ascii="Arial" w:hAnsi="Arial" w:cs="Arial"/>
-                <w:sz w:val="20"/>
-              </w:rPr>
-              <w:t>Ship Layout Design</w:t>
-            </w:r>
-          </w:p>
-        </w:tc>
-        <w:tc>
-          <w:tcPr>
-            <w:tcW w:w="7483" w:type="dxa"/>
-          </w:tcPr>
-          <w:p>
-            <w:pPr>
-              <w:pStyle w:val="BodyText"/>
-              <w:rPr>
-                <w:rFonts w:cs="Arial"/>
-              </w:rPr>
-            </w:pPr>
-            <w:r>
-              <w:rPr>
-                <w:rFonts w:cs="Arial"/>
-              </w:rPr>
-              <w:t>This use case describes how th</w:t>
-            </w:r>
-            <w:r>
-              <w:rPr>
-                <w:rFonts w:cs="Arial"/>
-              </w:rPr>
-              <w:t>e player</w:t>
-            </w:r>
-            <w:r>
-              <w:rPr>
-                <w:rFonts w:cs="Arial"/>
-              </w:rPr>
-              <w:t xml:space="preserve"> can manually place their ships on the board and change their orientation.</w:t>
-            </w:r>
-          </w:p>
-          <w:p>
-            <w:pPr>
-              <w:pStyle w:val="BodyText"/>
-              <w:rPr>
-                <w:rFonts w:cs="Arial"/>
-              </w:rPr>
-            </w:pPr>
-          </w:p>
-        </w:tc>
-      </w:tr>
-      <w:tr>
-        <w:tc>
-          <w:tcPr>
-            <w:tcW w:w="2093" w:type="dxa"/>
-            <w:shd w:val="clear" w:color="auto" w:fill="F2F2F2" w:themeFill="background1" w:themeFillShade="F2"/>
-          </w:tcPr>
-          <w:p>
-            <w:pPr>
-              <w:pStyle w:val="ListParagraph"/>
-              <w:spacing w:before="120" w:after="120"/>
-              <w:jc w:val="both"/>
-              <w:rPr>
-                <w:rFonts w:ascii="Arial" w:hAnsi="Arial" w:cs="Arial"/>
-                <w:sz w:val="20"/>
-              </w:rPr>
-            </w:pPr>
-            <w:r>
-              <w:rPr>
-                <w:rFonts w:ascii="Arial" w:hAnsi="Arial" w:cs="Arial"/>
-                <w:sz w:val="20"/>
-              </w:rPr>
               <w:t>Change Language</w:t>
             </w:r>
           </w:p>
         </w:tc>
         <w:tc>
           <w:tcPr>
-            <w:tcW w:w="7483" w:type="dxa"/>
+            <w:tcW w:w="6431" w:type="dxa"/>
           </w:tcPr>
           <w:p>
             <w:pPr>
@@ -3242,6 +3031,7 @@
               <w:pStyle w:val="BodyText"/>
               <w:rPr>
                 <w:rFonts w:cs="Arial"/>
+                <w:sz w:val="20"/>
               </w:rPr>
             </w:pPr>
           </w:p>
@@ -3250,8 +3040,8 @@
       <w:tr>
         <w:tc>
           <w:tcPr>
-            <w:tcW w:w="2093" w:type="dxa"/>
-            <w:shd w:val="clear" w:color="auto" w:fill="F2F2F2" w:themeFill="background1" w:themeFillShade="F2"/>
+            <w:tcW w:w="3145" w:type="dxa"/>
+            <w:shd w:val="clear" w:color="auto" w:fill="F2F2F2"/>
           </w:tcPr>
           <w:p>
             <w:pPr>
@@ -3268,13 +3058,13 @@
                 <w:rFonts w:ascii="Arial" w:hAnsi="Arial" w:cs="Arial"/>
                 <w:sz w:val="20"/>
               </w:rPr>
-              <w:t>Board Size</w:t>
+              <w:t>Select Board Size</w:t>
             </w:r>
           </w:p>
         </w:tc>
         <w:tc>
           <w:tcPr>
-            <w:tcW w:w="7483" w:type="dxa"/>
+            <w:tcW w:w="6431" w:type="dxa"/>
           </w:tcPr>
           <w:p>
             <w:pPr>
@@ -3293,22 +3083,14 @@
               <w:rPr>
                 <w:rFonts w:cs="Arial"/>
               </w:rPr>
-              <w:t xml:space="preserve">e player can </w:t>
+              <w:t>e player can modify the dimensions of the board before playing a game</w:t>
             </w:r>
             <w:r>
               <w:rPr>
                 <w:rFonts w:cs="Arial"/>
               </w:rPr>
-              <w:t xml:space="preserve">modify the dimensions of the board before playing a </w:t>
+              <w:t>.</w:t>
             </w:r>
-            <w:proofErr w:type="gramStart"/>
-            <w:r>
-              <w:rPr>
-                <w:rFonts w:cs="Arial"/>
-              </w:rPr>
-              <w:t>game</w:t>
-            </w:r>
-            <w:proofErr w:type="gramEnd"/>
           </w:p>
           <w:p>
             <w:pPr>
@@ -3323,13 +3105,14 @@
       <w:tr>
         <w:tc>
           <w:tcPr>
-            <w:tcW w:w="2093" w:type="dxa"/>
-            <w:shd w:val="clear" w:color="auto" w:fill="F2F2F2" w:themeFill="background1" w:themeFillShade="F2"/>
+            <w:tcW w:w="3145" w:type="dxa"/>
+            <w:shd w:val="clear" w:color="auto" w:fill="F2F2F2"/>
           </w:tcPr>
           <w:p>
             <w:pPr>
               <w:pStyle w:val="ListParagraph"/>
               <w:spacing w:before="120" w:after="120"/>
+              <w:jc w:val="both"/>
               <w:rPr>
                 <w:rFonts w:ascii="Arial" w:hAnsi="Arial" w:cs="Arial"/>
                 <w:sz w:val="20"/>
@@ -3340,13 +3123,13 @@
                 <w:rFonts w:ascii="Arial" w:hAnsi="Arial" w:cs="Arial"/>
                 <w:sz w:val="20"/>
               </w:rPr>
-              <w:t>Reset</w:t>
+              <w:t>Configure Ship Layout Design</w:t>
             </w:r>
           </w:p>
         </w:tc>
         <w:tc>
           <w:tcPr>
-            <w:tcW w:w="7483" w:type="dxa"/>
+            <w:tcW w:w="6431" w:type="dxa"/>
           </w:tcPr>
           <w:p>
             <w:pPr>
@@ -3359,13 +3142,72 @@
               <w:rPr>
                 <w:rFonts w:cs="Arial"/>
               </w:rPr>
-              <w:t xml:space="preserve">The use case is to describe how the player will </w:t>
+              <w:t>This use case describes how th</w:t>
             </w:r>
             <w:r>
               <w:rPr>
                 <w:rFonts w:cs="Arial"/>
               </w:rPr>
-              <w:t>reset the game after finishing a round, or alternatively, resetting a game at any point after its started.</w:t>
+              <w:t>e player can manually place their ships on the board and change their orientation.</w:t>
+            </w:r>
+          </w:p>
+          <w:p>
+            <w:pPr>
+              <w:pStyle w:val="BodyText"/>
+              <w:rPr>
+                <w:rFonts w:cs="Arial"/>
+              </w:rPr>
+            </w:pPr>
+          </w:p>
+        </w:tc>
+      </w:tr>
+      <w:tr>
+        <w:tc>
+          <w:tcPr>
+            <w:tcW w:w="3145" w:type="dxa"/>
+            <w:shd w:val="clear" w:color="auto" w:fill="F2F2F2"/>
+          </w:tcPr>
+          <w:p>
+            <w:pPr>
+              <w:pStyle w:val="ListParagraph"/>
+              <w:spacing w:before="120" w:after="120"/>
+              <w:jc w:val="both"/>
+              <w:rPr>
+                <w:rFonts w:ascii="Arial" w:hAnsi="Arial" w:cs="Arial"/>
+                <w:sz w:val="20"/>
+              </w:rPr>
+            </w:pPr>
+            <w:r>
+              <w:rPr>
+                <w:rFonts w:ascii="Arial" w:hAnsi="Arial" w:cs="Arial"/>
+                <w:sz w:val="20"/>
+              </w:rPr>
+              <w:t>Generate Random Layout</w:t>
+            </w:r>
+          </w:p>
+        </w:tc>
+        <w:tc>
+          <w:tcPr>
+            <w:tcW w:w="6431" w:type="dxa"/>
+          </w:tcPr>
+          <w:p>
+            <w:pPr>
+              <w:pStyle w:val="BodyText"/>
+              <w:rPr>
+                <w:rFonts w:cs="Arial"/>
+              </w:rPr>
+            </w:pPr>
+            <w:r>
+              <w:rPr>
+                <w:rFonts w:cs="Arial"/>
+              </w:rPr>
+              <w:t xml:space="preserve">This use case describes how </w:t>
+            </w:r>
+            <w:r>
+              <w:rPr>
+                <w:rFonts w:cs="Arial"/>
+              </w:rPr>
+              <w:t>the board can be randomly generated</w:t>
             </w:r>
           </w:p>
         </w:tc>
@@ -3373,7 +3215,7 @@
       <w:tr>
         <w:tc>
           <w:tcPr>
-            <w:tcW w:w="2093" w:type="dxa"/>
+            <w:tcW w:w="3145" w:type="dxa"/>
             <w:shd w:val="clear" w:color="auto" w:fill="F2F2F2" w:themeFill="background1" w:themeFillShade="F2"/>
           </w:tcPr>
           <w:p>
@@ -3391,13 +3233,13 @@
                 <w:rFonts w:ascii="Arial" w:hAnsi="Arial" w:cs="Arial"/>
                 <w:sz w:val="20"/>
               </w:rPr>
-              <w:t>Play</w:t>
+              <w:t>Start Game</w:t>
             </w:r>
           </w:p>
         </w:tc>
         <w:tc>
           <w:tcPr>
-            <w:tcW w:w="7483" w:type="dxa"/>
+            <w:tcW w:w="6431" w:type="dxa"/>
           </w:tcPr>
           <w:p>
             <w:pPr>
@@ -3410,13 +3252,7 @@
               <w:rPr>
                 <w:rFonts w:cs="Arial"/>
               </w:rPr>
-              <w:t xml:space="preserve">This use case </w:t>
-            </w:r>
-            <w:r>
-              <w:rPr>
-                <w:rFonts w:cs="Arial"/>
-              </w:rPr>
-              <w:t xml:space="preserve">describes how the user can start the game </w:t>
+              <w:t xml:space="preserve">This use case describes how the user can start the game </w:t>
             </w:r>
           </w:p>
         </w:tc>
@@ -3424,7 +3260,7 @@
       <w:tr>
         <w:tc>
           <w:tcPr>
-            <w:tcW w:w="2093" w:type="dxa"/>
+            <w:tcW w:w="3145" w:type="dxa"/>
             <w:shd w:val="clear" w:color="auto" w:fill="F2F2F2" w:themeFill="background1" w:themeFillShade="F2"/>
           </w:tcPr>
           <w:p>
@@ -3442,13 +3278,13 @@
                 <w:rFonts w:ascii="Arial" w:hAnsi="Arial" w:cs="Arial"/>
                 <w:sz w:val="20"/>
               </w:rPr>
-              <w:t>Health Life</w:t>
+              <w:t>Manually Select Hitbox</w:t>
             </w:r>
           </w:p>
         </w:tc>
         <w:tc>
           <w:tcPr>
-            <w:tcW w:w="7483" w:type="dxa"/>
+            <w:tcW w:w="6431" w:type="dxa"/>
           </w:tcPr>
           <w:p>
             <w:pPr>
@@ -3461,7 +3297,13 @@
               <w:rPr>
                 <w:rFonts w:cs="Arial"/>
               </w:rPr>
-              <w:t>This use case describes both the user’s and the adversary’s life as a percentage</w:t>
+              <w:t xml:space="preserve">This use case describes how the </w:t>
+            </w:r>
+            <w:r>
+              <w:rPr>
+                <w:rFonts w:cs="Arial"/>
+              </w:rPr>
+              <w:t>player can select a square on the board, resulting in a hit or miss</w:t>
             </w:r>
           </w:p>
         </w:tc>
@@ -3469,7 +3311,51 @@
       <w:tr>
         <w:tc>
           <w:tcPr>
-            <w:tcW w:w="2093" w:type="dxa"/>
+            <w:tcW w:w="3145" w:type="dxa"/>
+            <w:shd w:val="clear" w:color="auto" w:fill="F2F2F2" w:themeFill="background1" w:themeFillShade="F2"/>
+          </w:tcPr>
+          <w:p>
+            <w:pPr>
+              <w:pStyle w:val="ListParagraph"/>
+              <w:spacing w:before="120" w:after="120"/>
+              <w:rPr>
+                <w:rFonts w:ascii="Arial" w:hAnsi="Arial" w:cs="Arial"/>
+                <w:sz w:val="20"/>
+              </w:rPr>
+            </w:pPr>
+            <w:r>
+              <w:rPr>
+                <w:rFonts w:ascii="Arial" w:hAnsi="Arial" w:cs="Arial"/>
+                <w:sz w:val="20"/>
+              </w:rPr>
+              <w:t>Select Random Hitbox</w:t>
+            </w:r>
+          </w:p>
+        </w:tc>
+        <w:tc>
+          <w:tcPr>
+            <w:tcW w:w="6431" w:type="dxa"/>
+          </w:tcPr>
+          <w:p>
+            <w:pPr>
+              <w:pStyle w:val="BodyText"/>
+              <w:rPr>
+                <w:rFonts w:cs="Arial"/>
+              </w:rPr>
+            </w:pPr>
+            <w:r>
+              <w:rPr>
+                <w:rFonts w:cs="Arial"/>
+              </w:rPr>
+              <w:t>This use case describes how the user can randomly select a square on the board, resulting in a hit or miss</w:t>
+            </w:r>
+          </w:p>
+        </w:tc>
+      </w:tr>
+      <w:tr>
+        <w:tc>
+          <w:tcPr>
+            <w:tcW w:w="3145" w:type="dxa"/>
             <w:shd w:val="clear" w:color="auto" w:fill="F2F2F2" w:themeFill="background1" w:themeFillShade="F2"/>
           </w:tcPr>
           <w:p>
@@ -3487,13 +3373,13 @@
                 <w:rFonts w:ascii="Arial" w:hAnsi="Arial" w:cs="Arial"/>
                 <w:sz w:val="20"/>
               </w:rPr>
-              <w:t>Game Log</w:t>
+              <w:t>Show About Info</w:t>
             </w:r>
           </w:p>
         </w:tc>
         <w:tc>
           <w:tcPr>
-            <w:tcW w:w="7483" w:type="dxa"/>
+            <w:tcW w:w="6431" w:type="dxa"/>
           </w:tcPr>
           <w:p>
             <w:pPr>
@@ -3506,30 +3392,59 @@
               <w:rPr>
                 <w:rFonts w:cs="Arial"/>
               </w:rPr>
-              <w:t xml:space="preserve">This use case describes both the user’s and the adversary’s past </w:t>
+              <w:t xml:space="preserve">This use case describes how the player can </w:t>
             </w:r>
-            <w:proofErr w:type="gramStart"/>
             <w:r>
               <w:rPr>
                 <w:rFonts w:cs="Arial"/>
               </w:rPr>
-              <w:t>moves</w:t>
+              <w:t>show information about the game</w:t>
             </w:r>
-            <w:proofErr w:type="gramEnd"/>
+          </w:p>
+        </w:tc>
+      </w:tr>
+      <w:tr>
+        <w:tc>
+          <w:tcPr>
+            <w:tcW w:w="3145" w:type="dxa"/>
+            <w:shd w:val="clear" w:color="auto" w:fill="F2F2F2" w:themeFill="background1" w:themeFillShade="F2"/>
+          </w:tcPr>
+          <w:p>
+            <w:pPr>
+              <w:pStyle w:val="ListParagraph"/>
+              <w:spacing w:before="120" w:after="120"/>
+              <w:jc w:val="both"/>
+              <w:rPr>
+                <w:rFonts w:ascii="Arial" w:hAnsi="Arial" w:cs="Arial"/>
+                <w:sz w:val="20"/>
+              </w:rPr>
+            </w:pPr>
+            <w:r>
+              <w:rPr>
+                <w:rFonts w:ascii="Arial" w:hAnsi="Arial" w:cs="Arial"/>
+                <w:sz w:val="20"/>
+              </w:rPr>
+              <w:t>Reset the Game</w:t>
+            </w:r>
+          </w:p>
+        </w:tc>
+        <w:tc>
+          <w:tcPr>
+            <w:tcW w:w="6431" w:type="dxa"/>
+          </w:tcPr>
+          <w:p>
+            <w:pPr>
+              <w:pStyle w:val="BodyText"/>
+              <w:rPr>
+                <w:rFonts w:cs="Arial"/>
+              </w:rPr>
+            </w:pPr>
             <w:r>
               <w:rPr>
                 <w:rFonts w:cs="Arial"/>
               </w:rPr>
-              <w:t xml:space="preserve"> in the form of a </w:t>
+              <w:t>The use case is to describe how the player will reset the game after finishing a round, or alternatively, resetting a game at any point after its started.</w:t>
             </w:r>
-            <w:proofErr w:type="spellStart"/>
-            <w:r>
-              <w:rPr>
-                <w:rFonts w:cs="Arial"/>
-              </w:rPr>
-              <w:t>gamelog</w:t>
-            </w:r>
-            <w:proofErr w:type="spellEnd"/>
           </w:p>
         </w:tc>
       </w:tr>
@@ -3540,6 +3455,76 @@
         <w:jc w:val="both"/>
         <w:rPr>
           <w:rFonts w:ascii="Arial" w:eastAsia="Arial" w:hAnsi="Arial"/>
+          <w:sz w:val="24"/>
+        </w:rPr>
+      </w:pPr>
+    </w:p>
+    <w:p>
+      <w:pPr>
+        <w:pBdr>
+          <w:bottom w:val="single" w:sz="6" w:space="1" w:color="auto"/>
+        </w:pBdr>
+        <w:spacing w:after="120" w:line="0" w:lineRule="atLeast"/>
+        <w:jc w:val="both"/>
+        <w:rPr>
+          <w:rFonts w:ascii="Arial" w:eastAsia="Arial" w:hAnsi="Arial"/>
+          <w:b/>
+          <w:bCs/>
+          <w:sz w:val="24"/>
+        </w:rPr>
+      </w:pPr>
+    </w:p>
+    <w:p>
+      <w:pPr>
+        <w:pStyle w:val="ListParagraph"/>
+        <w:spacing w:before="120" w:after="120"/>
+        <w:jc w:val="both"/>
+        <w:rPr>
+          <w:rFonts w:ascii="Arial" w:hAnsi="Arial" w:cs="Arial"/>
+        </w:rPr>
+      </w:pPr>
+    </w:p>
+    <w:p>
+      <w:pPr>
+        <w:pBdr>
+          <w:bottom w:val="single" w:sz="6" w:space="1" w:color="auto"/>
+        </w:pBdr>
+        <w:spacing w:after="120" w:line="0" w:lineRule="atLeast"/>
+        <w:jc w:val="both"/>
+        <w:rPr>
+          <w:rFonts w:ascii="Arial" w:eastAsia="Arial" w:hAnsi="Arial"/>
+          <w:b/>
+          <w:bCs/>
+          <w:sz w:val="24"/>
+        </w:rPr>
+      </w:pPr>
+    </w:p>
+    <w:p>
+      <w:pPr>
+        <w:pBdr>
+          <w:bottom w:val="single" w:sz="6" w:space="1" w:color="auto"/>
+        </w:pBdr>
+        <w:spacing w:after="120" w:line="0" w:lineRule="atLeast"/>
+        <w:jc w:val="both"/>
+        <w:rPr>
+          <w:rFonts w:ascii="Arial" w:eastAsia="Arial" w:hAnsi="Arial"/>
+          <w:b/>
+          <w:bCs/>
+          <w:sz w:val="24"/>
+        </w:rPr>
+      </w:pPr>
+    </w:p>
+    <w:p>
+      <w:pPr>
+        <w:pBdr>
+          <w:bottom w:val="single" w:sz="6" w:space="1" w:color="auto"/>
+        </w:pBdr>
+        <w:spacing w:after="120" w:line="0" w:lineRule="atLeast"/>
+        <w:jc w:val="both"/>
+        <w:rPr>
+          <w:rFonts w:ascii="Arial" w:eastAsia="Arial" w:hAnsi="Arial"/>
+          <w:b/>
+          <w:bCs/>
           <w:sz w:val="24"/>
         </w:rPr>
       </w:pPr>
@@ -3559,37 +3544,6 @@
           <w:sz w:val="24"/>
         </w:rPr>
       </w:pPr>
-    </w:p>
-    <w:p>
-      <w:pPr>
-        <w:pBdr>
-          <w:bottom w:val="single" w:sz="6" w:space="1" w:color="auto"/>
-        </w:pBdr>
-        <w:spacing w:after="120" w:line="0" w:lineRule="atLeast"/>
-        <w:jc w:val="both"/>
-        <w:rPr>
-          <w:rFonts w:ascii="Arial" w:eastAsia="Arial" w:hAnsi="Arial"/>
-          <w:b/>
-          <w:bCs/>
-          <w:sz w:val="24"/>
-        </w:rPr>
-      </w:pPr>
-    </w:p>
-    <w:p>
-      <w:pPr>
-        <w:pBdr>
-          <w:bottom w:val="single" w:sz="6" w:space="1" w:color="auto"/>
-        </w:pBdr>
-        <w:spacing w:after="120" w:line="0" w:lineRule="atLeast"/>
-        <w:ind w:left="111"/>
-        <w:jc w:val="both"/>
-        <w:rPr>
-          <w:rFonts w:ascii="Arial" w:eastAsia="Arial" w:hAnsi="Arial"/>
-          <w:b/>
-          <w:bCs/>
-          <w:sz w:val="24"/>
-        </w:rPr>
-      </w:pPr>
       <w:r>
         <w:rPr>
           <w:rFonts w:ascii="Arial" w:eastAsia="Arial" w:hAnsi="Arial"/>
@@ -3678,31 +3632,7 @@
           <w:sz w:val="24"/>
           <w:szCs w:val="28"/>
         </w:rPr>
-        <w:t xml:space="preserve">: If you </w:t>
-      </w:r>
-      <w:proofErr w:type="gramStart"/>
-      <w:r>
-        <w:rPr>
-          <w:rFonts w:ascii="Arial" w:eastAsia="Arial" w:hAnsi="Arial" w:cs="Arial"/>
-          <w:i/>
-          <w:color w:val="C00000"/>
-          <w:spacing w:val="-2"/>
-          <w:sz w:val="24"/>
-          <w:szCs w:val="28"/>
-        </w:rPr>
-        <w:t>have to</w:t>
-      </w:r>
-      <w:proofErr w:type="gramEnd"/>
-      <w:r>
-        <w:rPr>
-          <w:rFonts w:ascii="Arial" w:eastAsia="Arial" w:hAnsi="Arial" w:cs="Arial"/>
-          <w:i/>
-          <w:color w:val="C00000"/>
-          <w:spacing w:val="-2"/>
-          <w:sz w:val="24"/>
-          <w:szCs w:val="28"/>
-        </w:rPr>
-        <w:t xml:space="preserve"> design the solution to be saved and played later, how are the stems. Most importantly, how someone can play the </w:t>
+        <w:t xml:space="preserve">: If you have to design the solution to be saved and played later, how are the stems. Most importantly, how someone can play the </w:t>
       </w:r>
       <w:r>
         <w:rPr>
@@ -3759,43 +3689,7 @@
           <w:color w:val="000000" w:themeColor="text1"/>
           <w:sz w:val="24"/>
         </w:rPr>
-        <w:t xml:space="preserve"> Once the ships are all on </w:t>
-      </w:r>
-      <w:proofErr w:type="gramStart"/>
-      <w:r>
-        <w:rPr>
-          <w:rFonts w:ascii="Times New Roman" w:eastAsia="Times New Roman" w:hAnsi="Times New Roman"/>
-          <w:color w:val="000000" w:themeColor="text1"/>
-          <w:sz w:val="24"/>
-        </w:rPr>
-        <w:t>the board</w:t>
-      </w:r>
-      <w:proofErr w:type="gramEnd"/>
-      <w:r>
-        <w:rPr>
-          <w:rFonts w:ascii="Times New Roman" w:eastAsia="Times New Roman" w:hAnsi="Times New Roman"/>
-          <w:color w:val="000000" w:themeColor="text1"/>
-          <w:sz w:val="24"/>
-        </w:rPr>
-        <w:t xml:space="preserve">, the user and computer will take turn selecting squares to attack. After each attack the square will show green indicating a miss or red, indicating a hit. The game ends when all ships on one side are eliminated, resulting in either a computer or user </w:t>
-      </w:r>
-      <w:proofErr w:type="gramStart"/>
-      <w:r>
-        <w:rPr>
-          <w:rFonts w:ascii="Times New Roman" w:eastAsia="Times New Roman" w:hAnsi="Times New Roman"/>
-          <w:color w:val="000000" w:themeColor="text1"/>
-          <w:sz w:val="24"/>
-        </w:rPr>
-        <w:t>win</w:t>
-      </w:r>
-      <w:proofErr w:type="gramEnd"/>
-      <w:r>
-        <w:rPr>
-          <w:rFonts w:ascii="Times New Roman" w:eastAsia="Times New Roman" w:hAnsi="Times New Roman"/>
-          <w:color w:val="000000" w:themeColor="text1"/>
-          <w:sz w:val="24"/>
-        </w:rPr>
-        <w:t xml:space="preserve">. The user then has the option to reset the board and start again. </w:t>
+        <w:t xml:space="preserve"> Once the ships are all on the board, the user and computer will take turn selecting squares to attack. After each attack the square will show green indicating a miss or red, indicating a hit. The game ends when all ships on one side are eliminated, resulting in either a computer or user win. The user then has the option to reset the board and start again. </w:t>
       </w:r>
     </w:p>
     <w:p>
@@ -3867,31 +3761,7 @@
           <w:sz w:val="24"/>
           <w:szCs w:val="28"/>
         </w:rPr>
-        <w:t xml:space="preserve">Here </w:t>
-      </w:r>
-      <w:proofErr w:type="gramStart"/>
-      <w:r>
-        <w:rPr>
-          <w:rFonts w:ascii="Arial" w:eastAsia="Arial" w:hAnsi="Arial" w:cs="Arial"/>
-          <w:i/>
-          <w:color w:val="C00000"/>
-          <w:spacing w:val="-2"/>
-          <w:sz w:val="24"/>
-          <w:szCs w:val="28"/>
-        </w:rPr>
-        <w:t>some</w:t>
-      </w:r>
-      <w:proofErr w:type="gramEnd"/>
-      <w:r>
-        <w:rPr>
-          <w:rFonts w:ascii="Arial" w:eastAsia="Arial" w:hAnsi="Arial" w:cs="Arial"/>
-          <w:i/>
-          <w:color w:val="C00000"/>
-          <w:spacing w:val="-2"/>
-          <w:sz w:val="24"/>
-          <w:szCs w:val="28"/>
-        </w:rPr>
-        <w:t xml:space="preserve"> ideas to think about your language....</w:t>
+        <w:t>Here some ideas to think about your language....</w:t>
       </w:r>
     </w:p>
     <w:p>
@@ -3925,31 +3795,7 @@
           <w:sz w:val="24"/>
           <w:szCs w:val="28"/>
         </w:rPr>
-        <w:t xml:space="preserve">Try to create a game whose execution can be very intuitive (easy to </w:t>
-      </w:r>
-      <w:proofErr w:type="gramStart"/>
-      <w:r>
-        <w:rPr>
-          <w:rFonts w:ascii="Arial" w:eastAsia="Arial" w:hAnsi="Arial" w:cs="Arial"/>
-          <w:i/>
-          <w:color w:val="C00000"/>
-          <w:spacing w:val="-2"/>
-          <w:sz w:val="24"/>
-          <w:szCs w:val="28"/>
-        </w:rPr>
-        <w:t>be played</w:t>
-      </w:r>
-      <w:proofErr w:type="gramEnd"/>
-      <w:r>
-        <w:rPr>
-          <w:rFonts w:ascii="Arial" w:eastAsia="Arial" w:hAnsi="Arial" w:cs="Arial"/>
-          <w:i/>
-          <w:color w:val="C00000"/>
-          <w:spacing w:val="-2"/>
-          <w:sz w:val="24"/>
-          <w:szCs w:val="28"/>
-        </w:rPr>
-        <w:t>).</w:t>
+        <w:t>Try to create a game whose execution can be very intuitive (easy to be played).</w:t>
       </w:r>
     </w:p>
     <w:p>
@@ -4103,7 +3949,16 @@
           <w:color w:val="000000" w:themeColor="text1"/>
           <w:sz w:val="24"/>
         </w:rPr>
-        <w:t xml:space="preserve"> ) </w:t>
+        <w:t xml:space="preserve"> ) Lucid, “Intelligent Diagramming | Lucidchart,” </w:t>
+      </w:r>
+      <w:r>
+        <w:rPr>
+          <w:rFonts w:ascii="Arial" w:eastAsia="Arial" w:hAnsi="Arial"/>
+          <w:i/>
+          <w:color w:val="000000" w:themeColor="text1"/>
+          <w:sz w:val="24"/>
+        </w:rPr>
+        <w:t>Lucidchart</w:t>
       </w:r>
       <w:r>
         <w:rPr>
@@ -4112,69 +3967,29 @@
           <w:color w:val="000000" w:themeColor="text1"/>
           <w:sz w:val="24"/>
         </w:rPr>
-        <w:t xml:space="preserve">Lucid, “Intelligent Diagramming | </w:t>
-      </w:r>
-      <w:proofErr w:type="spellStart"/>
-      <w:r>
+        <w:t>. https://www.lucidchart.com/pages/</w:t>
+      </w:r>
+    </w:p>
+    <w:p>
+      <w:pPr>
         <w:rPr>
           <w:rFonts w:ascii="Arial" w:eastAsia="Arial" w:hAnsi="Arial"/>
           <w:iCs/>
           <w:color w:val="000000" w:themeColor="text1"/>
           <w:sz w:val="24"/>
         </w:rPr>
-        <w:t>Lucidchart</w:t>
-      </w:r>
-      <w:proofErr w:type="spellEnd"/>
-      <w:r>
+      </w:pPr>
+    </w:p>
+    <w:p>
+      <w:pPr>
+        <w:pStyle w:val="ListParagraph"/>
+        <w:ind w:left="725"/>
         <w:rPr>
           <w:rFonts w:ascii="Arial" w:eastAsia="Arial" w:hAnsi="Arial"/>
           <w:iCs/>
           <w:color w:val="000000" w:themeColor="text1"/>
           <w:sz w:val="24"/>
         </w:rPr>
-        <w:t xml:space="preserve">,” </w:t>
-      </w:r>
-      <w:proofErr w:type="spellStart"/>
-      <w:r>
-        <w:rPr>
-          <w:rFonts w:ascii="Arial" w:eastAsia="Arial" w:hAnsi="Arial"/>
-          <w:i/>
-          <w:color w:val="000000" w:themeColor="text1"/>
-          <w:sz w:val="24"/>
-        </w:rPr>
-        <w:t>Lucidchart</w:t>
-      </w:r>
-      <w:proofErr w:type="spellEnd"/>
-      <w:r>
-        <w:rPr>
-          <w:rFonts w:ascii="Arial" w:eastAsia="Arial" w:hAnsi="Arial"/>
-          <w:iCs/>
-          <w:color w:val="000000" w:themeColor="text1"/>
-          <w:sz w:val="24"/>
-        </w:rPr>
-        <w:t>. https://www.lucidchart.com/pages/</w:t>
-      </w:r>
-    </w:p>
-    <w:p>
-      <w:pPr>
-        <w:rPr>
-          <w:rFonts w:ascii="Arial" w:eastAsia="Arial" w:hAnsi="Arial"/>
-          <w:iCs/>
-          <w:color w:val="000000" w:themeColor="text1"/>
-          <w:sz w:val="24"/>
-        </w:rPr>
-      </w:pPr>
-    </w:p>
-    <w:p>
-      <w:pPr>
-        <w:pStyle w:val="ListParagraph"/>
-        <w:ind w:left="725"/>
-        <w:rPr>
-          <w:rFonts w:ascii="Arial" w:eastAsia="Arial" w:hAnsi="Arial"/>
-          <w:iCs/>
-          <w:color w:val="000000" w:themeColor="text1"/>
-          <w:sz w:val="24"/>
-        </w:rPr>
       </w:pPr>
     </w:p>
     <w:p>
@@ -4258,8 +4073,8 @@
     </w:p>
     <w:p/>
     <w:sectPr>
-      <w:headerReference w:type="default" r:id="rId14"/>
-      <w:footerReference w:type="default" r:id="rId15"/>
+      <w:headerReference w:type="default" r:id="rId18"/>
+      <w:footerReference w:type="default" r:id="rId19"/>
       <w:type w:val="continuous"/>
       <w:pgSz w:w="12240" w:h="15840"/>
       <w:pgMar w:top="720" w:right="720" w:bottom="720" w:left="720" w:header="708" w:footer="708" w:gutter="0"/>
@@ -4269,6 +4084,83 @@
     </w:sectPr>
   </w:body>
 </w:document>
+</file>
+
+<file path=word/comments.xml><?xml version="1.0" encoding="utf-8"?>
+<w:comments xmlns:wpc="http://schemas.microsoft.com/office/word/2010/wordprocessingCanvas" xmlns:cx="http://schemas.microsoft.com/office/drawing/2014/chartex" xmlns:cx1="http://schemas.microsoft.com/office/drawing/2015/9/8/chartex" xmlns:cx2="http://schemas.microsoft.com/office/drawing/2015/10/21/chartex" xmlns:cx3="http://schemas.microsoft.com/office/drawing/2016/5/9/chartex" xmlns:cx4="http://schemas.microsoft.com/office/drawing/2016/5/10/chartex" xmlns:cx5="http://schemas.microsoft.com/office/drawing/2016/5/11/chartex" xmlns:cx6="http://schemas.microsoft.com/office/drawing/2016/5/12/chartex" xmlns:cx7="http://schemas.microsoft.com/office/drawing/2016/5/13/chartex" xmlns:cx8="http://schemas.microsoft.com/office/drawing/2016/5/14/chartex" xmlns:mc="http://schemas.openxmlformats.org/markup-compatibility/2006" xmlns:aink="http://schemas.microsoft.com/office/drawing/2016/ink" xmlns:am3d="http://schemas.microsoft.com/office/drawing/2017/model3d" xmlns:o="urn:schemas-microsoft-com:office:office" xmlns:oel="http://schemas.microsoft.com/office/2019/extlst" xmlns:r="http://schemas.openxmlformats.org/officeDocument/2006/relationships" xmlns:m="http://schemas.openxmlformats.org/officeDocument/2006/math" xmlns:v="urn:schemas-microsoft-com:vml" xmlns:wp14="http://schemas.microsoft.com/office/word/2010/wordprocessingDrawing" xmlns:wp="http://schemas.openxmlformats.org/drawingml/2006/wordprocessingDrawing" xmlns:w10="urn:schemas-microsoft-com:office:word" xmlns:w="http://schemas.openxmlformats.org/wordprocessingml/2006/main" xmlns:w14="http://schemas.microsoft.com/office/word/2010/wordml" xmlns:w15="http://schemas.microsoft.com/office/word/2012/wordml" xmlns:w16cex="http://schemas.microsoft.com/office/word/2018/wordml/cex" xmlns:w16cid="http://schemas.microsoft.com/office/word/2016/wordml/cid" xmlns:w16="http://schemas.microsoft.com/office/word/2018/wordml" xmlns:w16du="http://schemas.microsoft.com/office/word/2023/wordml/word16du" xmlns:w16sdtdh="http://schemas.microsoft.com/office/word/2020/wordml/sdtdatahash" xmlns:w16se="http://schemas.microsoft.com/office/word/2015/wordml/symex" xmlns:wpg="http://schemas.microsoft.com/office/word/2010/wordprocessingGroup" xmlns:wpi="http://schemas.microsoft.com/office/word/2010/wordprocessingInk" xmlns:wne="http://schemas.microsoft.com/office/word/2006/wordml" xmlns:wps="http://schemas.microsoft.com/office/word/2010/wordprocessingShape" mc:Ignorable="w14 w15 w16se w16cid w16 w16cex w16sdtdh wp14">
+  <w:comment w:id="0" w:author="Andrew Lorimer" w:date="2023-05-20T13:07:00Z" w:initials="AL">
+    <w:p>
+      <w:pPr>
+        <w:pStyle w:val="CommentText"/>
+      </w:pPr>
+      <w:r>
+        <w:rPr>
+          <w:rStyle w:val="CommentReference"/>
+        </w:rPr>
+        <w:annotationRef/>
+      </w:r>
+      <w:r>
+        <w:t>Check with solomon</w:t>
+      </w:r>
+    </w:p>
+  </w:comment>
+  <w:comment w:id="2" w:author="Andrew Lorimer" w:date="2023-05-16T11:06:00Z" w:initials="AL">
+    <w:p>
+      <w:pPr>
+        <w:pStyle w:val="CommentText"/>
+      </w:pPr>
+      <w:r>
+        <w:rPr>
+          <w:rStyle w:val="CommentReference"/>
+        </w:rPr>
+        <w:annotationRef/>
+      </w:r>
+      <w:r>
+        <w:t>Automatic fewatures not considered actor: remove from lucid</w:t>
+      </w:r>
+    </w:p>
+  </w:comment>
+  <w:comment w:id="3" w:author="Andrew Lorimer" w:date="2023-05-16T11:11:00Z" w:initials="AL">
+    <w:p>
+      <w:pPr>
+        <w:pStyle w:val="CommentText"/>
+      </w:pPr>
+      <w:r>
+        <w:rPr>
+          <w:rStyle w:val="CommentReference"/>
+        </w:rPr>
+        <w:annotationRef/>
+      </w:r>
+      <w:r>
+        <w:t>Use verbs before case-  link multiple bubbles</w:t>
+      </w:r>
+    </w:p>
+  </w:comment>
+</w:comments>
+</file>
+
+<file path=word/commentsExtended.xml><?xml version="1.0" encoding="utf-8"?>
+<w15:commentsEx xmlns:wpc="http://schemas.microsoft.com/office/word/2010/wordprocessingCanvas" xmlns:cx="http://schemas.microsoft.com/office/drawing/2014/chartex" xmlns:cx1="http://schemas.microsoft.com/office/drawing/2015/9/8/chartex" xmlns:cx2="http://schemas.microsoft.com/office/drawing/2015/10/21/chartex" xmlns:cx3="http://schemas.microsoft.com/office/drawing/2016/5/9/chartex" xmlns:cx4="http://schemas.microsoft.com/office/drawing/2016/5/10/chartex" xmlns:cx5="http://schemas.microsoft.com/office/drawing/2016/5/11/chartex" xmlns:cx6="http://schemas.microsoft.com/office/drawing/2016/5/12/chartex" xmlns:cx7="http://schemas.microsoft.com/office/drawing/2016/5/13/chartex" xmlns:cx8="http://schemas.microsoft.com/office/drawing/2016/5/14/chartex" xmlns:mc="http://schemas.openxmlformats.org/markup-compatibility/2006" xmlns:aink="http://schemas.microsoft.com/office/drawing/2016/ink" xmlns:am3d="http://schemas.microsoft.com/office/drawing/2017/model3d" xmlns:o="urn:schemas-microsoft-com:office:office" xmlns:oel="http://schemas.microsoft.com/office/2019/extlst" xmlns:r="http://schemas.openxmlformats.org/officeDocument/2006/relationships" xmlns:m="http://schemas.openxmlformats.org/officeDocument/2006/math" xmlns:v="urn:schemas-microsoft-com:vml" xmlns:wp14="http://schemas.microsoft.com/office/word/2010/wordprocessingDrawing" xmlns:wp="http://schemas.openxmlformats.org/drawingml/2006/wordprocessingDrawing" xmlns:w10="urn:schemas-microsoft-com:office:word" xmlns:w="http://schemas.openxmlformats.org/wordprocessingml/2006/main" xmlns:w14="http://schemas.microsoft.com/office/word/2010/wordml" xmlns:w15="http://schemas.microsoft.com/office/word/2012/wordml" xmlns:w16cex="http://schemas.microsoft.com/office/word/2018/wordml/cex" xmlns:w16cid="http://schemas.microsoft.com/office/word/2016/wordml/cid" xmlns:w16="http://schemas.microsoft.com/office/word/2018/wordml" xmlns:w16du="http://schemas.microsoft.com/office/word/2023/wordml/word16du" xmlns:w16sdtdh="http://schemas.microsoft.com/office/word/2020/wordml/sdtdatahash" xmlns:w16se="http://schemas.microsoft.com/office/word/2015/wordml/symex" xmlns:wpg="http://schemas.microsoft.com/office/word/2010/wordprocessingGroup" xmlns:wpi="http://schemas.microsoft.com/office/word/2010/wordprocessingInk" xmlns:wne="http://schemas.microsoft.com/office/word/2006/wordml" xmlns:wps="http://schemas.microsoft.com/office/word/2010/wordprocessingShape" mc:Ignorable="w14 w15 w16se w16cid w16 w16cex w16sdtdh wp14">
+  <w15:commentEx w15:paraId="44BE323A" w15:done="0"/>
+  <w15:commentEx w15:paraId="2D50327D" w15:done="0"/>
+  <w15:commentEx w15:paraId="45A27B85" w15:paraIdParent="2D50327D" w15:done="0"/>
+</w15:commentsEx>
+</file>
+
+<file path=word/commentsExtensible.xml><?xml version="1.0" encoding="utf-8"?>
+<w16cex:commentsExtensible xmlns:wpc="http://schemas.microsoft.com/office/word/2010/wordprocessingCanvas" xmlns:cx="http://schemas.microsoft.com/office/drawing/2014/chartex" xmlns:cx1="http://schemas.microsoft.com/office/drawing/2015/9/8/chartex" xmlns:cx2="http://schemas.microsoft.com/office/drawing/2015/10/21/chartex" xmlns:cx3="http://schemas.microsoft.com/office/drawing/2016/5/9/chartex" xmlns:cx4="http://schemas.microsoft.com/office/drawing/2016/5/10/chartex" xmlns:cx5="http://schemas.microsoft.com/office/drawing/2016/5/11/chartex" xmlns:cx6="http://schemas.microsoft.com/office/drawing/2016/5/12/chartex" xmlns:cx7="http://schemas.microsoft.com/office/drawing/2016/5/13/chartex" xmlns:cx8="http://schemas.microsoft.com/office/drawing/2016/5/14/chartex" xmlns:mc="http://schemas.openxmlformats.org/markup-compatibility/2006" xmlns:aink="http://schemas.microsoft.com/office/drawing/2016/ink" xmlns:am3d="http://schemas.microsoft.com/office/drawing/2017/model3d" xmlns:o="urn:schemas-microsoft-com:office:office" xmlns:oel="http://schemas.microsoft.com/office/2019/extlst" xmlns:r="http://schemas.openxmlformats.org/officeDocument/2006/relationships" xmlns:m="http://schemas.openxmlformats.org/officeDocument/2006/math" xmlns:v="urn:schemas-microsoft-com:vml" xmlns:wp14="http://schemas.microsoft.com/office/word/2010/wordprocessingDrawing" xmlns:wp="http://schemas.openxmlformats.org/drawingml/2006/wordprocessingDrawing" xmlns:w10="urn:schemas-microsoft-com:office:word" xmlns:w="http://schemas.openxmlformats.org/wordprocessingml/2006/main" xmlns:w14="http://schemas.microsoft.com/office/word/2010/wordml" xmlns:w15="http://schemas.microsoft.com/office/word/2012/wordml" xmlns:w16cex="http://schemas.microsoft.com/office/word/2018/wordml/cex" xmlns:w16cid="http://schemas.microsoft.com/office/word/2016/wordml/cid" xmlns:w16="http://schemas.microsoft.com/office/word/2018/wordml" xmlns:w16du="http://schemas.microsoft.com/office/word/2023/wordml/word16du" xmlns:w16sdtdh="http://schemas.microsoft.com/office/word/2020/wordml/sdtdatahash" xmlns:w16se="http://schemas.microsoft.com/office/word/2015/wordml/symex" xmlns:wpg="http://schemas.microsoft.com/office/word/2010/wordprocessingGroup" xmlns:wpi="http://schemas.microsoft.com/office/word/2010/wordprocessingInk" xmlns:wne="http://schemas.microsoft.com/office/word/2006/wordml" xmlns:wps="http://schemas.microsoft.com/office/word/2010/wordprocessingShape" mc:Ignorable="w14 w15 w16se w16cid w16 w16cex w16sdtdh wp14">
+  <w16cex:commentExtensible w16cex:durableId="281344A6" w16cex:dateUtc="2023-05-20T17:07:00Z"/>
+  <w16cex:commentExtensible w16cex:durableId="280DE21F" w16cex:dateUtc="2023-05-16T15:06:00Z"/>
+  <w16cex:commentExtensible w16cex:durableId="280DE347" w16cex:dateUtc="2023-05-16T15:11:00Z"/>
+</w16cex:commentsExtensible>
+</file>
+
+<file path=word/commentsIds.xml><?xml version="1.0" encoding="utf-8"?>
+<w16cid:commentsIds xmlns:wpc="http://schemas.microsoft.com/office/word/2010/wordprocessingCanvas" xmlns:cx="http://schemas.microsoft.com/office/drawing/2014/chartex" xmlns:cx1="http://schemas.microsoft.com/office/drawing/2015/9/8/chartex" xmlns:cx2="http://schemas.microsoft.com/office/drawing/2015/10/21/chartex" xmlns:cx3="http://schemas.microsoft.com/office/drawing/2016/5/9/chartex" xmlns:cx4="http://schemas.microsoft.com/office/drawing/2016/5/10/chartex" xmlns:cx5="http://schemas.microsoft.com/office/drawing/2016/5/11/chartex" xmlns:cx6="http://schemas.microsoft.com/office/drawing/2016/5/12/chartex" xmlns:cx7="http://schemas.microsoft.com/office/drawing/2016/5/13/chartex" xmlns:cx8="http://schemas.microsoft.com/office/drawing/2016/5/14/chartex" xmlns:mc="http://schemas.openxmlformats.org/markup-compatibility/2006" xmlns:aink="http://schemas.microsoft.com/office/drawing/2016/ink" xmlns:am3d="http://schemas.microsoft.com/office/drawing/2017/model3d" xmlns:o="urn:schemas-microsoft-com:office:office" xmlns:oel="http://schemas.microsoft.com/office/2019/extlst" xmlns:r="http://schemas.openxmlformats.org/officeDocument/2006/relationships" xmlns:m="http://schemas.openxmlformats.org/officeDocument/2006/math" xmlns:v="urn:schemas-microsoft-com:vml" xmlns:wp14="http://schemas.microsoft.com/office/word/2010/wordprocessingDrawing" xmlns:wp="http://schemas.openxmlformats.org/drawingml/2006/wordprocessingDrawing" xmlns:w10="urn:schemas-microsoft-com:office:word" xmlns:w="http://schemas.openxmlformats.org/wordprocessingml/2006/main" xmlns:w14="http://schemas.microsoft.com/office/word/2010/wordml" xmlns:w15="http://schemas.microsoft.com/office/word/2012/wordml" xmlns:w16cex="http://schemas.microsoft.com/office/word/2018/wordml/cex" xmlns:w16cid="http://schemas.microsoft.com/office/word/2016/wordml/cid" xmlns:w16="http://schemas.microsoft.com/office/word/2018/wordml" xmlns:w16du="http://schemas.microsoft.com/office/word/2023/wordml/word16du" xmlns:w16sdtdh="http://schemas.microsoft.com/office/word/2020/wordml/sdtdatahash" xmlns:w16se="http://schemas.microsoft.com/office/word/2015/wordml/symex" xmlns:wpg="http://schemas.microsoft.com/office/word/2010/wordprocessingGroup" xmlns:wpi="http://schemas.microsoft.com/office/word/2010/wordprocessingInk" xmlns:wne="http://schemas.microsoft.com/office/word/2006/wordml" xmlns:wps="http://schemas.microsoft.com/office/word/2010/wordprocessingShape" mc:Ignorable="w14 w15 w16se w16cid w16 w16cex w16sdtdh wp14">
+  <w16cid:commentId w16cid:paraId="44BE323A" w16cid:durableId="281344A6"/>
+  <w16cid:commentId w16cid:paraId="2D50327D" w16cid:durableId="280DE21F"/>
+  <w16cid:commentId w16cid:paraId="45A27B85" w16cid:durableId="280DE347"/>
+</w16cid:commentsIds>
 </file>
 
 <file path=word/endnotes.xml><?xml version="1.0" encoding="utf-8"?>
@@ -9894,6 +9786,14 @@
   </w:num>
   <w:numIdMacAtCleanup w:val="33"/>
 </w:numbering>
+</file>
+
+<file path=word/people.xml><?xml version="1.0" encoding="utf-8"?>
+<w15:people xmlns:wpc="http://schemas.microsoft.com/office/word/2010/wordprocessingCanvas" xmlns:cx="http://schemas.microsoft.com/office/drawing/2014/chartex" xmlns:cx1="http://schemas.microsoft.com/office/drawing/2015/9/8/chartex" xmlns:cx2="http://schemas.microsoft.com/office/drawing/2015/10/21/chartex" xmlns:cx3="http://schemas.microsoft.com/office/drawing/2016/5/9/chartex" xmlns:cx4="http://schemas.microsoft.com/office/drawing/2016/5/10/chartex" xmlns:cx5="http://schemas.microsoft.com/office/drawing/2016/5/11/chartex" xmlns:cx6="http://schemas.microsoft.com/office/drawing/2016/5/12/chartex" xmlns:cx7="http://schemas.microsoft.com/office/drawing/2016/5/13/chartex" xmlns:cx8="http://schemas.microsoft.com/office/drawing/2016/5/14/chartex" xmlns:mc="http://schemas.openxmlformats.org/markup-compatibility/2006" xmlns:aink="http://schemas.microsoft.com/office/drawing/2016/ink" xmlns:am3d="http://schemas.microsoft.com/office/drawing/2017/model3d" xmlns:o="urn:schemas-microsoft-com:office:office" xmlns:oel="http://schemas.microsoft.com/office/2019/extlst" xmlns:r="http://schemas.openxmlformats.org/officeDocument/2006/relationships" xmlns:m="http://schemas.openxmlformats.org/officeDocument/2006/math" xmlns:v="urn:schemas-microsoft-com:vml" xmlns:wp14="http://schemas.microsoft.com/office/word/2010/wordprocessingDrawing" xmlns:wp="http://schemas.openxmlformats.org/drawingml/2006/wordprocessingDrawing" xmlns:w10="urn:schemas-microsoft-com:office:word" xmlns:w="http://schemas.openxmlformats.org/wordprocessingml/2006/main" xmlns:w14="http://schemas.microsoft.com/office/word/2010/wordml" xmlns:w15="http://schemas.microsoft.com/office/word/2012/wordml" xmlns:w16cex="http://schemas.microsoft.com/office/word/2018/wordml/cex" xmlns:w16cid="http://schemas.microsoft.com/office/word/2016/wordml/cid" xmlns:w16="http://schemas.microsoft.com/office/word/2018/wordml" xmlns:w16du="http://schemas.microsoft.com/office/word/2023/wordml/word16du" xmlns:w16sdtdh="http://schemas.microsoft.com/office/word/2020/wordml/sdtdatahash" xmlns:w16se="http://schemas.microsoft.com/office/word/2015/wordml/symex" xmlns:wpg="http://schemas.microsoft.com/office/word/2010/wordprocessingGroup" xmlns:wpi="http://schemas.microsoft.com/office/word/2010/wordprocessingInk" xmlns:wne="http://schemas.microsoft.com/office/word/2006/wordml" xmlns:wps="http://schemas.microsoft.com/office/word/2010/wordprocessingShape" mc:Ignorable="w14 w15 w16se w16cid w16 w16cex w16sdtdh wp14">
+  <w15:person w15:author="Andrew Lorimer">
+    <w15:presenceInfo w15:providerId="AD" w15:userId="S::lori0030@algonquinlive.com::b0097b7e-a8c8-4716-b877-f15828ae2e0d"/>
+  </w15:person>
+</w15:people>
 </file>
 
 <file path=word/styles.xml><?xml version="1.0" encoding="utf-8"?>
@@ -10987,7 +10887,6 @@
     <w:basedOn w:val="Normal"/>
     <w:link w:val="CommentTextChar"/>
     <w:uiPriority w:val="99"/>
-    <w:semiHidden/>
     <w:unhideWhenUsed/>
     <w:rsid w:val="003C5915"/>
     <w:rPr>
@@ -11000,7 +10899,6 @@
     <w:basedOn w:val="DefaultParagraphFont"/>
     <w:link w:val="CommentText"/>
     <w:uiPriority w:val="99"/>
-    <w:semiHidden/>
     <w:rsid w:val="003C5915"/>
     <w:rPr>
       <w:rFonts w:ascii="Calibri" w:eastAsia="Calibri" w:hAnsi="Calibri" w:cs="Times New Roman"/>

</xml_diff>

<commit_message>
fix: Update GUI example photo
</commit_message>
<xml_diff>
--- a/A11/CST8221_A11_Andrew170_Solomon691.docx
+++ b/A11/CST8221_A11_Andrew170_Solomon691.docx
@@ -29,7 +29,7 @@
           <w:noProof/>
         </w:rPr>
         <w:drawing>
-          <wp:anchor distT="0" distB="0" distL="114300" distR="114300" simplePos="0" relativeHeight="251659264" behindDoc="0" locked="0" layoutInCell="1" allowOverlap="1" wp14:anchorId="730E330E" wp14:editId="02C9973A">
+          <wp:anchor distT="0" distB="0" distL="114300" distR="114300" simplePos="0" relativeHeight="251658240" behindDoc="0" locked="0" layoutInCell="1" allowOverlap="1" wp14:anchorId="730E330E" wp14:editId="02C9973A">
             <wp:simplePos x="0" y="0"/>
             <wp:positionH relativeFrom="margin">
               <wp:align>center</wp:align>
@@ -805,7 +805,6 @@
         </w:tabs>
         <w:spacing w:before="120" w:after="120"/>
         <w:ind w:right="38"/>
-        <w:jc w:val="both"/>
         <w:rPr>
           <w:rFonts w:ascii="Arial" w:eastAsia="Arial" w:hAnsi="Arial" w:cs="Arial"/>
           <w:i/>
@@ -864,19 +863,13 @@
       </w:r>
       <w:r>
         <w:rPr>
-          <w:rFonts w:ascii="Arial" w:eastAsia="Arial" w:hAnsi="Arial" w:cs="Arial"/>
-          <w:i/>
           <w:noProof/>
-          <w:color w:val="C00000"/>
-          <w:spacing w:val="-2"/>
-          <w:sz w:val="24"/>
-          <w:szCs w:val="24"/>
         </w:rPr>
         <w:drawing>
-          <wp:inline distT="0" distB="0" distL="0" distR="0" wp14:anchorId="4BD02F49" wp14:editId="0CB2E228">
-            <wp:extent cx="2598291" cy="3990975"/>
-            <wp:effectExtent l="0" t="0" r="0" b="0"/>
-            <wp:docPr id="451384790" name="Picture 1" descr="A screenshot of a game&#10;&#10;Description automatically generated with medium confidence"/>
+          <wp:inline distT="0" distB="0" distL="0" distR="0" wp14:anchorId="6B213897" wp14:editId="7484E9D8">
+            <wp:extent cx="5734685" cy="2696210"/>
+            <wp:effectExtent l="0" t="0" r="0" b="8890"/>
+            <wp:docPr id="4" name="Picture 1" descr="A screenshot of a game&#10;&#10;Description automatically generated with medium confidence"/>
             <wp:cNvGraphicFramePr>
               <a:graphicFrameLocks xmlns:a="http://schemas.openxmlformats.org/drawingml/2006/main" noChangeAspect="1"/>
             </wp:cNvGraphicFramePr>
@@ -884,9 +877,9 @@
               <a:graphicData uri="http://schemas.openxmlformats.org/drawingml/2006/picture">
                 <pic:pic xmlns:pic="http://schemas.openxmlformats.org/drawingml/2006/picture">
                   <pic:nvPicPr>
-                    <pic:cNvPr id="451384790" name="Picture 1" descr="A screenshot of a game&#10;&#10;Description automatically generated with medium confidence"/>
+                    <pic:cNvPr id="4" name="Picture 1" descr="A screenshot of a game&#10;&#10;Description automatically generated with medium confidence"/>
                     <pic:cNvPicPr>
-                      <a:picLocks noChangeAspect="1" noChangeArrowheads="1"/>
+                      <a:picLocks noChangeAspect="1"/>
                     </pic:cNvPicPr>
                   </pic:nvPicPr>
                   <pic:blipFill>
@@ -905,7 +898,7 @@
                   <pic:spPr bwMode="auto">
                     <a:xfrm>
                       <a:off x="0" y="0"/>
-                      <a:ext cx="2598291" cy="3990975"/>
+                      <a:ext cx="5734685" cy="2696210"/>
                     </a:xfrm>
                     <a:prstGeom prst="rect">
                       <a:avLst/>
@@ -1095,7 +1088,19 @@
           <w:sz w:val="24"/>
           <w:szCs w:val="28"/>
         </w:rPr>
-        <w:t>Include the list of functionalities that you imagine to have in the game (they can be from Swing or JavaFX).</w:t>
+        <w:t xml:space="preserve">Include the list of functionalities that you imagine to have in the game (they can be from Swing or </w:t>
+      </w:r>
+      <w:r>
+        <w:rPr>
+          <w:rFonts w:ascii="Arial" w:eastAsia="Arial" w:hAnsi="Arial" w:cs="Arial"/>
+          <w:i/>
+          <w:color w:val="C00000"/>
+          <w:spacing w:val="-2"/>
+          <w:sz w:val="24"/>
+          <w:szCs w:val="28"/>
+        </w:rPr>
+        <w:lastRenderedPageBreak/>
+        <w:t>JavaFX).</w:t>
       </w:r>
     </w:p>
     <w:p>
@@ -3392,13 +3397,7 @@
               <w:rPr>
                 <w:rFonts w:cs="Arial"/>
               </w:rPr>
-              <w:t xml:space="preserve">This use case describes how the player can </w:t>
-            </w:r>
-            <w:r>
-              <w:rPr>
-                <w:rFonts w:cs="Arial"/>
-              </w:rPr>
-              <w:t>show information about the game</w:t>
+              <w:t>This use case describes how the player can show information about the game</w:t>
             </w:r>
           </w:p>
         </w:tc>
@@ -4141,9 +4140,9 @@
 
 <file path=word/commentsExtended.xml><?xml version="1.0" encoding="utf-8"?>
 <w15:commentsEx xmlns:wpc="http://schemas.microsoft.com/office/word/2010/wordprocessingCanvas" xmlns:cx="http://schemas.microsoft.com/office/drawing/2014/chartex" xmlns:cx1="http://schemas.microsoft.com/office/drawing/2015/9/8/chartex" xmlns:cx2="http://schemas.microsoft.com/office/drawing/2015/10/21/chartex" xmlns:cx3="http://schemas.microsoft.com/office/drawing/2016/5/9/chartex" xmlns:cx4="http://schemas.microsoft.com/office/drawing/2016/5/10/chartex" xmlns:cx5="http://schemas.microsoft.com/office/drawing/2016/5/11/chartex" xmlns:cx6="http://schemas.microsoft.com/office/drawing/2016/5/12/chartex" xmlns:cx7="http://schemas.microsoft.com/office/drawing/2016/5/13/chartex" xmlns:cx8="http://schemas.microsoft.com/office/drawing/2016/5/14/chartex" xmlns:mc="http://schemas.openxmlformats.org/markup-compatibility/2006" xmlns:aink="http://schemas.microsoft.com/office/drawing/2016/ink" xmlns:am3d="http://schemas.microsoft.com/office/drawing/2017/model3d" xmlns:o="urn:schemas-microsoft-com:office:office" xmlns:oel="http://schemas.microsoft.com/office/2019/extlst" xmlns:r="http://schemas.openxmlformats.org/officeDocument/2006/relationships" xmlns:m="http://schemas.openxmlformats.org/officeDocument/2006/math" xmlns:v="urn:schemas-microsoft-com:vml" xmlns:wp14="http://schemas.microsoft.com/office/word/2010/wordprocessingDrawing" xmlns:wp="http://schemas.openxmlformats.org/drawingml/2006/wordprocessingDrawing" xmlns:w10="urn:schemas-microsoft-com:office:word" xmlns:w="http://schemas.openxmlformats.org/wordprocessingml/2006/main" xmlns:w14="http://schemas.microsoft.com/office/word/2010/wordml" xmlns:w15="http://schemas.microsoft.com/office/word/2012/wordml" xmlns:w16cex="http://schemas.microsoft.com/office/word/2018/wordml/cex" xmlns:w16cid="http://schemas.microsoft.com/office/word/2016/wordml/cid" xmlns:w16="http://schemas.microsoft.com/office/word/2018/wordml" xmlns:w16du="http://schemas.microsoft.com/office/word/2023/wordml/word16du" xmlns:w16sdtdh="http://schemas.microsoft.com/office/word/2020/wordml/sdtdatahash" xmlns:w16se="http://schemas.microsoft.com/office/word/2015/wordml/symex" xmlns:wpg="http://schemas.microsoft.com/office/word/2010/wordprocessingGroup" xmlns:wpi="http://schemas.microsoft.com/office/word/2010/wordprocessingInk" xmlns:wne="http://schemas.microsoft.com/office/word/2006/wordml" xmlns:wps="http://schemas.microsoft.com/office/word/2010/wordprocessingShape" mc:Ignorable="w14 w15 w16se w16cid w16 w16cex w16sdtdh wp14">
-  <w15:commentEx w15:paraId="44BE323A" w15:done="0"/>
-  <w15:commentEx w15:paraId="2D50327D" w15:done="0"/>
-  <w15:commentEx w15:paraId="45A27B85" w15:paraIdParent="2D50327D" w15:done="0"/>
+  <w15:commentEx w15:paraId="44BE323A" w15:done="1"/>
+  <w15:commentEx w15:paraId="2D50327D" w15:done="1"/>
+  <w15:commentEx w15:paraId="45A27B85" w15:paraIdParent="2D50327D" w15:done="1"/>
 </w15:commentsEx>
 </file>
 
@@ -4179,6 +4178,9 @@
       </w:r>
     </w:p>
   </w:endnote>
+  <w:endnote w:type="continuationNotice" w:id="1">
+    <w:p/>
+  </w:endnote>
 </w:endnotes>
 </file>
 
@@ -4270,6 +4272,9 @@
         <w:continuationSeparator/>
       </w:r>
     </w:p>
+  </w:footnote>
+  <w:footnote w:type="continuationNotice" w:id="1">
+    <w:p/>
   </w:footnote>
 </w:footnotes>
 </file>

</xml_diff>